<commit_message>
Third section for testingSection
</commit_message>
<xml_diff>
--- a/Second Iteration/IterationReport2/IterationReport2.docx
+++ b/Second Iteration/IterationReport2/IterationReport2.docx
@@ -160,30 +160,8 @@
                                         <w:rPr>
                                           <w:color w:val="FFFFFF" w:themeColor="background1"/>
                                         </w:rPr>
-                                        <w:t xml:space="preserve">Harrison, Christian </w:t>
+                                        <w:t>Harrison, Christian McMurtrie, Timothy Nakhisa</w:t>
                                       </w:r>
-                                      <w:proofErr w:type="spellStart"/>
-                                      <w:r>
-                                        <w:rPr>
-                                          <w:color w:val="FFFFFF" w:themeColor="background1"/>
-                                        </w:rPr>
-                                        <w:t>McMurtrie</w:t>
-                                      </w:r>
-                                      <w:proofErr w:type="spellEnd"/>
-                                      <w:r>
-                                        <w:rPr>
-                                          <w:color w:val="FFFFFF" w:themeColor="background1"/>
-                                        </w:rPr>
-                                        <w:t xml:space="preserve">, Timothy </w:t>
-                                      </w:r>
-                                      <w:proofErr w:type="spellStart"/>
-                                      <w:r>
-                                        <w:rPr>
-                                          <w:color w:val="FFFFFF" w:themeColor="background1"/>
-                                        </w:rPr>
-                                        <w:t>Nakhisa</w:t>
-                                      </w:r>
-                                      <w:proofErr w:type="spellEnd"/>
                                     </w:sdtContent>
                                   </w:sdt>
                                   <w:r>
@@ -752,7 +730,7 @@
           <w:r>
             <w:fldChar w:fldCharType="separate"/>
           </w:r>
-          <w:hyperlink w:anchor="_Toc435457049" w:history="1">
+          <w:hyperlink w:anchor="_Toc437334338" w:history="1">
             <w:r>
               <w:rPr>
                 <w:rStyle w:val="Hyperlink"/>
@@ -779,7 +757,7 @@
                 <w:noProof/>
                 <w:webHidden/>
               </w:rPr>
-              <w:instrText xml:space="preserve"> PAGEREF _Toc435457049 \h </w:instrText>
+              <w:instrText xml:space="preserve"> PAGEREF _Toc437334338 \h </w:instrText>
             </w:r>
             <w:r>
               <w:rPr>
@@ -821,7 +799,7 @@
               <w:noProof/>
             </w:rPr>
           </w:pPr>
-          <w:hyperlink w:anchor="_Toc435457050" w:history="1">
+          <w:hyperlink w:anchor="_Toc437334339" w:history="1">
             <w:r>
               <w:rPr>
                 <w:rStyle w:val="Hyperlink"/>
@@ -848,7 +826,7 @@
                 <w:noProof/>
                 <w:webHidden/>
               </w:rPr>
-              <w:instrText xml:space="preserve"> PAGEREF _Toc435457050 \h </w:instrText>
+              <w:instrText xml:space="preserve"> PAGEREF _Toc437334339 \h </w:instrText>
             </w:r>
             <w:r>
               <w:rPr>
@@ -890,7 +868,7 @@
               <w:noProof/>
             </w:rPr>
           </w:pPr>
-          <w:hyperlink w:anchor="_Toc435457051" w:history="1">
+          <w:hyperlink w:anchor="_Toc437334340" w:history="1">
             <w:r>
               <w:rPr>
                 <w:rStyle w:val="Hyperlink"/>
@@ -917,7 +895,7 @@
                 <w:noProof/>
                 <w:webHidden/>
               </w:rPr>
-              <w:instrText xml:space="preserve"> PAGEREF _Toc435457051 \h </w:instrText>
+              <w:instrText xml:space="preserve"> PAGEREF _Toc437334340 \h </w:instrText>
             </w:r>
             <w:r>
               <w:rPr>
@@ -959,7 +937,7 @@
               <w:noProof/>
             </w:rPr>
           </w:pPr>
-          <w:hyperlink w:anchor="_Toc435457052" w:history="1">
+          <w:hyperlink w:anchor="_Toc437334341" w:history="1">
             <w:r>
               <w:rPr>
                 <w:rStyle w:val="Hyperlink"/>
@@ -986,7 +964,7 @@
                 <w:noProof/>
                 <w:webHidden/>
               </w:rPr>
-              <w:instrText xml:space="preserve"> PAGEREF _Toc435457052 \h </w:instrText>
+              <w:instrText xml:space="preserve"> PAGEREF _Toc437334341 \h </w:instrText>
             </w:r>
             <w:r>
               <w:rPr>
@@ -1028,7 +1006,7 @@
               <w:noProof/>
             </w:rPr>
           </w:pPr>
-          <w:hyperlink w:anchor="_Toc435457053" w:history="1">
+          <w:hyperlink w:anchor="_Toc437334342" w:history="1">
             <w:r>
               <w:rPr>
                 <w:rStyle w:val="Hyperlink"/>
@@ -1055,7 +1033,7 @@
                 <w:noProof/>
                 <w:webHidden/>
               </w:rPr>
-              <w:instrText xml:space="preserve"> PAGEREF _Toc435457053 \h </w:instrText>
+              <w:instrText xml:space="preserve"> PAGEREF _Toc437334342 \h </w:instrText>
             </w:r>
             <w:r>
               <w:rPr>
@@ -1097,7 +1075,7 @@
               <w:noProof/>
             </w:rPr>
           </w:pPr>
-          <w:hyperlink w:anchor="_Toc435457054" w:history="1">
+          <w:hyperlink w:anchor="_Toc437334343" w:history="1">
             <w:r>
               <w:rPr>
                 <w:rStyle w:val="Hyperlink"/>
@@ -1124,7 +1102,7 @@
                 <w:noProof/>
                 <w:webHidden/>
               </w:rPr>
-              <w:instrText xml:space="preserve"> PAGEREF _Toc435457054 \h </w:instrText>
+              <w:instrText xml:space="preserve"> PAGEREF _Toc437334343 \h </w:instrText>
             </w:r>
             <w:r>
               <w:rPr>
@@ -1166,7 +1144,7 @@
               <w:noProof/>
             </w:rPr>
           </w:pPr>
-          <w:hyperlink w:anchor="_Toc435457055" w:history="1">
+          <w:hyperlink w:anchor="_Toc437334344" w:history="1">
             <w:r>
               <w:rPr>
                 <w:rStyle w:val="Hyperlink"/>
@@ -1193,7 +1171,7 @@
                 <w:noProof/>
                 <w:webHidden/>
               </w:rPr>
-              <w:instrText xml:space="preserve"> PAGEREF _Toc435457055 \h </w:instrText>
+              <w:instrText xml:space="preserve"> PAGEREF _Toc437334344 \h </w:instrText>
             </w:r>
             <w:r>
               <w:rPr>
@@ -1235,7 +1213,7 @@
               <w:noProof/>
             </w:rPr>
           </w:pPr>
-          <w:hyperlink w:anchor="_Toc435457056" w:history="1">
+          <w:hyperlink w:anchor="_Toc437334345" w:history="1">
             <w:r>
               <w:rPr>
                 <w:rStyle w:val="Hyperlink"/>
@@ -1262,7 +1240,7 @@
                 <w:noProof/>
                 <w:webHidden/>
               </w:rPr>
-              <w:instrText xml:space="preserve"> PAGEREF _Toc435457056 \h </w:instrText>
+              <w:instrText xml:space="preserve"> PAGEREF _Toc437334345 \h </w:instrText>
             </w:r>
             <w:r>
               <w:rPr>
@@ -1304,7 +1282,7 @@
               <w:noProof/>
             </w:rPr>
           </w:pPr>
-          <w:hyperlink w:anchor="_Toc435457057" w:history="1">
+          <w:hyperlink w:anchor="_Toc437334346" w:history="1">
             <w:r>
               <w:rPr>
                 <w:rStyle w:val="Hyperlink"/>
@@ -1331,7 +1309,7 @@
                 <w:noProof/>
                 <w:webHidden/>
               </w:rPr>
-              <w:instrText xml:space="preserve"> PAGEREF _Toc435457057 \h </w:instrText>
+              <w:instrText xml:space="preserve"> PAGEREF _Toc437334346 \h </w:instrText>
             </w:r>
             <w:r>
               <w:rPr>
@@ -1373,7 +1351,7 @@
               <w:noProof/>
             </w:rPr>
           </w:pPr>
-          <w:hyperlink w:anchor="_Toc435457058" w:history="1">
+          <w:hyperlink w:anchor="_Toc437334347" w:history="1">
             <w:r>
               <w:rPr>
                 <w:rStyle w:val="Hyperlink"/>
@@ -1400,7 +1378,7 @@
                 <w:noProof/>
                 <w:webHidden/>
               </w:rPr>
-              <w:instrText xml:space="preserve"> PAGEREF _Toc435457058 \h </w:instrText>
+              <w:instrText xml:space="preserve"> PAGEREF _Toc437334347 \h </w:instrText>
             </w:r>
             <w:r>
               <w:rPr>
@@ -1442,7 +1420,7 @@
               <w:noProof/>
             </w:rPr>
           </w:pPr>
-          <w:hyperlink w:anchor="_Toc435457059" w:history="1">
+          <w:hyperlink w:anchor="_Toc437334348" w:history="1">
             <w:r>
               <w:rPr>
                 <w:rStyle w:val="Hyperlink"/>
@@ -1469,7 +1447,7 @@
                 <w:noProof/>
                 <w:webHidden/>
               </w:rPr>
-              <w:instrText xml:space="preserve"> PAGEREF _Toc435457059 \h </w:instrText>
+              <w:instrText xml:space="preserve"> PAGEREF _Toc437334348 \h </w:instrText>
             </w:r>
             <w:r>
               <w:rPr>
@@ -1511,7 +1489,7 @@
               <w:noProof/>
             </w:rPr>
           </w:pPr>
-          <w:hyperlink w:anchor="_Toc435457060" w:history="1">
+          <w:hyperlink w:anchor="_Toc437334349" w:history="1">
             <w:r>
               <w:rPr>
                 <w:rStyle w:val="Hyperlink"/>
@@ -1538,7 +1516,7 @@
                 <w:noProof/>
                 <w:webHidden/>
               </w:rPr>
-              <w:instrText xml:space="preserve"> PAGEREF _Toc435457060 \h </w:instrText>
+              <w:instrText xml:space="preserve"> PAGEREF _Toc437334349 \h </w:instrText>
             </w:r>
             <w:r>
               <w:rPr>
@@ -1580,7 +1558,7 @@
               <w:noProof/>
             </w:rPr>
           </w:pPr>
-          <w:hyperlink w:anchor="_Toc435457061" w:history="1">
+          <w:hyperlink w:anchor="_Toc437334350" w:history="1">
             <w:r>
               <w:rPr>
                 <w:rStyle w:val="Hyperlink"/>
@@ -1607,7 +1585,7 @@
                 <w:noProof/>
                 <w:webHidden/>
               </w:rPr>
-              <w:instrText xml:space="preserve"> PAGEREF _Toc435457061 \h </w:instrText>
+              <w:instrText xml:space="preserve"> PAGEREF _Toc437334350 \h </w:instrText>
             </w:r>
             <w:r>
               <w:rPr>
@@ -1649,7 +1627,7 @@
               <w:noProof/>
             </w:rPr>
           </w:pPr>
-          <w:hyperlink w:anchor="_Toc435457062" w:history="1">
+          <w:hyperlink w:anchor="_Toc437334351" w:history="1">
             <w:r>
               <w:rPr>
                 <w:rStyle w:val="Hyperlink"/>
@@ -1676,7 +1654,7 @@
                 <w:noProof/>
                 <w:webHidden/>
               </w:rPr>
-              <w:instrText xml:space="preserve"> PAGEREF _Toc435457062 \h </w:instrText>
+              <w:instrText xml:space="preserve"> PAGEREF _Toc437334351 \h </w:instrText>
             </w:r>
             <w:r>
               <w:rPr>
@@ -1718,7 +1696,7 @@
               <w:noProof/>
             </w:rPr>
           </w:pPr>
-          <w:hyperlink w:anchor="_Toc435457063" w:history="1">
+          <w:hyperlink w:anchor="_Toc437334352" w:history="1">
             <w:r>
               <w:rPr>
                 <w:rStyle w:val="Hyperlink"/>
@@ -1745,7 +1723,7 @@
                 <w:noProof/>
                 <w:webHidden/>
               </w:rPr>
-              <w:instrText xml:space="preserve"> PAGEREF _Toc435457063 \h </w:instrText>
+              <w:instrText xml:space="preserve"> PAGEREF _Toc437334352 \h </w:instrText>
             </w:r>
             <w:r>
               <w:rPr>
@@ -1787,7 +1765,7 @@
               <w:noProof/>
             </w:rPr>
           </w:pPr>
-          <w:hyperlink w:anchor="_Toc435457064" w:history="1">
+          <w:hyperlink w:anchor="_Toc437334353" w:history="1">
             <w:r>
               <w:rPr>
                 <w:rStyle w:val="Hyperlink"/>
@@ -1814,7 +1792,7 @@
                 <w:noProof/>
                 <w:webHidden/>
               </w:rPr>
-              <w:instrText xml:space="preserve"> PAGEREF _Toc435457064 \h </w:instrText>
+              <w:instrText xml:space="preserve"> PAGEREF _Toc437334353 \h </w:instrText>
             </w:r>
             <w:r>
               <w:rPr>
@@ -1856,7 +1834,7 @@
               <w:noProof/>
             </w:rPr>
           </w:pPr>
-          <w:hyperlink w:anchor="_Toc435457065" w:history="1">
+          <w:hyperlink w:anchor="_Toc437334354" w:history="1">
             <w:r>
               <w:rPr>
                 <w:rStyle w:val="Hyperlink"/>
@@ -1883,7 +1861,7 @@
                 <w:noProof/>
                 <w:webHidden/>
               </w:rPr>
-              <w:instrText xml:space="preserve"> PAGEREF _Toc435457065 \h </w:instrText>
+              <w:instrText xml:space="preserve"> PAGEREF _Toc437334354 \h </w:instrText>
             </w:r>
             <w:r>
               <w:rPr>
@@ -1925,7 +1903,7 @@
               <w:noProof/>
             </w:rPr>
           </w:pPr>
-          <w:hyperlink w:anchor="_Toc435457066" w:history="1">
+          <w:hyperlink w:anchor="_Toc437334355" w:history="1">
             <w:r>
               <w:rPr>
                 <w:rStyle w:val="Hyperlink"/>
@@ -1952,7 +1930,7 @@
                 <w:noProof/>
                 <w:webHidden/>
               </w:rPr>
-              <w:instrText xml:space="preserve"> PAGEREF _Toc435457066 \h </w:instrText>
+              <w:instrText xml:space="preserve"> PAGEREF _Toc437334355 \h </w:instrText>
             </w:r>
             <w:r>
               <w:rPr>
@@ -1994,7 +1972,7 @@
               <w:noProof/>
             </w:rPr>
           </w:pPr>
-          <w:hyperlink w:anchor="_Toc435457067" w:history="1">
+          <w:hyperlink w:anchor="_Toc437334356" w:history="1">
             <w:r>
               <w:rPr>
                 <w:rStyle w:val="Hyperlink"/>
@@ -2021,7 +1999,7 @@
                 <w:noProof/>
                 <w:webHidden/>
               </w:rPr>
-              <w:instrText xml:space="preserve"> PAGEREF _Toc435457067 \h </w:instrText>
+              <w:instrText xml:space="preserve"> PAGEREF _Toc437334356 \h </w:instrText>
             </w:r>
             <w:r>
               <w:rPr>
@@ -2063,7 +2041,7 @@
               <w:noProof/>
             </w:rPr>
           </w:pPr>
-          <w:hyperlink w:anchor="_Toc435457068" w:history="1">
+          <w:hyperlink w:anchor="_Toc437334357" w:history="1">
             <w:r>
               <w:rPr>
                 <w:rStyle w:val="Hyperlink"/>
@@ -2090,7 +2068,7 @@
                 <w:noProof/>
                 <w:webHidden/>
               </w:rPr>
-              <w:instrText xml:space="preserve"> PAGEREF _Toc435457068 \h </w:instrText>
+              <w:instrText xml:space="preserve"> PAGEREF _Toc437334357 \h </w:instrText>
             </w:r>
             <w:r>
               <w:rPr>
@@ -2132,7 +2110,7 @@
               <w:noProof/>
             </w:rPr>
           </w:pPr>
-          <w:hyperlink w:anchor="_Toc435457069" w:history="1">
+          <w:hyperlink w:anchor="_Toc437334358" w:history="1">
             <w:r>
               <w:rPr>
                 <w:rStyle w:val="Hyperlink"/>
@@ -2159,7 +2137,7 @@
                 <w:noProof/>
                 <w:webHidden/>
               </w:rPr>
-              <w:instrText xml:space="preserve"> PAGEREF _Toc435457069 \h </w:instrText>
+              <w:instrText xml:space="preserve"> PAGEREF _Toc437334358 \h </w:instrText>
             </w:r>
             <w:r>
               <w:rPr>
@@ -2201,7 +2179,7 @@
               <w:noProof/>
             </w:rPr>
           </w:pPr>
-          <w:hyperlink w:anchor="_Toc435457070" w:history="1">
+          <w:hyperlink w:anchor="_Toc437334359" w:history="1">
             <w:r>
               <w:rPr>
                 <w:rStyle w:val="Hyperlink"/>
@@ -2228,7 +2206,76 @@
                 <w:noProof/>
                 <w:webHidden/>
               </w:rPr>
-              <w:instrText xml:space="preserve"> PAGEREF _Toc435457070 \h </w:instrText>
+              <w:instrText xml:space="preserve"> PAGEREF _Toc437334359 \h </w:instrText>
+            </w:r>
+            <w:r>
+              <w:rPr>
+                <w:noProof/>
+                <w:webHidden/>
+              </w:rPr>
+            </w:r>
+            <w:r>
+              <w:rPr>
+                <w:noProof/>
+                <w:webHidden/>
+              </w:rPr>
+              <w:fldChar w:fldCharType="separate"/>
+            </w:r>
+            <w:r>
+              <w:rPr>
+                <w:noProof/>
+                <w:webHidden/>
+              </w:rPr>
+              <w:t>6</w:t>
+            </w:r>
+            <w:r>
+              <w:rPr>
+                <w:noProof/>
+                <w:webHidden/>
+              </w:rPr>
+              <w:fldChar w:fldCharType="end"/>
+            </w:r>
+          </w:hyperlink>
+        </w:p>
+        <w:p>
+          <w:pPr>
+            <w:pStyle w:val="TOC1"/>
+            <w:tabs>
+              <w:tab w:val="right" w:leader="dot" w:pos="9350"/>
+            </w:tabs>
+            <w:rPr>
+              <w:rFonts w:eastAsiaTheme="minorEastAsia"/>
+              <w:noProof/>
+            </w:rPr>
+          </w:pPr>
+          <w:hyperlink w:anchor="_Toc437334360" w:history="1">
+            <w:r>
+              <w:rPr>
+                <w:rStyle w:val="Hyperlink"/>
+                <w:noProof/>
+              </w:rPr>
+              <w:t>Quality Assurance Plan</w:t>
+            </w:r>
+            <w:r>
+              <w:rPr>
+                <w:noProof/>
+                <w:webHidden/>
+              </w:rPr>
+              <w:tab/>
+            </w:r>
+            <w:r>
+              <w:rPr>
+                <w:noProof/>
+                <w:webHidden/>
+              </w:rPr>
+              <w:fldChar w:fldCharType="begin"/>
+            </w:r>
+            <w:r>
+              <w:rPr>
+                <w:noProof/>
+                <w:webHidden/>
+              </w:rPr>
+              <w:instrText xml:space="preserve"> PAGEREF _Toc437334360 \h </w:instrText>
             </w:r>
             <w:r>
               <w:rPr>
@@ -2270,12 +2317,426 @@
               <w:noProof/>
             </w:rPr>
           </w:pPr>
-          <w:hyperlink w:anchor="_Toc435457071" w:history="1">
+          <w:hyperlink w:anchor="_Toc437334361" w:history="1">
             <w:r>
               <w:rPr>
                 <w:rStyle w:val="Hyperlink"/>
                 <w:noProof/>
               </w:rPr>
+              <w:t>Document Standards</w:t>
+            </w:r>
+            <w:r>
+              <w:rPr>
+                <w:noProof/>
+                <w:webHidden/>
+              </w:rPr>
+              <w:tab/>
+            </w:r>
+            <w:r>
+              <w:rPr>
+                <w:noProof/>
+                <w:webHidden/>
+              </w:rPr>
+              <w:fldChar w:fldCharType="begin"/>
+            </w:r>
+            <w:r>
+              <w:rPr>
+                <w:noProof/>
+                <w:webHidden/>
+              </w:rPr>
+              <w:instrText xml:space="preserve"> PAGEREF _Toc437334361 \h </w:instrText>
+            </w:r>
+            <w:r>
+              <w:rPr>
+                <w:noProof/>
+                <w:webHidden/>
+              </w:rPr>
+            </w:r>
+            <w:r>
+              <w:rPr>
+                <w:noProof/>
+                <w:webHidden/>
+              </w:rPr>
+              <w:fldChar w:fldCharType="separate"/>
+            </w:r>
+            <w:r>
+              <w:rPr>
+                <w:noProof/>
+                <w:webHidden/>
+              </w:rPr>
+              <w:t>6</w:t>
+            </w:r>
+            <w:r>
+              <w:rPr>
+                <w:noProof/>
+                <w:webHidden/>
+              </w:rPr>
+              <w:fldChar w:fldCharType="end"/>
+            </w:r>
+          </w:hyperlink>
+        </w:p>
+        <w:p>
+          <w:pPr>
+            <w:pStyle w:val="TOC2"/>
+            <w:tabs>
+              <w:tab w:val="right" w:leader="dot" w:pos="9350"/>
+            </w:tabs>
+            <w:rPr>
+              <w:rFonts w:eastAsiaTheme="minorEastAsia"/>
+              <w:noProof/>
+            </w:rPr>
+          </w:pPr>
+          <w:hyperlink w:anchor="_Toc437334362" w:history="1">
+            <w:r>
+              <w:rPr>
+                <w:rStyle w:val="Hyperlink"/>
+                <w:noProof/>
+              </w:rPr>
+              <w:t>Coding Standards</w:t>
+            </w:r>
+            <w:r>
+              <w:rPr>
+                <w:noProof/>
+                <w:webHidden/>
+              </w:rPr>
+              <w:tab/>
+            </w:r>
+            <w:r>
+              <w:rPr>
+                <w:noProof/>
+                <w:webHidden/>
+              </w:rPr>
+              <w:fldChar w:fldCharType="begin"/>
+            </w:r>
+            <w:r>
+              <w:rPr>
+                <w:noProof/>
+                <w:webHidden/>
+              </w:rPr>
+              <w:instrText xml:space="preserve"> PAGEREF _Toc437334362 \h </w:instrText>
+            </w:r>
+            <w:r>
+              <w:rPr>
+                <w:noProof/>
+                <w:webHidden/>
+              </w:rPr>
+            </w:r>
+            <w:r>
+              <w:rPr>
+                <w:noProof/>
+                <w:webHidden/>
+              </w:rPr>
+              <w:fldChar w:fldCharType="separate"/>
+            </w:r>
+            <w:r>
+              <w:rPr>
+                <w:noProof/>
+                <w:webHidden/>
+              </w:rPr>
+              <w:t>6</w:t>
+            </w:r>
+            <w:r>
+              <w:rPr>
+                <w:noProof/>
+                <w:webHidden/>
+              </w:rPr>
+              <w:fldChar w:fldCharType="end"/>
+            </w:r>
+          </w:hyperlink>
+        </w:p>
+        <w:p>
+          <w:pPr>
+            <w:pStyle w:val="TOC2"/>
+            <w:tabs>
+              <w:tab w:val="right" w:leader="dot" w:pos="9350"/>
+            </w:tabs>
+            <w:rPr>
+              <w:rFonts w:eastAsiaTheme="minorEastAsia"/>
+              <w:noProof/>
+            </w:rPr>
+          </w:pPr>
+          <w:hyperlink w:anchor="_Toc437334363" w:history="1">
+            <w:r>
+              <w:rPr>
+                <w:rStyle w:val="Hyperlink"/>
+                <w:noProof/>
+              </w:rPr>
+              <w:t>User Interface Guideline</w:t>
+            </w:r>
+            <w:r>
+              <w:rPr>
+                <w:noProof/>
+                <w:webHidden/>
+              </w:rPr>
+              <w:tab/>
+            </w:r>
+            <w:r>
+              <w:rPr>
+                <w:noProof/>
+                <w:webHidden/>
+              </w:rPr>
+              <w:fldChar w:fldCharType="begin"/>
+            </w:r>
+            <w:r>
+              <w:rPr>
+                <w:noProof/>
+                <w:webHidden/>
+              </w:rPr>
+              <w:instrText xml:space="preserve"> PAGEREF _Toc437334363 \h </w:instrText>
+            </w:r>
+            <w:r>
+              <w:rPr>
+                <w:noProof/>
+                <w:webHidden/>
+              </w:rPr>
+            </w:r>
+            <w:r>
+              <w:rPr>
+                <w:noProof/>
+                <w:webHidden/>
+              </w:rPr>
+              <w:fldChar w:fldCharType="separate"/>
+            </w:r>
+            <w:r>
+              <w:rPr>
+                <w:noProof/>
+                <w:webHidden/>
+              </w:rPr>
+              <w:t>6</w:t>
+            </w:r>
+            <w:r>
+              <w:rPr>
+                <w:noProof/>
+                <w:webHidden/>
+              </w:rPr>
+              <w:fldChar w:fldCharType="end"/>
+            </w:r>
+          </w:hyperlink>
+        </w:p>
+        <w:p>
+          <w:pPr>
+            <w:pStyle w:val="TOC2"/>
+            <w:tabs>
+              <w:tab w:val="right" w:leader="dot" w:pos="9350"/>
+            </w:tabs>
+            <w:rPr>
+              <w:rFonts w:eastAsiaTheme="minorEastAsia"/>
+              <w:noProof/>
+            </w:rPr>
+          </w:pPr>
+          <w:hyperlink w:anchor="_Toc437334364" w:history="1">
+            <w:r>
+              <w:rPr>
+                <w:rStyle w:val="Hyperlink"/>
+                <w:noProof/>
+              </w:rPr>
+              <w:t>Change Control Process</w:t>
+            </w:r>
+            <w:r>
+              <w:rPr>
+                <w:noProof/>
+                <w:webHidden/>
+              </w:rPr>
+              <w:tab/>
+            </w:r>
+            <w:r>
+              <w:rPr>
+                <w:noProof/>
+                <w:webHidden/>
+              </w:rPr>
+              <w:fldChar w:fldCharType="begin"/>
+            </w:r>
+            <w:r>
+              <w:rPr>
+                <w:noProof/>
+                <w:webHidden/>
+              </w:rPr>
+              <w:instrText xml:space="preserve"> PAGEREF _Toc437334364 \h </w:instrText>
+            </w:r>
+            <w:r>
+              <w:rPr>
+                <w:noProof/>
+                <w:webHidden/>
+              </w:rPr>
+            </w:r>
+            <w:r>
+              <w:rPr>
+                <w:noProof/>
+                <w:webHidden/>
+              </w:rPr>
+              <w:fldChar w:fldCharType="separate"/>
+            </w:r>
+            <w:r>
+              <w:rPr>
+                <w:noProof/>
+                <w:webHidden/>
+              </w:rPr>
+              <w:t>7</w:t>
+            </w:r>
+            <w:r>
+              <w:rPr>
+                <w:noProof/>
+                <w:webHidden/>
+              </w:rPr>
+              <w:fldChar w:fldCharType="end"/>
+            </w:r>
+          </w:hyperlink>
+        </w:p>
+        <w:p>
+          <w:pPr>
+            <w:pStyle w:val="TOC2"/>
+            <w:tabs>
+              <w:tab w:val="right" w:leader="dot" w:pos="9350"/>
+            </w:tabs>
+            <w:rPr>
+              <w:rFonts w:eastAsiaTheme="minorEastAsia"/>
+              <w:noProof/>
+            </w:rPr>
+          </w:pPr>
+          <w:hyperlink w:anchor="_Toc437334365" w:history="1">
+            <w:r>
+              <w:rPr>
+                <w:rStyle w:val="Hyperlink"/>
+                <w:noProof/>
+              </w:rPr>
+              <w:t>Testing Process</w:t>
+            </w:r>
+            <w:r>
+              <w:rPr>
+                <w:noProof/>
+                <w:webHidden/>
+              </w:rPr>
+              <w:tab/>
+            </w:r>
+            <w:r>
+              <w:rPr>
+                <w:noProof/>
+                <w:webHidden/>
+              </w:rPr>
+              <w:fldChar w:fldCharType="begin"/>
+            </w:r>
+            <w:r>
+              <w:rPr>
+                <w:noProof/>
+                <w:webHidden/>
+              </w:rPr>
+              <w:instrText xml:space="preserve"> PAGEREF _Toc437334365 \h </w:instrText>
+            </w:r>
+            <w:r>
+              <w:rPr>
+                <w:noProof/>
+                <w:webHidden/>
+              </w:rPr>
+            </w:r>
+            <w:r>
+              <w:rPr>
+                <w:noProof/>
+                <w:webHidden/>
+              </w:rPr>
+              <w:fldChar w:fldCharType="separate"/>
+            </w:r>
+            <w:r>
+              <w:rPr>
+                <w:noProof/>
+                <w:webHidden/>
+              </w:rPr>
+              <w:t>7</w:t>
+            </w:r>
+            <w:r>
+              <w:rPr>
+                <w:noProof/>
+                <w:webHidden/>
+              </w:rPr>
+              <w:fldChar w:fldCharType="end"/>
+            </w:r>
+          </w:hyperlink>
+        </w:p>
+        <w:p>
+          <w:pPr>
+            <w:pStyle w:val="TOC1"/>
+            <w:tabs>
+              <w:tab w:val="right" w:leader="dot" w:pos="9350"/>
+            </w:tabs>
+            <w:rPr>
+              <w:rFonts w:eastAsiaTheme="minorEastAsia"/>
+              <w:noProof/>
+            </w:rPr>
+          </w:pPr>
+          <w:hyperlink w:anchor="_Toc437334366" w:history="1">
+            <w:r>
+              <w:rPr>
+                <w:rStyle w:val="Hyperlink"/>
+                <w:noProof/>
+              </w:rPr>
+              <w:t>Conclusion</w:t>
+            </w:r>
+            <w:r>
+              <w:rPr>
+                <w:noProof/>
+                <w:webHidden/>
+              </w:rPr>
+              <w:tab/>
+            </w:r>
+            <w:r>
+              <w:rPr>
+                <w:noProof/>
+                <w:webHidden/>
+              </w:rPr>
+              <w:fldChar w:fldCharType="begin"/>
+            </w:r>
+            <w:r>
+              <w:rPr>
+                <w:noProof/>
+                <w:webHidden/>
+              </w:rPr>
+              <w:instrText xml:space="preserve"> PAGEREF _Toc437334366 \h </w:instrText>
+            </w:r>
+            <w:r>
+              <w:rPr>
+                <w:noProof/>
+                <w:webHidden/>
+              </w:rPr>
+            </w:r>
+            <w:r>
+              <w:rPr>
+                <w:noProof/>
+                <w:webHidden/>
+              </w:rPr>
+              <w:fldChar w:fldCharType="separate"/>
+            </w:r>
+            <w:r>
+              <w:rPr>
+                <w:noProof/>
+                <w:webHidden/>
+              </w:rPr>
+              <w:t>7</w:t>
+            </w:r>
+            <w:r>
+              <w:rPr>
+                <w:noProof/>
+                <w:webHidden/>
+              </w:rPr>
+              <w:fldChar w:fldCharType="end"/>
+            </w:r>
+          </w:hyperlink>
+        </w:p>
+        <w:p>
+          <w:pPr>
+            <w:pStyle w:val="TOC2"/>
+            <w:tabs>
+              <w:tab w:val="right" w:leader="dot" w:pos="9350"/>
+            </w:tabs>
+            <w:rPr>
+              <w:rFonts w:eastAsiaTheme="minorEastAsia"/>
+              <w:noProof/>
+            </w:rPr>
+          </w:pPr>
+          <w:hyperlink w:anchor="_Toc437334367" w:history="1">
+            <w:r>
+              <w:rPr>
+                <w:rStyle w:val="Hyperlink"/>
+                <w:noProof/>
+              </w:rPr>
               <w:t>Appendix A</w:t>
             </w:r>
             <w:r>
@@ -2297,7 +2758,7 @@
                 <w:noProof/>
                 <w:webHidden/>
               </w:rPr>
-              <w:instrText xml:space="preserve"> PAGEREF _Toc435457071 \h </w:instrText>
+              <w:instrText xml:space="preserve"> PAGEREF _Toc437334367 \h </w:instrText>
             </w:r>
             <w:r>
               <w:rPr>
@@ -2317,7 +2778,7 @@
                 <w:noProof/>
                 <w:webHidden/>
               </w:rPr>
-              <w:t>7</w:t>
+              <w:t>8</w:t>
             </w:r>
             <w:r>
               <w:rPr>
@@ -2339,7 +2800,7 @@
               <w:noProof/>
             </w:rPr>
           </w:pPr>
-          <w:hyperlink w:anchor="_Toc435457072" w:history="1">
+          <w:hyperlink w:anchor="_Toc437334368" w:history="1">
             <w:r>
               <w:rPr>
                 <w:rStyle w:val="Hyperlink"/>
@@ -2366,7 +2827,7 @@
                 <w:noProof/>
                 <w:webHidden/>
               </w:rPr>
-              <w:instrText xml:space="preserve"> PAGEREF _Toc435457072 \h </w:instrText>
+              <w:instrText xml:space="preserve"> PAGEREF _Toc437334368 \h </w:instrText>
             </w:r>
             <w:r>
               <w:rPr>
@@ -2386,7 +2847,7 @@
                 <w:noProof/>
                 <w:webHidden/>
               </w:rPr>
-              <w:t>7</w:t>
+              <w:t>8</w:t>
             </w:r>
             <w:r>
               <w:rPr>
@@ -2408,7 +2869,7 @@
               <w:noProof/>
             </w:rPr>
           </w:pPr>
-          <w:hyperlink w:anchor="_Toc435457073" w:history="1">
+          <w:hyperlink w:anchor="_Toc437334369" w:history="1">
             <w:r>
               <w:rPr>
                 <w:rStyle w:val="Hyperlink"/>
@@ -2435,7 +2896,7 @@
                 <w:noProof/>
                 <w:webHidden/>
               </w:rPr>
-              <w:instrText xml:space="preserve"> PAGEREF _Toc435457073 \h </w:instrText>
+              <w:instrText xml:space="preserve"> PAGEREF _Toc437334369 \h </w:instrText>
             </w:r>
             <w:r>
               <w:rPr>
@@ -2455,7 +2916,7 @@
                 <w:noProof/>
                 <w:webHidden/>
               </w:rPr>
-              <w:t>10</w:t>
+              <w:t>11</w:t>
             </w:r>
             <w:r>
               <w:rPr>
@@ -2477,7 +2938,7 @@
               <w:noProof/>
             </w:rPr>
           </w:pPr>
-          <w:hyperlink w:anchor="_Toc435457074" w:history="1">
+          <w:hyperlink w:anchor="_Toc437334370" w:history="1">
             <w:r>
               <w:rPr>
                 <w:rStyle w:val="Hyperlink"/>
@@ -2504,7 +2965,7 @@
                 <w:noProof/>
                 <w:webHidden/>
               </w:rPr>
-              <w:instrText xml:space="preserve"> PAGEREF _Toc435457074 \h </w:instrText>
+              <w:instrText xml:space="preserve"> PAGEREF _Toc437334370 \h </w:instrText>
             </w:r>
             <w:r>
               <w:rPr>
@@ -2524,7 +2985,7 @@
                 <w:noProof/>
                 <w:webHidden/>
               </w:rPr>
-              <w:t>10</w:t>
+              <w:t>11</w:t>
             </w:r>
             <w:r>
               <w:rPr>
@@ -2582,7 +3043,7 @@
         <w:pStyle w:val="Heading1"/>
         <w:spacing w:before="0" w:line="240" w:lineRule="auto"/>
       </w:pPr>
-      <w:bookmarkStart w:id="0" w:name="_Toc435457049"/>
+      <w:bookmarkStart w:id="0" w:name="_Toc437334338"/>
       <w:r>
         <w:lastRenderedPageBreak/>
         <w:t>Introduction</w:t>
@@ -2598,56 +3059,32 @@
         <w:t>Our team is Computer Applications: Knowledgeable Engineering (CAKE). The members of this team a</w:t>
       </w:r>
       <w:r>
-        <w:t xml:space="preserve">re Colin Harrison, Christian </w:t>
-      </w:r>
-      <w:proofErr w:type="spellStart"/>
-      <w:r>
-        <w:t>McM</w:t>
-      </w:r>
-      <w:r>
-        <w:t>urtrie</w:t>
-      </w:r>
-      <w:proofErr w:type="spellEnd"/>
-      <w:r>
-        <w:t>, Timo</w:t>
+        <w:t>re Colin Harrison, Christian McM</w:t>
+      </w:r>
+      <w:r>
+        <w:t>urtrie, Timo</w:t>
       </w:r>
       <w:r>
         <w:t>thy</w:t>
       </w:r>
       <w:r>
+        <w:t xml:space="preserve"> Nakhisa, and Zachary Rivera. We are working with our client, Dr. Yvonne Chueh, </w:t>
+      </w:r>
+      <w:r>
+        <w:t>to create</w:t>
+      </w:r>
+      <w:r>
+        <w:t xml:space="preserve"> a website similar to </w:t>
+      </w:r>
+      <w:r>
+        <w:t>“</w:t>
+      </w:r>
+      <w:r>
+        <w:t>Meal</w:t>
+      </w:r>
+      <w:r>
         <w:t xml:space="preserve"> </w:t>
       </w:r>
-      <w:proofErr w:type="spellStart"/>
-      <w:r>
-        <w:t>Nakhisa</w:t>
-      </w:r>
-      <w:proofErr w:type="spellEnd"/>
-      <w:r>
-        <w:t xml:space="preserve">, and Zachary Rivera. We are working with our client, Dr. Yvonne </w:t>
-      </w:r>
-      <w:proofErr w:type="spellStart"/>
-      <w:r>
-        <w:t>Chueh</w:t>
-      </w:r>
-      <w:proofErr w:type="spellEnd"/>
-      <w:r>
-        <w:t xml:space="preserve">, </w:t>
-      </w:r>
-      <w:r>
-        <w:t>to create</w:t>
-      </w:r>
-      <w:r>
-        <w:t xml:space="preserve"> a website similar to </w:t>
-      </w:r>
-      <w:r>
-        <w:t>“</w:t>
-      </w:r>
-      <w:r>
-        <w:t>Meal</w:t>
-      </w:r>
-      <w:r>
-        <w:t xml:space="preserve"> </w:t>
-      </w:r>
       <w:r>
         <w:t>Train</w:t>
       </w:r>
@@ -2673,21 +3110,39 @@
       <w:pPr>
         <w:pStyle w:val="Heading1"/>
       </w:pPr>
-      <w:bookmarkStart w:id="1" w:name="_Toc435457050"/>
+      <w:bookmarkStart w:id="1" w:name="_Toc437334339"/>
       <w:r>
         <w:t>Website</w:t>
       </w:r>
       <w:bookmarkEnd w:id="1"/>
     </w:p>
-    <w:p>
-      <w:hyperlink r:id="rId11" w:history="1">
-        <w:r>
-          <w:rPr>
-            <w:rStyle w:val="Hyperlink"/>
-          </w:rPr>
-          <w:t>http://almostcolin.wix.com/cake</w:t>
-        </w:r>
-      </w:hyperlink>
+    <w:bookmarkStart w:id="2" w:name="_GoBack"/>
+    <w:bookmarkEnd w:id="2"/>
+    <w:p>
+      <w:r>
+        <w:fldChar w:fldCharType="begin"/>
+      </w:r>
+      <w:r>
+        <w:instrText xml:space="preserve"> HYPERLINK "</w:instrText>
+      </w:r>
+      <w:r>
+        <w:instrText>http://caketeamcwu.wix.com/cake</w:instrText>
+      </w:r>
+      <w:r>
+        <w:instrText xml:space="preserve">" </w:instrText>
+      </w:r>
+      <w:r>
+        <w:fldChar w:fldCharType="separate"/>
+      </w:r>
+      <w:r>
+        <w:rPr>
+          <w:rStyle w:val="Hyperlink"/>
+        </w:rPr>
+        <w:t>http://caketeamcwu.wix.com/cake</w:t>
+      </w:r>
+      <w:r>
+        <w:fldChar w:fldCharType="end"/>
+      </w:r>
       <w:r>
         <w:t xml:space="preserve"> </w:t>
       </w:r>
@@ -2702,11 +3157,11 @@
         <w:pStyle w:val="Heading1"/>
         <w:spacing w:before="0" w:line="240" w:lineRule="auto"/>
       </w:pPr>
-      <w:bookmarkStart w:id="2" w:name="_Toc435457051"/>
+      <w:bookmarkStart w:id="3" w:name="_Toc437334340"/>
       <w:r>
         <w:t>Project Management Plan</w:t>
       </w:r>
-      <w:bookmarkEnd w:id="2"/>
+      <w:bookmarkEnd w:id="3"/>
     </w:p>
     <w:p>
       <w:pPr>
@@ -2718,11 +3173,11 @@
         <w:pStyle w:val="Heading2"/>
         <w:spacing w:before="0" w:line="240" w:lineRule="auto"/>
       </w:pPr>
-      <w:bookmarkStart w:id="3" w:name="_Toc435457052"/>
+      <w:bookmarkStart w:id="4" w:name="_Toc437334341"/>
       <w:r>
         <w:t>Project Organization</w:t>
       </w:r>
-      <w:bookmarkEnd w:id="3"/>
+      <w:bookmarkEnd w:id="4"/>
     </w:p>
     <w:p>
       <w:pPr>
@@ -2752,11 +3207,11 @@
         <w:pStyle w:val="Heading2"/>
         <w:spacing w:before="0" w:line="240" w:lineRule="auto"/>
       </w:pPr>
-      <w:bookmarkStart w:id="4" w:name="_Toc435457053"/>
+      <w:bookmarkStart w:id="5" w:name="_Toc437334342"/>
       <w:r>
         <w:t>Risk Analysis</w:t>
       </w:r>
-      <w:bookmarkEnd w:id="4"/>
+      <w:bookmarkEnd w:id="5"/>
     </w:p>
     <w:p>
       <w:pPr>
@@ -2783,11 +3238,11 @@
         <w:pStyle w:val="Heading2"/>
         <w:spacing w:before="0" w:line="240" w:lineRule="auto"/>
       </w:pPr>
-      <w:bookmarkStart w:id="5" w:name="_Toc435457054"/>
+      <w:bookmarkStart w:id="6" w:name="_Toc437334343"/>
       <w:r>
         <w:t>Hardware and Software Resource Requirements</w:t>
       </w:r>
-      <w:bookmarkEnd w:id="5"/>
+      <w:bookmarkEnd w:id="6"/>
     </w:p>
     <w:p>
       <w:pPr>
@@ -2816,26 +3271,10 @@
         <w:t>,</w:t>
       </w:r>
       <w:r>
-        <w:t xml:space="preserve"> such as Firefox, Chrome, Edge, and Safari to be able to test our website on. There are also third party programs we can use that would let us tap into a multitude of different browser and operating system configurations called “</w:t>
-      </w:r>
-      <w:proofErr w:type="spellStart"/>
-      <w:r>
-        <w:t>Saucelabs</w:t>
-      </w:r>
-      <w:proofErr w:type="spellEnd"/>
-      <w:r>
-        <w:t>.” Our target installation will be at least the main browsers Firefox and Chrome, then hopefully expanding to others as the project goes on.</w:t>
-      </w:r>
-      <w:r>
-        <w:t xml:space="preserve"> Furthermore, we will be using “</w:t>
-      </w:r>
-      <w:proofErr w:type="spellStart"/>
-      <w:r>
-        <w:t>github</w:t>
-      </w:r>
-      <w:proofErr w:type="spellEnd"/>
-      <w:r>
-        <w:t>” for our repository and Microsoft Office for reports and presentations. We will also need html editors and MySQL or another way to manage databases of user information.</w:t>
+        <w:t xml:space="preserve"> such as Firefox, Chrome, Edge, and Safari to be able to test our website on. There are also third party programs we can use that would let us tap into a multitude of different browser and operating system configurations called “Saucelabs.” Our target installation will be at least the main browsers Firefox and Chrome, then hopefully expanding to others as the project goes on.</w:t>
+      </w:r>
+      <w:r>
+        <w:t xml:space="preserve"> Furthermore, we will be using “github” for our repository and Microsoft Office for reports and presentations. We will also need html editors and MySQL or another way to manage databases of user information.</w:t>
       </w:r>
     </w:p>
     <w:p>
@@ -2848,11 +3287,11 @@
         <w:pStyle w:val="Heading2"/>
         <w:spacing w:before="0" w:line="240" w:lineRule="auto"/>
       </w:pPr>
-      <w:bookmarkStart w:id="6" w:name="_Toc435457055"/>
+      <w:bookmarkStart w:id="7" w:name="_Toc437334344"/>
       <w:r>
         <w:t>Work Breakdown</w:t>
       </w:r>
-      <w:bookmarkEnd w:id="6"/>
+      <w:bookmarkEnd w:id="7"/>
     </w:p>
     <w:p>
       <w:pPr>
@@ -2879,12 +3318,12 @@
         <w:pStyle w:val="Heading2"/>
         <w:spacing w:before="0" w:line="240" w:lineRule="auto"/>
       </w:pPr>
-      <w:bookmarkStart w:id="7" w:name="_Toc435457056"/>
+      <w:bookmarkStart w:id="8" w:name="_Toc437334345"/>
       <w:r>
         <w:lastRenderedPageBreak/>
         <w:t>Project Schedule</w:t>
       </w:r>
-      <w:bookmarkEnd w:id="7"/>
+      <w:bookmarkEnd w:id="8"/>
     </w:p>
     <w:p>
       <w:pPr>
@@ -2983,11 +3422,11 @@
         <w:pStyle w:val="Heading1"/>
         <w:spacing w:before="0" w:line="240" w:lineRule="auto"/>
       </w:pPr>
-      <w:bookmarkStart w:id="8" w:name="_Toc435457057"/>
+      <w:bookmarkStart w:id="9" w:name="_Toc437334346"/>
       <w:r>
         <w:t>Project Overview</w:t>
       </w:r>
-      <w:bookmarkEnd w:id="8"/>
+      <w:bookmarkEnd w:id="9"/>
     </w:p>
     <w:p>
       <w:pPr>
@@ -3008,11 +3447,11 @@
         <w:pStyle w:val="Heading2"/>
         <w:spacing w:before="0" w:line="240" w:lineRule="auto"/>
       </w:pPr>
-      <w:bookmarkStart w:id="9" w:name="_Toc435457058"/>
+      <w:bookmarkStart w:id="10" w:name="_Toc437334347"/>
       <w:r>
         <w:t>Problem and Solution</w:t>
       </w:r>
-      <w:bookmarkEnd w:id="9"/>
+      <w:bookmarkEnd w:id="10"/>
     </w:p>
     <w:p>
       <w:pPr>
@@ -3068,15 +3507,7 @@
         <w:ind w:firstLine="720"/>
       </w:pPr>
       <w:r>
-        <w:t xml:space="preserve">The solution is to promote social outings for the aging population, whether by organizing group outings or having younger community members step in when family is not available. The vision of Dr. </w:t>
-      </w:r>
-      <w:proofErr w:type="spellStart"/>
-      <w:r>
-        <w:t>Chueh</w:t>
-      </w:r>
-      <w:proofErr w:type="spellEnd"/>
-      <w:r>
-        <w:t xml:space="preserve"> is to have an online site where such activities can be arranged. This would include having a system where families away from older relatives can contribute to an account funding events or meal outings that allow the older family member to socialize outside of their own home. </w:t>
+        <w:t xml:space="preserve">The solution is to promote social outings for the aging population, whether by organizing group outings or having younger community members step in when family is not available. The vision of Dr. Chueh is to have an online site where such activities can be arranged. This would include having a system where families away from older relatives can contribute to an account funding events or meal outings that allow the older family member to socialize outside of their own home. </w:t>
       </w:r>
     </w:p>
     <w:p>
@@ -3116,11 +3547,11 @@
         <w:pStyle w:val="Heading2"/>
         <w:spacing w:before="0" w:line="240" w:lineRule="auto"/>
       </w:pPr>
-      <w:bookmarkStart w:id="10" w:name="_Toc435457059"/>
+      <w:bookmarkStart w:id="11" w:name="_Toc437334348"/>
       <w:r>
         <w:t>Stakeholders</w:t>
       </w:r>
-      <w:bookmarkEnd w:id="10"/>
+      <w:bookmarkEnd w:id="11"/>
       <w:r>
         <w:t xml:space="preserve"> </w:t>
       </w:r>
@@ -3131,15 +3562,7 @@
         <w:ind w:firstLine="720"/>
       </w:pPr>
       <w:r>
-        <w:t xml:space="preserve">The client is Dr. </w:t>
-      </w:r>
-      <w:proofErr w:type="spellStart"/>
-      <w:r>
-        <w:t>Chueh</w:t>
-      </w:r>
-      <w:proofErr w:type="spellEnd"/>
-      <w:r>
-        <w:t xml:space="preserve">. She is a Professor of Mathematics at Central Washington University in Ellensburg, WA. She was inspired to do something for the aging community during a trip to the east coast. During this trip, she attended a funeral where the family of the departed received food and condolences from members of an online site called “Meal Train”. She recognized the good that can come from a community banding together in times of need and thought of her own family. She saw the limitations of the Meal Train site and wanted to create something that was proactive. </w:t>
+        <w:t xml:space="preserve">The client is Dr. Chueh. She is a Professor of Mathematics at Central Washington University in Ellensburg, WA. She was inspired to do something for the aging community during a trip to the east coast. During this trip, she attended a funeral where the family of the departed received food and condolences from members of an online site called “Meal Train”. She recognized the good that can come from a community banding together in times of need and thought of her own family. She saw the limitations of the Meal Train site and wanted to create something that was proactive. </w:t>
       </w:r>
     </w:p>
     <w:p>
@@ -3174,11 +3597,11 @@
         <w:pStyle w:val="Heading2"/>
         <w:spacing w:before="0" w:line="240" w:lineRule="auto"/>
       </w:pPr>
-      <w:bookmarkStart w:id="11" w:name="_Toc435457060"/>
+      <w:bookmarkStart w:id="12" w:name="_Toc437334349"/>
       <w:r>
         <w:t>Scope</w:t>
       </w:r>
-      <w:bookmarkEnd w:id="11"/>
+      <w:bookmarkEnd w:id="12"/>
     </w:p>
     <w:p>
       <w:pPr>
@@ -3217,11 +3640,11 @@
         <w:pStyle w:val="Heading1"/>
         <w:spacing w:before="0" w:line="240" w:lineRule="auto"/>
       </w:pPr>
-      <w:bookmarkStart w:id="12" w:name="_Toc435457061"/>
+      <w:bookmarkStart w:id="13" w:name="_Toc437334350"/>
       <w:r>
         <w:t>Requirements</w:t>
       </w:r>
-      <w:bookmarkEnd w:id="12"/>
+      <w:bookmarkEnd w:id="13"/>
     </w:p>
     <w:p>
       <w:pPr>
@@ -3233,11 +3656,11 @@
         <w:pStyle w:val="Heading2"/>
         <w:spacing w:before="0" w:line="240" w:lineRule="auto"/>
       </w:pPr>
-      <w:bookmarkStart w:id="13" w:name="_Toc435457062"/>
+      <w:bookmarkStart w:id="14" w:name="_Toc437334351"/>
       <w:r>
         <w:t>Development, Operation, and Maintenance Environments</w:t>
       </w:r>
-      <w:bookmarkEnd w:id="13"/>
+      <w:bookmarkEnd w:id="14"/>
     </w:p>
     <w:p>
       <w:pPr>
@@ -3340,21 +3763,21 @@
         <w:pStyle w:val="Heading2"/>
         <w:spacing w:before="0" w:line="240" w:lineRule="auto"/>
       </w:pPr>
-      <w:bookmarkStart w:id="14" w:name="_Toc435457063"/>
+      <w:bookmarkStart w:id="15" w:name="_Toc437334352"/>
       <w:r>
         <w:t>System Model</w:t>
       </w:r>
-      <w:bookmarkEnd w:id="14"/>
+      <w:bookmarkEnd w:id="15"/>
     </w:p>
     <w:p>
       <w:pPr>
         <w:pStyle w:val="Heading3"/>
       </w:pPr>
-      <w:bookmarkStart w:id="15" w:name="_Toc435457064"/>
+      <w:bookmarkStart w:id="16" w:name="_Toc437334353"/>
       <w:r>
         <w:t>Textual Use Cases</w:t>
       </w:r>
-      <w:bookmarkEnd w:id="15"/>
+      <w:bookmarkEnd w:id="16"/>
     </w:p>
     <w:p>
       <w:pPr>
@@ -3923,11 +4346,11 @@
         <w:pStyle w:val="Heading2"/>
         <w:spacing w:before="0" w:line="240" w:lineRule="auto"/>
       </w:pPr>
-      <w:bookmarkStart w:id="16" w:name="_Toc435457065"/>
+      <w:bookmarkStart w:id="17" w:name="_Toc437334354"/>
       <w:r>
         <w:t>User Interaction</w:t>
       </w:r>
-      <w:bookmarkEnd w:id="16"/>
+      <w:bookmarkEnd w:id="17"/>
     </w:p>
     <w:p>
       <w:pPr>
@@ -4015,21 +4438,21 @@
           <w:rFonts w:cs="Times New Roman"/>
         </w:rPr>
       </w:pPr>
-      <w:bookmarkStart w:id="17" w:name="_Toc435457066"/>
+      <w:bookmarkStart w:id="18" w:name="_Toc437334355"/>
       <w:r>
         <w:t>Functional Requirements</w:t>
       </w:r>
-      <w:bookmarkEnd w:id="17"/>
+      <w:bookmarkEnd w:id="18"/>
     </w:p>
     <w:p>
       <w:pPr>
         <w:pStyle w:val="Heading3"/>
       </w:pPr>
-      <w:bookmarkStart w:id="18" w:name="_Toc435457067"/>
+      <w:bookmarkStart w:id="19" w:name="_Toc437334356"/>
       <w:r>
         <w:t>Primary Requirements</w:t>
       </w:r>
-      <w:bookmarkEnd w:id="18"/>
+      <w:bookmarkEnd w:id="19"/>
     </w:p>
     <w:p>
       <w:pPr>
@@ -4136,12 +4559,12 @@
       <w:pPr>
         <w:pStyle w:val="Heading3"/>
       </w:pPr>
-      <w:bookmarkStart w:id="19" w:name="_Toc435457068"/>
+      <w:bookmarkStart w:id="20" w:name="_Toc437334357"/>
       <w:r>
         <w:lastRenderedPageBreak/>
         <w:t>Secondary Requirements</w:t>
       </w:r>
-      <w:bookmarkEnd w:id="19"/>
+      <w:bookmarkEnd w:id="20"/>
     </w:p>
     <w:p>
       <w:pPr>
@@ -4159,21 +4582,7 @@
         <w:rPr>
           <w:rFonts w:cs="Times New Roman"/>
         </w:rPr>
-        <w:t xml:space="preserve">Determining how users will pay for the services the website offer. </w:t>
-      </w:r>
-      <w:proofErr w:type="spellStart"/>
-      <w:r>
-        <w:rPr>
-          <w:rFonts w:cs="Times New Roman"/>
-        </w:rPr>
-        <w:t>WePay</w:t>
-      </w:r>
-      <w:proofErr w:type="spellEnd"/>
-      <w:r>
-        <w:rPr>
-          <w:rFonts w:cs="Times New Roman"/>
-        </w:rPr>
-        <w:t>, amazon pay, etc.</w:t>
+        <w:t>Determining how users will pay for the services the website offer. WePay, amazon pay, etc.</w:t>
       </w:r>
     </w:p>
     <w:p>
@@ -4271,11 +4680,11 @@
         <w:pStyle w:val="Heading2"/>
         <w:spacing w:before="0" w:line="240" w:lineRule="auto"/>
       </w:pPr>
-      <w:bookmarkStart w:id="20" w:name="_Toc435457069"/>
+      <w:bookmarkStart w:id="21" w:name="_Toc437334358"/>
       <w:r>
         <w:t>Nonfunctional Requirements</w:t>
       </w:r>
-      <w:bookmarkEnd w:id="20"/>
+      <w:bookmarkEnd w:id="21"/>
       <w:r>
         <w:rPr>
           <w:rFonts w:ascii="Times New Roman" w:hAnsi="Times New Roman" w:cs="Times New Roman"/>
@@ -4494,12 +4903,12 @@
         <w:pStyle w:val="Heading2"/>
         <w:spacing w:before="0" w:line="240" w:lineRule="auto"/>
       </w:pPr>
-      <w:bookmarkStart w:id="21" w:name="_Toc435457070"/>
+      <w:bookmarkStart w:id="22" w:name="_Toc437334359"/>
       <w:r>
         <w:lastRenderedPageBreak/>
         <w:t>Feasibility</w:t>
       </w:r>
-      <w:bookmarkEnd w:id="21"/>
+      <w:bookmarkEnd w:id="22"/>
     </w:p>
     <w:p>
       <w:pPr>
@@ -4580,18 +4989,22 @@
       <w:pPr>
         <w:pStyle w:val="Heading1"/>
       </w:pPr>
+      <w:bookmarkStart w:id="23" w:name="_Toc437334360"/>
       <w:r>
         <w:t>Quality Assurance Plan</w:t>
       </w:r>
+      <w:bookmarkEnd w:id="23"/>
     </w:p>
     <w:p/>
     <w:p>
       <w:pPr>
         <w:pStyle w:val="Heading2"/>
       </w:pPr>
+      <w:bookmarkStart w:id="24" w:name="_Toc437334361"/>
       <w:r>
         <w:t>Document Standards</w:t>
       </w:r>
+      <w:bookmarkEnd w:id="24"/>
     </w:p>
     <w:p>
       <w:pPr>
@@ -4617,18 +5030,22 @@
       <w:pPr>
         <w:pStyle w:val="Heading2"/>
       </w:pPr>
+      <w:bookmarkStart w:id="25" w:name="_Toc437334362"/>
       <w:r>
         <w:t>Coding Standards</w:t>
       </w:r>
+      <w:bookmarkEnd w:id="25"/>
     </w:p>
     <w:p/>
     <w:p>
       <w:pPr>
         <w:pStyle w:val="Heading2"/>
       </w:pPr>
+      <w:bookmarkStart w:id="26" w:name="_Toc437334363"/>
       <w:r>
         <w:t>User Interface Guideline</w:t>
       </w:r>
+      <w:bookmarkEnd w:id="26"/>
     </w:p>
     <w:p>
       <w:pPr>
@@ -4654,25 +5071,19 @@
       <w:pPr>
         <w:pStyle w:val="Heading2"/>
       </w:pPr>
+      <w:bookmarkStart w:id="27" w:name="_Toc437334364"/>
       <w:r>
         <w:lastRenderedPageBreak/>
         <w:t>Change Control Process</w:t>
       </w:r>
+      <w:bookmarkEnd w:id="27"/>
     </w:p>
     <w:p>
       <w:pPr>
         <w:ind w:firstLine="720"/>
       </w:pPr>
       <w:r>
-        <w:t xml:space="preserve">Our group will continue to use </w:t>
-      </w:r>
-      <w:proofErr w:type="spellStart"/>
-      <w:r>
-        <w:t>Git</w:t>
-      </w:r>
-      <w:proofErr w:type="spellEnd"/>
-      <w:r>
-        <w:t xml:space="preserve"> Hub as the control change as we find it easy to use and there is little to no learning curve with it. </w:t>
+        <w:t xml:space="preserve">Our group will continue to use Git Hub as the control change as we find it easy to use and there is little to no learning curve with it. </w:t>
       </w:r>
     </w:p>
     <w:p>
@@ -4687,47 +5098,66 @@
       <w:pPr>
         <w:pStyle w:val="Heading2"/>
       </w:pPr>
+      <w:bookmarkStart w:id="28" w:name="_Toc437334365"/>
       <w:r>
         <w:t>Testing Process</w:t>
       </w:r>
+      <w:bookmarkEnd w:id="28"/>
     </w:p>
     <w:p>
       <w:pPr>
         <w:ind w:firstLine="720"/>
       </w:pPr>
       <w:r>
-        <w:t>Our team will have a multi-step process for testing including unit testing, automation testing, and user testing. This will ensure that we cover functional testing, do not add any bugs that previously existed, and that the product will work on multiple different platforms. We will first start by user testing with quality assurance’s personal computer and browser configurations. We will write down our configuration, and steps we did to produce a bug so that the developers can reproduce the bug and try to fix the code. After we have done this we will add the unit test to check and make sure that that bug is not introduced again after we add more features in our code. Then, once we have finished a unit test we will add it to our automation sweet so that every time we check in new code, our build agent (</w:t>
-      </w:r>
-      <w:proofErr w:type="spellStart"/>
-      <w:r>
-        <w:t>Teamcity</w:t>
-      </w:r>
-      <w:proofErr w:type="spellEnd"/>
-      <w:r>
-        <w:t>) will run the unit tests against the new code using “</w:t>
-      </w:r>
-      <w:proofErr w:type="spellStart"/>
-      <w:r>
-        <w:t>Saucelabs</w:t>
-      </w:r>
-      <w:proofErr w:type="spellEnd"/>
-      <w:r>
-        <w:t xml:space="preserve">” as the host the run the unit test among many different browser and operating system configurations. We will continuously be doing these steps while developing our project to make sure that our program is running smooth for the user base. </w:t>
-      </w:r>
+        <w:t xml:space="preserve">Our team will have a multi-step process for testing including unit testing, automation testing, and user testing. This will ensure that we cover functional testing, do not add any bugs that previously existed, and that the product will work on multiple different platforms. We will first start by user testing with quality assurance’s personal computer and browser configurations. We will write down our configuration, and steps we did to produce a bug so that the developers can reproduce the bug and try to fix the code. After we have done this we will add the unit test to check and make sure that that bug is not introduced again after we add more features in our code. Then, once we have finished a unit test we will add it to our automation sweet so that every time we check in new code, our build agent (Teamcity) will run the unit tests against the new code using “Saucelabs” as the host the run the unit test among many different browser and operating system configurations. We will continuously be doing these steps while developing our project to make sure that our program is running smooth for the user base. </w:t>
+      </w:r>
+    </w:p>
+    <w:p>
+      <w:pPr>
+        <w:ind w:firstLine="720"/>
+      </w:pPr>
+      <w:r>
+        <w:t>SECOND NEEDED</w:t>
+      </w:r>
+    </w:p>
+    <w:p>
+      <w:pPr>
+        <w:ind w:firstLine="720"/>
+      </w:pPr>
+      <w:r>
+        <w:t xml:space="preserve">In order to ensure that our site meets the standards of our client Dr. Chueh, we would like to put our site through a series of acceptance tests. However, we do not have guidelines clearly defined. We were given free rein on design without clear standards for the site’s functionality. The only major requirement was to keep her vision intact. To ensure that our design is not straying from this, we will demo our prototype to Dr. Chueh every two weeks during our meetings. </w:t>
+      </w:r>
+    </w:p>
+    <w:p>
+      <w:r>
+        <w:tab/>
+        <w:t xml:space="preserve">There were however, some features that she asked be included, such as the ability to share photos and create events. These functions will be included in the site, but the testing for them is rather straightforward. Their functionality will be tested during unit and integration testing. </w:t>
+      </w:r>
+    </w:p>
+    <w:p>
+      <w:pPr>
+        <w:ind w:firstLine="720"/>
+      </w:pPr>
     </w:p>
     <w:p/>
     <w:p>
       <w:pPr>
         <w:pStyle w:val="Heading1"/>
       </w:pPr>
+      <w:bookmarkStart w:id="29" w:name="_Toc437334366"/>
       <w:r>
         <w:t>Conclusion</w:t>
       </w:r>
+      <w:bookmarkEnd w:id="29"/>
     </w:p>
     <w:p/>
     <w:p>
       <w:r>
-        <w:t xml:space="preserve">For next term we would like to integrate a calendar to our website. The calendar will be able to show the days that there are events going on. This could range to simple things such as someone wants to do some social activities like walk downtown and wants a companion or a couple of people are going to have lunch at a local restaurant. We also want to be able to use our database to store user’s information such as usernames and passwords since we haven’t been able to fully implement this tool. We are planning on implementing a way to make the site safer for users, we are considering having some sought of background check to make ensure security of all users who will be meeting other people online and to weed out fake profiles. </w:t>
+        <w:t xml:space="preserve">For next term we would like to integrate a calendar to our website. The calendar will be able to show the days that there are events going on. This could range to simple things such as someone wants to do some social activities like walk downtown and wants a companion or a couple of people are going to have lunch at a local restaurant. We also want to be able to use our database to store user’s information </w:t>
+      </w:r>
+      <w:r>
+        <w:lastRenderedPageBreak/>
+        <w:t xml:space="preserve">such as usernames and passwords since we haven’t been able to fully implement this tool. We are planning on implementing a way to make the site safer for users, we are considering having some sought of background check to make ensure security of all users who will be meeting other people online and to weed out fake profiles. </w:t>
       </w:r>
       <w:r>
         <w:t>We will also like to start conversations with local restaurants and see if we can partner up and promote their pages on our website.</w:t>
@@ -4748,8 +5178,6 @@
           <w:docGrid w:linePitch="360"/>
         </w:sectPr>
       </w:pPr>
-      <w:bookmarkStart w:id="22" w:name="_GoBack"/>
-      <w:bookmarkEnd w:id="22"/>
     </w:p>
     <w:p>
       <w:pPr>
@@ -4767,24 +5195,24 @@
         <w:pStyle w:val="Heading2"/>
         <w:spacing w:before="0" w:line="240" w:lineRule="auto"/>
       </w:pPr>
-      <w:bookmarkStart w:id="23" w:name="_Toc435457071"/>
+      <w:bookmarkStart w:id="30" w:name="_Toc437334367"/>
       <w:r>
         <w:t>Appendi</w:t>
       </w:r>
       <w:r>
         <w:t>x A</w:t>
       </w:r>
-      <w:bookmarkEnd w:id="23"/>
+      <w:bookmarkEnd w:id="30"/>
     </w:p>
     <w:p>
       <w:pPr>
         <w:pStyle w:val="Heading3"/>
       </w:pPr>
-      <w:bookmarkStart w:id="24" w:name="_Toc435457072"/>
+      <w:bookmarkStart w:id="31" w:name="_Toc437334368"/>
       <w:r>
         <w:t>Use Cases</w:t>
       </w:r>
-      <w:bookmarkEnd w:id="24"/>
+      <w:bookmarkEnd w:id="31"/>
     </w:p>
     <w:p>
       <w:pPr>
@@ -4819,7 +5247,7 @@
                     </pic:cNvPicPr>
                   </pic:nvPicPr>
                   <pic:blipFill>
-                    <a:blip r:embed="rId12">
+                    <a:blip r:embed="rId11">
                       <a:extLst>
                         <a:ext uri="{28A0092B-C50C-407E-A947-70E740481C1C}">
                           <a14:useLocalDpi xmlns:a14="http://schemas.microsoft.com/office/drawing/2010/main" val="0"/>
@@ -4893,7 +5321,7 @@
                     <pic:cNvPicPr/>
                   </pic:nvPicPr>
                   <pic:blipFill>
-                    <a:blip r:embed="rId13"/>
+                    <a:blip r:embed="rId12"/>
                     <a:stretch>
                       <a:fillRect/>
                     </a:stretch>
@@ -4944,6 +5372,58 @@
             <wp:extent cx="3714750" cy="3600450"/>
             <wp:effectExtent l="0" t="0" r="0" b="0"/>
             <wp:docPr id="3" name="Picture 3"/>
+            <wp:cNvGraphicFramePr>
+              <a:graphicFrameLocks xmlns:a="http://schemas.openxmlformats.org/drawingml/2006/main" noChangeAspect="1"/>
+            </wp:cNvGraphicFramePr>
+            <a:graphic xmlns:a="http://schemas.openxmlformats.org/drawingml/2006/main">
+              <a:graphicData uri="http://schemas.openxmlformats.org/drawingml/2006/picture">
+                <pic:pic xmlns:pic="http://schemas.openxmlformats.org/drawingml/2006/picture">
+                  <pic:nvPicPr>
+                    <pic:cNvPr id="1" name=""/>
+                    <pic:cNvPicPr/>
+                  </pic:nvPicPr>
+                  <pic:blipFill>
+                    <a:blip r:embed="rId13"/>
+                    <a:stretch>
+                      <a:fillRect/>
+                    </a:stretch>
+                  </pic:blipFill>
+                  <pic:spPr>
+                    <a:xfrm>
+                      <a:off x="0" y="0"/>
+                      <a:ext cx="3714750" cy="3600450"/>
+                    </a:xfrm>
+                    <a:prstGeom prst="rect">
+                      <a:avLst/>
+                    </a:prstGeom>
+                  </pic:spPr>
+                </pic:pic>
+              </a:graphicData>
+            </a:graphic>
+          </wp:inline>
+        </w:drawing>
+      </w:r>
+    </w:p>
+    <w:p>
+      <w:pPr>
+        <w:tabs>
+          <w:tab w:val="left" w:pos="2440"/>
+        </w:tabs>
+        <w:spacing w:after="0" w:line="240" w:lineRule="auto"/>
+        <w:rPr>
+          <w:rFonts w:cs="Times New Roman"/>
+        </w:rPr>
+      </w:pPr>
+      <w:r>
+        <w:rPr>
+          <w:noProof/>
+        </w:rPr>
+        <w:lastRenderedPageBreak/>
+        <w:drawing>
+          <wp:inline distT="0" distB="0" distL="0" distR="0" wp14:anchorId="1E321C9D" wp14:editId="0F98CEA2">
+            <wp:extent cx="5943600" cy="4752975"/>
+            <wp:effectExtent l="0" t="0" r="0" b="9525"/>
+            <wp:docPr id="4" name="Picture 4"/>
             <wp:cNvGraphicFramePr>
               <a:graphicFrameLocks xmlns:a="http://schemas.openxmlformats.org/drawingml/2006/main" noChangeAspect="1"/>
             </wp:cNvGraphicFramePr>
@@ -4963,58 +5443,6 @@
                   <pic:spPr>
                     <a:xfrm>
                       <a:off x="0" y="0"/>
-                      <a:ext cx="3714750" cy="3600450"/>
-                    </a:xfrm>
-                    <a:prstGeom prst="rect">
-                      <a:avLst/>
-                    </a:prstGeom>
-                  </pic:spPr>
-                </pic:pic>
-              </a:graphicData>
-            </a:graphic>
-          </wp:inline>
-        </w:drawing>
-      </w:r>
-    </w:p>
-    <w:p>
-      <w:pPr>
-        <w:tabs>
-          <w:tab w:val="left" w:pos="2440"/>
-        </w:tabs>
-        <w:spacing w:after="0" w:line="240" w:lineRule="auto"/>
-        <w:rPr>
-          <w:rFonts w:cs="Times New Roman"/>
-        </w:rPr>
-      </w:pPr>
-      <w:r>
-        <w:rPr>
-          <w:noProof/>
-        </w:rPr>
-        <w:lastRenderedPageBreak/>
-        <w:drawing>
-          <wp:inline distT="0" distB="0" distL="0" distR="0" wp14:anchorId="1E321C9D" wp14:editId="0F98CEA2">
-            <wp:extent cx="5943600" cy="4752975"/>
-            <wp:effectExtent l="0" t="0" r="0" b="9525"/>
-            <wp:docPr id="4" name="Picture 4"/>
-            <wp:cNvGraphicFramePr>
-              <a:graphicFrameLocks xmlns:a="http://schemas.openxmlformats.org/drawingml/2006/main" noChangeAspect="1"/>
-            </wp:cNvGraphicFramePr>
-            <a:graphic xmlns:a="http://schemas.openxmlformats.org/drawingml/2006/main">
-              <a:graphicData uri="http://schemas.openxmlformats.org/drawingml/2006/picture">
-                <pic:pic xmlns:pic="http://schemas.openxmlformats.org/drawingml/2006/picture">
-                  <pic:nvPicPr>
-                    <pic:cNvPr id="1" name=""/>
-                    <pic:cNvPicPr/>
-                  </pic:nvPicPr>
-                  <pic:blipFill>
-                    <a:blip r:embed="rId15"/>
-                    <a:stretch>
-                      <a:fillRect/>
-                    </a:stretch>
-                  </pic:blipFill>
-                  <pic:spPr>
-                    <a:xfrm>
-                      <a:off x="0" y="0"/>
                       <a:ext cx="5943600" cy="4752975"/>
                     </a:xfrm>
                     <a:prstGeom prst="rect">
@@ -5241,22 +5669,22 @@
       <w:pPr>
         <w:pStyle w:val="Heading2"/>
       </w:pPr>
-      <w:bookmarkStart w:id="25" w:name="_Toc435457073"/>
+      <w:bookmarkStart w:id="32" w:name="_Toc437334369"/>
       <w:r>
         <w:lastRenderedPageBreak/>
         <w:t>Appendix B</w:t>
       </w:r>
-      <w:bookmarkEnd w:id="25"/>
+      <w:bookmarkEnd w:id="32"/>
     </w:p>
     <w:p>
       <w:pPr>
         <w:pStyle w:val="Heading3"/>
       </w:pPr>
-      <w:bookmarkStart w:id="26" w:name="_Toc435457074"/>
+      <w:bookmarkStart w:id="33" w:name="_Toc437334370"/>
       <w:r>
         <w:t>System Models</w:t>
       </w:r>
-      <w:bookmarkEnd w:id="26"/>
+      <w:bookmarkEnd w:id="33"/>
     </w:p>
     <w:p>
       <w:pPr>
@@ -5306,7 +5734,7 @@
                     <pic:cNvPicPr/>
                   </pic:nvPicPr>
                   <pic:blipFill>
-                    <a:blip r:embed="rId16">
+                    <a:blip r:embed="rId15">
                       <a:extLst>
                         <a:ext uri="{28A0092B-C50C-407E-A947-70E740481C1C}">
                           <a14:useLocalDpi xmlns:a14="http://schemas.microsoft.com/office/drawing/2010/main" val="0"/>
@@ -5425,7 +5853,7 @@
                     <pic:cNvPicPr/>
                   </pic:nvPicPr>
                   <pic:blipFill>
-                    <a:blip r:embed="rId17">
+                    <a:blip r:embed="rId16">
                       <a:extLst>
                         <a:ext uri="{28A0092B-C50C-407E-A947-70E740481C1C}">
                           <a14:useLocalDpi xmlns:a14="http://schemas.microsoft.com/office/drawing/2010/main" val="0"/>
@@ -5496,7 +5924,7 @@
                     <pic:cNvPicPr/>
                   </pic:nvPicPr>
                   <pic:blipFill>
-                    <a:blip r:embed="rId18"/>
+                    <a:blip r:embed="rId17"/>
                     <a:stretch>
                       <a:fillRect/>
                     </a:stretch>
@@ -5546,7 +5974,7 @@
                     <pic:cNvPicPr/>
                   </pic:nvPicPr>
                   <pic:blipFill>
-                    <a:blip r:embed="rId19"/>
+                    <a:blip r:embed="rId18"/>
                     <a:stretch>
                       <a:fillRect/>
                     </a:stretch>
@@ -5600,7 +6028,7 @@
                     <pic:cNvPicPr/>
                   </pic:nvPicPr>
                   <pic:blipFill>
-                    <a:blip r:embed="rId20"/>
+                    <a:blip r:embed="rId19"/>
                     <a:stretch>
                       <a:fillRect/>
                     </a:stretch>
@@ -7788,7 +8216,7 @@
 </file>
 
 <file path=customXml/itemProps2.xml><?xml version="1.0" encoding="utf-8"?>
-<ds:datastoreItem xmlns:ds="http://schemas.openxmlformats.org/officeDocument/2006/customXml" ds:itemID="{ED61897B-843E-47CB-B60C-BFAA2606D008}">
+<ds:datastoreItem xmlns:ds="http://schemas.openxmlformats.org/officeDocument/2006/customXml" ds:itemID="{F9EDF183-1F7D-46AB-8618-0B8452C08AC4}">
   <ds:schemaRefs>
     <ds:schemaRef ds:uri="http://schemas.openxmlformats.org/officeDocument/2006/bibliography"/>
   </ds:schemaRefs>

</xml_diff>

<commit_message>
added coding standards to 2nd IR
coding standards added to second iteration report
</commit_message>
<xml_diff>
--- a/Second Iteration/IterationReport2/IterationReport2.docx
+++ b/Second Iteration/IterationReport2/IterationReport2.docx
@@ -3304,12 +3304,7 @@
         <w:t xml:space="preserve"> for our project would be</w:t>
       </w:r>
       <w:r>
-        <w:t xml:space="preserve"> feature overload. To make this website fully functional we must implement a lot of features, but we most focus on them one at a time and not get overwhelmed. The agile Kanban organizational method will help us to not get overwhelmed, and consistent </w:t>
-      </w:r>
-      <w:bookmarkStart w:id="5" w:name="_GoBack"/>
-      <w:bookmarkEnd w:id="5"/>
-      <w:r>
-        <w:t xml:space="preserve">interactions with our client to be able to update, and manage expectations. </w:t>
+        <w:t xml:space="preserve"> feature overload. To make this website fully functional we must implement a lot of features, but we most focus on them one at a time and not get overwhelmed. The agile Kanban organizational method will help us to not get overwhelmed, and consistent interactions with our client to be able to update, and manage expectations. </w:t>
       </w:r>
     </w:p>
     <w:tbl>
@@ -4151,11 +4146,11 @@
         <w:pStyle w:val="Heading2"/>
         <w:spacing w:before="0" w:line="240" w:lineRule="auto"/>
       </w:pPr>
-      <w:bookmarkStart w:id="6" w:name="_Toc437334576"/>
+      <w:bookmarkStart w:id="5" w:name="_Toc437334576"/>
       <w:r>
         <w:t>Hardware and Software Resource Requirements</w:t>
       </w:r>
-      <w:bookmarkEnd w:id="6"/>
+      <w:bookmarkEnd w:id="5"/>
     </w:p>
     <w:p>
       <w:pPr>
@@ -4230,11 +4225,11 @@
         <w:pStyle w:val="Heading2"/>
         <w:spacing w:before="0" w:line="240" w:lineRule="auto"/>
       </w:pPr>
-      <w:bookmarkStart w:id="7" w:name="_Toc437334577"/>
+      <w:bookmarkStart w:id="6" w:name="_Toc437334577"/>
       <w:r>
         <w:t>Work Breakdown</w:t>
       </w:r>
-      <w:bookmarkEnd w:id="7"/>
+      <w:bookmarkEnd w:id="6"/>
     </w:p>
     <w:p>
       <w:pPr>
@@ -4264,11 +4259,11 @@
         <w:pStyle w:val="Heading2"/>
         <w:spacing w:before="0" w:line="240" w:lineRule="auto"/>
       </w:pPr>
-      <w:bookmarkStart w:id="8" w:name="_Toc437334578"/>
+      <w:bookmarkStart w:id="7" w:name="_Toc437334578"/>
       <w:r>
         <w:t>Project Schedule</w:t>
       </w:r>
-      <w:bookmarkEnd w:id="8"/>
+      <w:bookmarkEnd w:id="7"/>
     </w:p>
     <w:p>
       <w:pPr>
@@ -4367,11 +4362,11 @@
         <w:pStyle w:val="Heading1"/>
         <w:spacing w:before="0" w:line="240" w:lineRule="auto"/>
       </w:pPr>
-      <w:bookmarkStart w:id="9" w:name="_Toc437334579"/>
+      <w:bookmarkStart w:id="8" w:name="_Toc437334579"/>
       <w:r>
         <w:t>Project Overview</w:t>
       </w:r>
-      <w:bookmarkEnd w:id="9"/>
+      <w:bookmarkEnd w:id="8"/>
     </w:p>
     <w:p>
       <w:pPr>
@@ -4392,11 +4387,11 @@
         <w:pStyle w:val="Heading2"/>
         <w:spacing w:before="0" w:line="240" w:lineRule="auto"/>
       </w:pPr>
-      <w:bookmarkStart w:id="10" w:name="_Toc437334580"/>
+      <w:bookmarkStart w:id="9" w:name="_Toc437334580"/>
       <w:r>
         <w:t>Problem and Solution</w:t>
       </w:r>
-      <w:bookmarkEnd w:id="10"/>
+      <w:bookmarkEnd w:id="9"/>
     </w:p>
     <w:p>
       <w:pPr>
@@ -4500,11 +4495,11 @@
         <w:pStyle w:val="Heading2"/>
         <w:spacing w:before="0" w:line="240" w:lineRule="auto"/>
       </w:pPr>
-      <w:bookmarkStart w:id="11" w:name="_Toc437334581"/>
+      <w:bookmarkStart w:id="10" w:name="_Toc437334581"/>
       <w:r>
         <w:t>Stakeholders</w:t>
       </w:r>
-      <w:bookmarkEnd w:id="11"/>
+      <w:bookmarkEnd w:id="10"/>
       <w:r>
         <w:t xml:space="preserve"> </w:t>
       </w:r>
@@ -4558,11 +4553,11 @@
         <w:pStyle w:val="Heading2"/>
         <w:spacing w:before="0" w:line="240" w:lineRule="auto"/>
       </w:pPr>
-      <w:bookmarkStart w:id="12" w:name="_Toc437334582"/>
+      <w:bookmarkStart w:id="11" w:name="_Toc437334582"/>
       <w:r>
         <w:t>Scope</w:t>
       </w:r>
-      <w:bookmarkEnd w:id="12"/>
+      <w:bookmarkEnd w:id="11"/>
     </w:p>
     <w:p>
       <w:pPr>
@@ -4601,11 +4596,11 @@
         <w:pStyle w:val="Heading1"/>
         <w:spacing w:before="0" w:line="240" w:lineRule="auto"/>
       </w:pPr>
-      <w:bookmarkStart w:id="13" w:name="_Toc437334583"/>
+      <w:bookmarkStart w:id="12" w:name="_Toc437334583"/>
       <w:r>
         <w:t>Requirements</w:t>
       </w:r>
-      <w:bookmarkEnd w:id="13"/>
+      <w:bookmarkEnd w:id="12"/>
     </w:p>
     <w:p>
       <w:pPr>
@@ -4617,11 +4612,11 @@
         <w:pStyle w:val="Heading2"/>
         <w:spacing w:before="0" w:line="240" w:lineRule="auto"/>
       </w:pPr>
-      <w:bookmarkStart w:id="14" w:name="_Toc437334584"/>
+      <w:bookmarkStart w:id="13" w:name="_Toc437334584"/>
       <w:r>
         <w:t>Development, Operation, and Maintenance Environments</w:t>
       </w:r>
-      <w:bookmarkEnd w:id="14"/>
+      <w:bookmarkEnd w:id="13"/>
     </w:p>
     <w:p>
       <w:pPr>
@@ -4724,22 +4719,22 @@
         <w:pStyle w:val="Heading2"/>
         <w:spacing w:before="0" w:line="240" w:lineRule="auto"/>
       </w:pPr>
-      <w:bookmarkStart w:id="15" w:name="_Toc437334585"/>
+      <w:bookmarkStart w:id="14" w:name="_Toc437334585"/>
       <w:r>
         <w:t>System Model</w:t>
       </w:r>
-      <w:bookmarkEnd w:id="15"/>
+      <w:bookmarkEnd w:id="14"/>
     </w:p>
     <w:p>
       <w:pPr>
         <w:pStyle w:val="Heading3"/>
         <w:spacing w:before="0"/>
       </w:pPr>
-      <w:bookmarkStart w:id="16" w:name="_Toc437334586"/>
+      <w:bookmarkStart w:id="15" w:name="_Toc437334586"/>
       <w:r>
         <w:t>Textual Use Cases</w:t>
       </w:r>
-      <w:bookmarkEnd w:id="16"/>
+      <w:bookmarkEnd w:id="15"/>
     </w:p>
     <w:p>
       <w:pPr>
@@ -5307,11 +5302,11 @@
         <w:pStyle w:val="Heading2"/>
         <w:spacing w:before="0" w:line="240" w:lineRule="auto"/>
       </w:pPr>
-      <w:bookmarkStart w:id="17" w:name="_Toc437334587"/>
+      <w:bookmarkStart w:id="16" w:name="_Toc437334587"/>
       <w:r>
         <w:t>User Interaction</w:t>
       </w:r>
-      <w:bookmarkEnd w:id="17"/>
+      <w:bookmarkEnd w:id="16"/>
     </w:p>
     <w:p>
       <w:pPr>
@@ -5399,23 +5394,23 @@
           <w:rFonts w:cs="Times New Roman"/>
         </w:rPr>
       </w:pPr>
-      <w:bookmarkStart w:id="18" w:name="_Toc437334588"/>
+      <w:bookmarkStart w:id="17" w:name="_Toc437334588"/>
       <w:r>
         <w:lastRenderedPageBreak/>
         <w:t>Functional Requirements</w:t>
       </w:r>
-      <w:bookmarkEnd w:id="18"/>
+      <w:bookmarkEnd w:id="17"/>
     </w:p>
     <w:p>
       <w:pPr>
         <w:pStyle w:val="Heading3"/>
         <w:spacing w:before="0"/>
       </w:pPr>
-      <w:bookmarkStart w:id="19" w:name="_Toc437334589"/>
+      <w:bookmarkStart w:id="18" w:name="_Toc437334589"/>
       <w:r>
         <w:t>Primary Requirements</w:t>
       </w:r>
-      <w:bookmarkEnd w:id="19"/>
+      <w:bookmarkEnd w:id="18"/>
     </w:p>
     <w:p>
       <w:pPr>
@@ -5523,11 +5518,11 @@
         <w:pStyle w:val="Heading3"/>
         <w:spacing w:before="0"/>
       </w:pPr>
-      <w:bookmarkStart w:id="20" w:name="_Toc437334590"/>
+      <w:bookmarkStart w:id="19" w:name="_Toc437334590"/>
       <w:r>
         <w:t>Secondary Requirements</w:t>
       </w:r>
-      <w:bookmarkEnd w:id="20"/>
+      <w:bookmarkEnd w:id="19"/>
     </w:p>
     <w:p>
       <w:pPr>
@@ -5669,11 +5664,11 @@
         <w:pStyle w:val="Heading2"/>
         <w:spacing w:before="0" w:line="240" w:lineRule="auto"/>
       </w:pPr>
-      <w:bookmarkStart w:id="21" w:name="_Toc437334591"/>
+      <w:bookmarkStart w:id="20" w:name="_Toc437334591"/>
       <w:r>
         <w:t>Nonfunctional Requirements</w:t>
       </w:r>
-      <w:bookmarkEnd w:id="21"/>
+      <w:bookmarkEnd w:id="20"/>
       <w:r>
         <w:rPr>
           <w:rFonts w:ascii="Times New Roman" w:hAnsi="Times New Roman" w:cs="Times New Roman"/>
@@ -5899,11 +5894,11 @@
         <w:pStyle w:val="Heading2"/>
         <w:spacing w:before="0" w:line="240" w:lineRule="auto"/>
       </w:pPr>
-      <w:bookmarkStart w:id="22" w:name="_Toc437334592"/>
+      <w:bookmarkStart w:id="21" w:name="_Toc437334592"/>
       <w:r>
         <w:t>Feasibility</w:t>
       </w:r>
-      <w:bookmarkEnd w:id="22"/>
+      <w:bookmarkEnd w:id="21"/>
     </w:p>
     <w:p>
       <w:pPr>
@@ -5961,11 +5956,11 @@
         <w:pStyle w:val="Heading1"/>
         <w:spacing w:before="0"/>
       </w:pPr>
-      <w:bookmarkStart w:id="23" w:name="_Toc437334593"/>
+      <w:bookmarkStart w:id="22" w:name="_Toc437334593"/>
       <w:r>
         <w:t>Quality Assurance Plan</w:t>
       </w:r>
-      <w:bookmarkEnd w:id="23"/>
+      <w:bookmarkEnd w:id="22"/>
     </w:p>
     <w:p>
       <w:pPr>
@@ -5977,11 +5972,11 @@
         <w:pStyle w:val="Heading2"/>
         <w:spacing w:before="0"/>
       </w:pPr>
-      <w:bookmarkStart w:id="24" w:name="_Toc437334594"/>
+      <w:bookmarkStart w:id="23" w:name="_Toc437334594"/>
       <w:r>
         <w:t>Document Standards</w:t>
       </w:r>
-      <w:bookmarkEnd w:id="24"/>
+      <w:bookmarkEnd w:id="23"/>
     </w:p>
     <w:p>
       <w:pPr>
@@ -6015,7 +6010,7 @@
         <w:pStyle w:val="Heading2"/>
         <w:spacing w:before="0"/>
       </w:pPr>
-      <w:bookmarkStart w:id="25" w:name="_Toc437334595"/>
+      <w:bookmarkStart w:id="24" w:name="_Toc437334595"/>
     </w:p>
     <w:p>
       <w:pPr>
@@ -6025,6 +6020,465 @@
       <w:r>
         <w:t>Coding Standards</w:t>
       </w:r>
+      <w:bookmarkEnd w:id="24"/>
+    </w:p>
+    <w:p>
+      <w:pPr>
+        <w:spacing w:line="240" w:lineRule="auto"/>
+        <w:ind w:firstLine="360"/>
+      </w:pPr>
+      <w:r>
+        <w:t>Our coding standards list is fairly basic. We developed the list after researching coding standards for other software projects and including rules that we believed would make the files easier to read. The following list contains the coding standards for our project. An example of code following these rules is included below.</w:t>
+      </w:r>
+    </w:p>
+    <w:p>
+      <w:pPr>
+        <w:pStyle w:val="ListParagraph"/>
+        <w:numPr>
+          <w:ilvl w:val="0"/>
+          <w:numId w:val="11"/>
+        </w:numPr>
+        <w:spacing w:line="240" w:lineRule="auto"/>
+      </w:pPr>
+      <w:r>
+        <w:t>Semi-colon on end of all JavaScript lines.</w:t>
+      </w:r>
+    </w:p>
+    <w:p>
+      <w:pPr>
+        <w:pStyle w:val="ListParagraph"/>
+        <w:numPr>
+          <w:ilvl w:val="0"/>
+          <w:numId w:val="11"/>
+        </w:numPr>
+        <w:spacing w:line="240" w:lineRule="auto"/>
+      </w:pPr>
+      <w:r>
+        <w:t>Use brackets to encapsulate nested JavaScript</w:t>
+      </w:r>
+    </w:p>
+    <w:p>
+      <w:pPr>
+        <w:pStyle w:val="ListParagraph"/>
+        <w:numPr>
+          <w:ilvl w:val="0"/>
+          <w:numId w:val="11"/>
+        </w:numPr>
+        <w:spacing w:line="240" w:lineRule="auto"/>
+      </w:pPr>
+      <w:r>
+        <w:t>Close connection to database after use.</w:t>
+      </w:r>
+    </w:p>
+    <w:p>
+      <w:pPr>
+        <w:pStyle w:val="ListParagraph"/>
+        <w:numPr>
+          <w:ilvl w:val="0"/>
+          <w:numId w:val="11"/>
+        </w:numPr>
+        <w:spacing w:line="240" w:lineRule="auto"/>
+      </w:pPr>
+      <w:r>
+        <w:t>Handle exceptions appropriately.</w:t>
+      </w:r>
+    </w:p>
+    <w:p>
+      <w:pPr>
+        <w:pStyle w:val="ListParagraph"/>
+        <w:numPr>
+          <w:ilvl w:val="0"/>
+          <w:numId w:val="11"/>
+        </w:numPr>
+        <w:spacing w:line="240" w:lineRule="auto"/>
+      </w:pPr>
+      <w:r>
+        <w:t>Always use alt attribute with images.</w:t>
+      </w:r>
+    </w:p>
+    <w:p>
+      <w:pPr>
+        <w:pStyle w:val="ListParagraph"/>
+        <w:numPr>
+          <w:ilvl w:val="0"/>
+          <w:numId w:val="11"/>
+        </w:numPr>
+        <w:spacing w:line="240" w:lineRule="auto"/>
+      </w:pPr>
+      <w:r>
+        <w:t>Avoid long code lines, max characters for one line about 80. Should not need to scroll page left-right to read code.</w:t>
+      </w:r>
+    </w:p>
+    <w:p>
+      <w:pPr>
+        <w:pStyle w:val="ListParagraph"/>
+        <w:numPr>
+          <w:ilvl w:val="0"/>
+          <w:numId w:val="11"/>
+        </w:numPr>
+        <w:spacing w:line="240" w:lineRule="auto"/>
+      </w:pPr>
+      <w:r>
+        <w:lastRenderedPageBreak/>
+        <w:t>Declare language at the head of all files.</w:t>
+      </w:r>
+    </w:p>
+    <w:p>
+      <w:pPr>
+        <w:pStyle w:val="ListParagraph"/>
+        <w:numPr>
+          <w:ilvl w:val="0"/>
+          <w:numId w:val="11"/>
+        </w:numPr>
+        <w:spacing w:line="240" w:lineRule="auto"/>
+      </w:pPr>
+      <w:r>
+        <w:t>Use comments as needed. Do not overuse.</w:t>
+      </w:r>
+    </w:p>
+    <w:p>
+      <w:pPr>
+        <w:pStyle w:val="ListParagraph"/>
+        <w:numPr>
+          <w:ilvl w:val="0"/>
+          <w:numId w:val="11"/>
+        </w:numPr>
+        <w:spacing w:line="240" w:lineRule="auto"/>
+      </w:pPr>
+      <w:r>
+        <w:t>Save with the right extension - .html, .</w:t>
+      </w:r>
+      <w:proofErr w:type="spellStart"/>
+      <w:r>
+        <w:t>css</w:t>
+      </w:r>
+      <w:proofErr w:type="spellEnd"/>
+      <w:r>
+        <w:t>, .</w:t>
+      </w:r>
+      <w:proofErr w:type="spellStart"/>
+      <w:r>
+        <w:t>php</w:t>
+      </w:r>
+      <w:proofErr w:type="spellEnd"/>
+      <w:r>
+        <w:t>, etc.</w:t>
+      </w:r>
+    </w:p>
+    <w:p>
+      <w:pPr>
+        <w:pStyle w:val="ListParagraph"/>
+        <w:numPr>
+          <w:ilvl w:val="0"/>
+          <w:numId w:val="11"/>
+        </w:numPr>
+        <w:spacing w:line="240" w:lineRule="auto"/>
+      </w:pPr>
+      <w:r>
+        <w:t>Indent all lines four spaces, all nested code four additional spaces.</w:t>
+      </w:r>
+    </w:p>
+    <w:p>
+      <w:pPr>
+        <w:pStyle w:val="ListParagraph"/>
+        <w:numPr>
+          <w:ilvl w:val="0"/>
+          <w:numId w:val="11"/>
+        </w:numPr>
+        <w:spacing w:line="240" w:lineRule="auto"/>
+      </w:pPr>
+      <w:r>
+        <w:t>Separate all code blocks with single empty line.</w:t>
+      </w:r>
+    </w:p>
+    <w:p>
+      <w:pPr>
+        <w:pStyle w:val="ListParagraph"/>
+        <w:numPr>
+          <w:ilvl w:val="0"/>
+          <w:numId w:val="11"/>
+        </w:numPr>
+        <w:spacing w:line="240" w:lineRule="auto"/>
+      </w:pPr>
+      <w:r>
+        <w:t>Example code following guidelines from about.html</w:t>
+      </w:r>
+    </w:p>
+    <w:p>
+      <w:pPr>
+        <w:pStyle w:val="ListParagraph"/>
+        <w:numPr>
+          <w:ilvl w:val="0"/>
+          <w:numId w:val="11"/>
+        </w:numPr>
+        <w:spacing w:line="240" w:lineRule="auto"/>
+      </w:pPr>
+      <w:r>
+        <w:t>All file names start with lowercase.</w:t>
+      </w:r>
+    </w:p>
+    <w:p>
+      <w:pPr>
+        <w:pStyle w:val="ListParagraph"/>
+        <w:numPr>
+          <w:ilvl w:val="0"/>
+          <w:numId w:val="11"/>
+        </w:numPr>
+        <w:spacing w:line="240" w:lineRule="auto"/>
+      </w:pPr>
+      <w:r>
+        <w:t>No spaces in filenames</w:t>
+      </w:r>
+    </w:p>
+    <w:p>
+      <w:pPr>
+        <w:pStyle w:val="ListParagraph"/>
+        <w:numPr>
+          <w:ilvl w:val="0"/>
+          <w:numId w:val="11"/>
+        </w:numPr>
+        <w:spacing w:line="240" w:lineRule="auto"/>
+      </w:pPr>
+      <w:r>
+        <w:t>If filename is multiple words, first word is lowercase additional words are uppercase. (i.e. signUp.html)</w:t>
+      </w:r>
+    </w:p>
+    <w:p>
+      <w:pPr>
+        <w:spacing w:line="240" w:lineRule="auto"/>
+      </w:pPr>
+    </w:p>
+    <w:tbl>
+      <w:tblPr>
+        <w:tblStyle w:val="TableGrid"/>
+        <w:tblW w:w="0" w:type="auto"/>
+        <w:tblLook w:val="04A0" w:firstRow="1" w:lastRow="0" w:firstColumn="1" w:lastColumn="0" w:noHBand="0" w:noVBand="1"/>
+      </w:tblPr>
+      <w:tblGrid>
+        <w:gridCol w:w="9350"/>
+      </w:tblGrid>
+      <w:tr>
+        <w:tc>
+          <w:tcPr>
+            <w:tcW w:w="9350" w:type="dxa"/>
+            <w:shd w:val="clear" w:color="auto" w:fill="E7E6E6" w:themeFill="background2"/>
+          </w:tcPr>
+          <w:p>
+            <w:r>
+              <w:t>&lt;head&gt;</w:t>
+            </w:r>
+          </w:p>
+          <w:p>
+            <w:r>
+              <w:t xml:space="preserve">    &lt;title&gt;About&lt;/title&gt;</w:t>
+            </w:r>
+          </w:p>
+          <w:p>
+            <w:r>
+              <w:tab/>
+              <w:t xml:space="preserve">&lt;link </w:t>
+            </w:r>
+            <w:proofErr w:type="spellStart"/>
+            <w:r>
+              <w:t>rel</w:t>
+            </w:r>
+            <w:proofErr w:type="spellEnd"/>
+            <w:r>
+              <w:t>="stylesheet" type="text/</w:t>
+            </w:r>
+            <w:proofErr w:type="spellStart"/>
+            <w:r>
+              <w:t>css</w:t>
+            </w:r>
+            <w:proofErr w:type="spellEnd"/>
+            <w:r>
+              <w:t xml:space="preserve">" </w:t>
+            </w:r>
+            <w:proofErr w:type="spellStart"/>
+            <w:r>
+              <w:t>href</w:t>
+            </w:r>
+            <w:proofErr w:type="spellEnd"/>
+            <w:r>
+              <w:t>="template.css"&gt;</w:t>
+            </w:r>
+          </w:p>
+          <w:p>
+            <w:r>
+              <w:t xml:space="preserve">    &lt;link </w:t>
+            </w:r>
+            <w:proofErr w:type="spellStart"/>
+            <w:r>
+              <w:t>rel</w:t>
+            </w:r>
+            <w:proofErr w:type="spellEnd"/>
+            <w:r>
+              <w:t>="stylesheet" type="text/</w:t>
+            </w:r>
+            <w:proofErr w:type="spellStart"/>
+            <w:r>
+              <w:t>css</w:t>
+            </w:r>
+            <w:proofErr w:type="spellEnd"/>
+            <w:r>
+              <w:t xml:space="preserve">" </w:t>
+            </w:r>
+            <w:proofErr w:type="spellStart"/>
+            <w:r>
+              <w:t>href</w:t>
+            </w:r>
+            <w:proofErr w:type="spellEnd"/>
+            <w:r>
+              <w:t>="buttons.css"&gt;</w:t>
+            </w:r>
+          </w:p>
+          <w:p/>
+          <w:p>
+            <w:r>
+              <w:tab/>
+              <w:t>&lt;div id='</w:t>
+            </w:r>
+            <w:proofErr w:type="spellStart"/>
+            <w:r>
+              <w:t>cssmenu</w:t>
+            </w:r>
+            <w:proofErr w:type="spellEnd"/>
+            <w:r>
+              <w:t>'&gt;</w:t>
+            </w:r>
+          </w:p>
+          <w:p>
+            <w:r>
+              <w:t xml:space="preserve">        &lt;</w:t>
+            </w:r>
+            <w:proofErr w:type="spellStart"/>
+            <w:r>
+              <w:t>ul</w:t>
+            </w:r>
+            <w:proofErr w:type="spellEnd"/>
+            <w:r>
+              <w:t>&gt;</w:t>
+            </w:r>
+          </w:p>
+          <w:p>
+            <w:r>
+              <w:t xml:space="preserve">  </w:t>
+            </w:r>
+            <w:r>
+              <w:tab/>
+            </w:r>
+            <w:r>
+              <w:tab/>
+            </w:r>
+            <w:r>
+              <w:tab/>
+              <w:t xml:space="preserve">&lt;li&gt;&lt;a </w:t>
+            </w:r>
+            <w:proofErr w:type="spellStart"/>
+            <w:r>
+              <w:t>href</w:t>
+            </w:r>
+            <w:proofErr w:type="spellEnd"/>
+            <w:r>
+              <w:t>="home.html"&gt;Home&lt;/a&gt;&lt;/li&gt;</w:t>
+            </w:r>
+          </w:p>
+          <w:p>
+            <w:r>
+              <w:tab/>
+            </w:r>
+            <w:r>
+              <w:tab/>
+            </w:r>
+            <w:r>
+              <w:tab/>
+              <w:t xml:space="preserve">&lt;li&gt;&lt;a </w:t>
+            </w:r>
+            <w:proofErr w:type="spellStart"/>
+            <w:r>
+              <w:t>href</w:t>
+            </w:r>
+            <w:proofErr w:type="spellEnd"/>
+            <w:r>
+              <w:t>="about.html"&gt;About&lt;/a&gt;&lt;/li&gt;</w:t>
+            </w:r>
+          </w:p>
+          <w:p>
+            <w:r>
+              <w:tab/>
+            </w:r>
+            <w:r>
+              <w:tab/>
+            </w:r>
+            <w:r>
+              <w:tab/>
+              <w:t xml:space="preserve">&lt;li&gt;&lt;a </w:t>
+            </w:r>
+            <w:proofErr w:type="spellStart"/>
+            <w:r>
+              <w:t>href</w:t>
+            </w:r>
+            <w:proofErr w:type="spellEnd"/>
+            <w:r>
+              <w:t>="helpPage.html"&gt;Help&lt;/a&gt;&lt;/li&gt;</w:t>
+            </w:r>
+          </w:p>
+          <w:p>
+            <w:r>
+              <w:tab/>
+            </w:r>
+            <w:r>
+              <w:tab/>
+              <w:t>&lt;/</w:t>
+            </w:r>
+            <w:proofErr w:type="spellStart"/>
+            <w:r>
+              <w:t>ul</w:t>
+            </w:r>
+            <w:proofErr w:type="spellEnd"/>
+            <w:r>
+              <w:t>&gt;</w:t>
+            </w:r>
+          </w:p>
+          <w:p>
+            <w:r>
+              <w:t xml:space="preserve">    &lt;/div&gt;</w:t>
+            </w:r>
+          </w:p>
+          <w:p>
+            <w:r>
+              <w:tab/>
+            </w:r>
+          </w:p>
+          <w:p>
+            <w:r>
+              <w:tab/>
+              <w:t>&lt;h1&gt;Making Outings as Easy as PIE&lt;/h1&gt;</w:t>
+            </w:r>
+          </w:p>
+          <w:p>
+            <w:r>
+              <w:t>&lt;/head&gt;</w:t>
+            </w:r>
+          </w:p>
+          <w:p/>
+        </w:tc>
+      </w:tr>
+    </w:tbl>
+    <w:p>
+      <w:pPr>
+        <w:spacing w:line="240" w:lineRule="auto"/>
+        <w:jc w:val="center"/>
+      </w:pPr>
+      <w:r>
+        <w:t>Figure</w:t>
+      </w:r>
+      <w:r>
+        <w:t xml:space="preserve"> 2</w:t>
+      </w:r>
+    </w:p>
+    <w:p>
+      <w:bookmarkStart w:id="25" w:name="_GoBack"/>
       <w:bookmarkEnd w:id="25"/>
     </w:p>
     <w:p>
@@ -6067,11 +6521,7 @@
       </w:pPr>
       <w:r>
         <w:tab/>
-        <w:t xml:space="preserve">Since we are developing a site with a senior demographic in mind, we must assume that internet familiarity is minimal. Even more, we must assume that a significant portion of the users will have at </w:t>
-      </w:r>
-      <w:r>
-        <w:lastRenderedPageBreak/>
-        <w:t>least moderately impaired vision. These two assumptions have significantly shaped our user interface guidelines. They are the driving reason behind large buttons, large text and minimal unnecessary content.</w:t>
+        <w:t>Since we are developing a site with a senior demographic in mind, we must assume that internet familiarity is minimal. Even more, we must assume that a significant portion of the users will have at least moderately impaired vision. These two assumptions have significantly shaped our user interface guidelines. They are the driving reason behind large buttons, large text and minimal unnecessary content.</w:t>
       </w:r>
     </w:p>
     <w:p>
@@ -6081,6 +6531,7 @@
       </w:pPr>
       <w:bookmarkStart w:id="27" w:name="_Toc437334597"/>
       <w:r>
+        <w:lastRenderedPageBreak/>
         <w:t>Change Control Process</w:t>
       </w:r>
       <w:bookmarkEnd w:id="27"/>
@@ -6232,11 +6683,7 @@
         <w:spacing w:after="0"/>
       </w:pPr>
       <w:r>
-        <w:t xml:space="preserve">For next term we would like to integrate a calendar to our website. The calendar will be able to show the days that there are events going on. This could range to simple things such as someone wants to do some social activities like walk downtown and wants a companion or a couple of people are going to have lunch at a local restaurant. We also want to be able to use our database to store user’s information such as usernames and passwords since we haven’t been able to fully implement this tool. We are planning on implementing a way to make the site safer for users, we are considering having some </w:t>
-      </w:r>
-      <w:r>
-        <w:lastRenderedPageBreak/>
-        <w:t xml:space="preserve">sought of background check to make ensure security of all users who will be meeting other people online and to weed out fake profiles. </w:t>
+        <w:t xml:space="preserve">For next term we would like to integrate a calendar to our website. The calendar will be able to show the days that there are events going on. This could range to simple things such as someone wants to do some social activities like walk downtown and wants a companion or a couple of people are going to have lunch at a local restaurant. We also want to be able to use our database to store user’s information such as usernames and passwords since we haven’t been able to fully implement this tool. We are planning on implementing a way to make the site safer for users, we are considering having some sought of background check to make ensure security of all users who will be meeting other people online and to weed out fake profiles. </w:t>
       </w:r>
       <w:r>
         <w:t>We will also like to start conversations with local restaurants and see if we can partner up and promote their pages on our website.</w:t>
@@ -8389,16 +8836,16 @@
     </w:lvl>
   </w:abstractNum>
   <w:abstractNum w:abstractNumId="6" w15:restartNumberingAfterBreak="0">
-    <w:nsid w:val="41FA575E"/>
+    <w:nsid w:val="3C8F7E95"/>
     <w:multiLevelType w:val="hybridMultilevel"/>
-    <w:tmpl w:val="C8D42170"/>
+    <w:tmpl w:val="BECACDB0"/>
     <w:lvl w:ilvl="0" w:tplc="04090001">
       <w:start w:val="1"/>
       <w:numFmt w:val="bullet"/>
       <w:lvlText w:val=""/>
       <w:lvlJc w:val="left"/>
       <w:pPr>
-        <w:ind w:left="360" w:hanging="360"/>
+        <w:ind w:left="720" w:hanging="360"/>
       </w:pPr>
       <w:rPr>
         <w:rFonts w:ascii="Symbol" w:hAnsi="Symbol" w:hint="default"/>
@@ -8410,7 +8857,7 @@
       <w:lvlText w:val="o"/>
       <w:lvlJc w:val="left"/>
       <w:pPr>
-        <w:ind w:left="1080" w:hanging="360"/>
+        <w:ind w:left="1440" w:hanging="360"/>
       </w:pPr>
       <w:rPr>
         <w:rFonts w:ascii="Courier New" w:hAnsi="Courier New" w:cs="Courier New" w:hint="default"/>
@@ -8422,7 +8869,7 @@
       <w:lvlText w:val=""/>
       <w:lvlJc w:val="left"/>
       <w:pPr>
-        <w:ind w:left="1800" w:hanging="360"/>
+        <w:ind w:left="2160" w:hanging="360"/>
       </w:pPr>
       <w:rPr>
         <w:rFonts w:ascii="Wingdings" w:hAnsi="Wingdings" w:hint="default"/>
@@ -8434,7 +8881,7 @@
       <w:lvlText w:val=""/>
       <w:lvlJc w:val="left"/>
       <w:pPr>
-        <w:ind w:left="2520" w:hanging="360"/>
+        <w:ind w:left="2880" w:hanging="360"/>
       </w:pPr>
       <w:rPr>
         <w:rFonts w:ascii="Symbol" w:hAnsi="Symbol" w:hint="default"/>
@@ -8446,7 +8893,7 @@
       <w:lvlText w:val="o"/>
       <w:lvlJc w:val="left"/>
       <w:pPr>
-        <w:ind w:left="3240" w:hanging="360"/>
+        <w:ind w:left="3600" w:hanging="360"/>
       </w:pPr>
       <w:rPr>
         <w:rFonts w:ascii="Courier New" w:hAnsi="Courier New" w:cs="Courier New" w:hint="default"/>
@@ -8458,7 +8905,7 @@
       <w:lvlText w:val=""/>
       <w:lvlJc w:val="left"/>
       <w:pPr>
-        <w:ind w:left="3960" w:hanging="360"/>
+        <w:ind w:left="4320" w:hanging="360"/>
       </w:pPr>
       <w:rPr>
         <w:rFonts w:ascii="Wingdings" w:hAnsi="Wingdings" w:hint="default"/>
@@ -8470,7 +8917,7 @@
       <w:lvlText w:val=""/>
       <w:lvlJc w:val="left"/>
       <w:pPr>
-        <w:ind w:left="4680" w:hanging="360"/>
+        <w:ind w:left="5040" w:hanging="360"/>
       </w:pPr>
       <w:rPr>
         <w:rFonts w:ascii="Symbol" w:hAnsi="Symbol" w:hint="default"/>
@@ -8482,7 +8929,7 @@
       <w:lvlText w:val="o"/>
       <w:lvlJc w:val="left"/>
       <w:pPr>
-        <w:ind w:left="5400" w:hanging="360"/>
+        <w:ind w:left="5760" w:hanging="360"/>
       </w:pPr>
       <w:rPr>
         <w:rFonts w:ascii="Courier New" w:hAnsi="Courier New" w:cs="Courier New" w:hint="default"/>
@@ -8494,7 +8941,7 @@
       <w:lvlText w:val=""/>
       <w:lvlJc w:val="left"/>
       <w:pPr>
-        <w:ind w:left="6120" w:hanging="360"/>
+        <w:ind w:left="6480" w:hanging="360"/>
       </w:pPr>
       <w:rPr>
         <w:rFonts w:ascii="Wingdings" w:hAnsi="Wingdings" w:hint="default"/>
@@ -8502,9 +8949,9 @@
     </w:lvl>
   </w:abstractNum>
   <w:abstractNum w:abstractNumId="7" w15:restartNumberingAfterBreak="0">
-    <w:nsid w:val="586326E5"/>
+    <w:nsid w:val="41FA575E"/>
     <w:multiLevelType w:val="hybridMultilevel"/>
-    <w:tmpl w:val="C588A8D6"/>
+    <w:tmpl w:val="C8D42170"/>
     <w:lvl w:ilvl="0" w:tplc="04090001">
       <w:start w:val="1"/>
       <w:numFmt w:val="bullet"/>
@@ -8615,6 +9062,119 @@
     </w:lvl>
   </w:abstractNum>
   <w:abstractNum w:abstractNumId="8" w15:restartNumberingAfterBreak="0">
+    <w:nsid w:val="586326E5"/>
+    <w:multiLevelType w:val="hybridMultilevel"/>
+    <w:tmpl w:val="C588A8D6"/>
+    <w:lvl w:ilvl="0" w:tplc="04090001">
+      <w:start w:val="1"/>
+      <w:numFmt w:val="bullet"/>
+      <w:lvlText w:val=""/>
+      <w:lvlJc w:val="left"/>
+      <w:pPr>
+        <w:ind w:left="360" w:hanging="360"/>
+      </w:pPr>
+      <w:rPr>
+        <w:rFonts w:ascii="Symbol" w:hAnsi="Symbol" w:hint="default"/>
+      </w:rPr>
+    </w:lvl>
+    <w:lvl w:ilvl="1" w:tplc="04090003" w:tentative="1">
+      <w:start w:val="1"/>
+      <w:numFmt w:val="bullet"/>
+      <w:lvlText w:val="o"/>
+      <w:lvlJc w:val="left"/>
+      <w:pPr>
+        <w:ind w:left="1080" w:hanging="360"/>
+      </w:pPr>
+      <w:rPr>
+        <w:rFonts w:ascii="Courier New" w:hAnsi="Courier New" w:cs="Courier New" w:hint="default"/>
+      </w:rPr>
+    </w:lvl>
+    <w:lvl w:ilvl="2" w:tplc="04090005" w:tentative="1">
+      <w:start w:val="1"/>
+      <w:numFmt w:val="bullet"/>
+      <w:lvlText w:val=""/>
+      <w:lvlJc w:val="left"/>
+      <w:pPr>
+        <w:ind w:left="1800" w:hanging="360"/>
+      </w:pPr>
+      <w:rPr>
+        <w:rFonts w:ascii="Wingdings" w:hAnsi="Wingdings" w:hint="default"/>
+      </w:rPr>
+    </w:lvl>
+    <w:lvl w:ilvl="3" w:tplc="04090001" w:tentative="1">
+      <w:start w:val="1"/>
+      <w:numFmt w:val="bullet"/>
+      <w:lvlText w:val=""/>
+      <w:lvlJc w:val="left"/>
+      <w:pPr>
+        <w:ind w:left="2520" w:hanging="360"/>
+      </w:pPr>
+      <w:rPr>
+        <w:rFonts w:ascii="Symbol" w:hAnsi="Symbol" w:hint="default"/>
+      </w:rPr>
+    </w:lvl>
+    <w:lvl w:ilvl="4" w:tplc="04090003" w:tentative="1">
+      <w:start w:val="1"/>
+      <w:numFmt w:val="bullet"/>
+      <w:lvlText w:val="o"/>
+      <w:lvlJc w:val="left"/>
+      <w:pPr>
+        <w:ind w:left="3240" w:hanging="360"/>
+      </w:pPr>
+      <w:rPr>
+        <w:rFonts w:ascii="Courier New" w:hAnsi="Courier New" w:cs="Courier New" w:hint="default"/>
+      </w:rPr>
+    </w:lvl>
+    <w:lvl w:ilvl="5" w:tplc="04090005" w:tentative="1">
+      <w:start w:val="1"/>
+      <w:numFmt w:val="bullet"/>
+      <w:lvlText w:val=""/>
+      <w:lvlJc w:val="left"/>
+      <w:pPr>
+        <w:ind w:left="3960" w:hanging="360"/>
+      </w:pPr>
+      <w:rPr>
+        <w:rFonts w:ascii="Wingdings" w:hAnsi="Wingdings" w:hint="default"/>
+      </w:rPr>
+    </w:lvl>
+    <w:lvl w:ilvl="6" w:tplc="04090001" w:tentative="1">
+      <w:start w:val="1"/>
+      <w:numFmt w:val="bullet"/>
+      <w:lvlText w:val=""/>
+      <w:lvlJc w:val="left"/>
+      <w:pPr>
+        <w:ind w:left="4680" w:hanging="360"/>
+      </w:pPr>
+      <w:rPr>
+        <w:rFonts w:ascii="Symbol" w:hAnsi="Symbol" w:hint="default"/>
+      </w:rPr>
+    </w:lvl>
+    <w:lvl w:ilvl="7" w:tplc="04090003" w:tentative="1">
+      <w:start w:val="1"/>
+      <w:numFmt w:val="bullet"/>
+      <w:lvlText w:val="o"/>
+      <w:lvlJc w:val="left"/>
+      <w:pPr>
+        <w:ind w:left="5400" w:hanging="360"/>
+      </w:pPr>
+      <w:rPr>
+        <w:rFonts w:ascii="Courier New" w:hAnsi="Courier New" w:cs="Courier New" w:hint="default"/>
+      </w:rPr>
+    </w:lvl>
+    <w:lvl w:ilvl="8" w:tplc="04090005" w:tentative="1">
+      <w:start w:val="1"/>
+      <w:numFmt w:val="bullet"/>
+      <w:lvlText w:val=""/>
+      <w:lvlJc w:val="left"/>
+      <w:pPr>
+        <w:ind w:left="6120" w:hanging="360"/>
+      </w:pPr>
+      <w:rPr>
+        <w:rFonts w:ascii="Wingdings" w:hAnsi="Wingdings" w:hint="default"/>
+      </w:rPr>
+    </w:lvl>
+  </w:abstractNum>
+  <w:abstractNum w:abstractNumId="9" w15:restartNumberingAfterBreak="0">
     <w:nsid w:val="6C1B13B0"/>
     <w:multiLevelType w:val="hybridMultilevel"/>
     <w:tmpl w:val="073258A2"/>
@@ -8703,7 +9263,7 @@
       </w:pPr>
     </w:lvl>
   </w:abstractNum>
-  <w:abstractNum w:abstractNumId="9" w15:restartNumberingAfterBreak="0">
+  <w:abstractNum w:abstractNumId="10" w15:restartNumberingAfterBreak="0">
     <w:nsid w:val="7DE468D0"/>
     <w:multiLevelType w:val="multilevel"/>
     <w:tmpl w:val="5AB402EC"/>
@@ -8828,7 +9388,7 @@
     <w:abstractNumId w:val="0"/>
   </w:num>
   <w:num w:numId="2">
-    <w:abstractNumId w:val="7"/>
+    <w:abstractNumId w:val="8"/>
   </w:num>
   <w:num w:numId="3">
     <w:abstractNumId w:val="3"/>
@@ -8843,16 +9403,19 @@
     <w:abstractNumId w:val="4"/>
   </w:num>
   <w:num w:numId="7">
-    <w:abstractNumId w:val="9"/>
+    <w:abstractNumId w:val="10"/>
   </w:num>
   <w:num w:numId="8">
-    <w:abstractNumId w:val="6"/>
+    <w:abstractNumId w:val="7"/>
   </w:num>
   <w:num w:numId="9">
     <w:abstractNumId w:val="1"/>
   </w:num>
   <w:num w:numId="10">
-    <w:abstractNumId w:val="8"/>
+    <w:abstractNumId w:val="9"/>
+  </w:num>
+  <w:num w:numId="11">
+    <w:abstractNumId w:val="6"/>
   </w:num>
 </w:numbering>
 </file>
@@ -9319,6 +9882,7 @@
   <w:style w:type="character" w:default="1" w:styleId="DefaultParagraphFont">
     <w:name w:val="Default Paragraph Font"/>
     <w:uiPriority w:val="1"/>
+    <w:semiHidden/>
     <w:unhideWhenUsed/>
   </w:style>
   <w:style w:type="table" w:default="1" w:styleId="TableNormal">
@@ -9519,6 +10083,25 @@
     <w:rPr>
       <w:rFonts w:eastAsiaTheme="minorEastAsia"/>
     </w:rPr>
+  </w:style>
+  <w:style w:type="table" w:styleId="TableGrid">
+    <w:name w:val="Table Grid"/>
+    <w:basedOn w:val="TableNormal"/>
+    <w:uiPriority w:val="39"/>
+    <w:rsid w:val="005B446A"/>
+    <w:pPr>
+      <w:spacing w:after="0" w:line="240" w:lineRule="auto"/>
+    </w:pPr>
+    <w:tblPr>
+      <w:tblBorders>
+        <w:top w:val="single" w:sz="4" w:space="0" w:color="auto"/>
+        <w:left w:val="single" w:sz="4" w:space="0" w:color="auto"/>
+        <w:bottom w:val="single" w:sz="4" w:space="0" w:color="auto"/>
+        <w:right w:val="single" w:sz="4" w:space="0" w:color="auto"/>
+        <w:insideH w:val="single" w:sz="4" w:space="0" w:color="auto"/>
+        <w:insideV w:val="single" w:sz="4" w:space="0" w:color="auto"/>
+      </w:tblBorders>
+    </w:tblPr>
   </w:style>
 </w:styles>
 </file>
@@ -9830,7 +10413,7 @@
 </file>
 
 <file path=customXml/itemProps2.xml><?xml version="1.0" encoding="utf-8"?>
-<ds:datastoreItem xmlns:ds="http://schemas.openxmlformats.org/officeDocument/2006/customXml" ds:itemID="{1DC51949-03D7-4456-9FB5-C073DACF2625}">
+<ds:datastoreItem xmlns:ds="http://schemas.openxmlformats.org/officeDocument/2006/customXml" ds:itemID="{7A339C0D-4ABD-49DC-B365-F9469B11515A}">
   <ds:schemaRefs>
     <ds:schemaRef ds:uri="http://schemas.openxmlformats.org/officeDocument/2006/bibliography"/>
   </ds:schemaRefs>

</xml_diff>

<commit_message>
fixed page numbers 2nd iteration report
</commit_message>
<xml_diff>
--- a/Second Iteration/IterationReport2/IterationReport2.docx
+++ b/Second Iteration/IterationReport2/IterationReport2.docx
@@ -28,11 +28,11 @@
                     <wp:positionH relativeFrom="page">
                       <wp:posOffset>457200</wp:posOffset>
                     </wp:positionH>
-                    <wp:positionV relativeFrom="page">
-                      <wp:posOffset>457199</wp:posOffset>
+                    <wp:positionV relativeFrom="margin">
+                      <wp:align>top</wp:align>
                     </wp:positionV>
-                    <wp:extent cx="6864824" cy="9344025"/>
-                    <wp:effectExtent l="0" t="0" r="2540" b="9525"/>
+                    <wp:extent cx="6864824" cy="8229600"/>
+                    <wp:effectExtent l="0" t="0" r="2540" b="0"/>
                     <wp:wrapNone/>
                     <wp:docPr id="193" name="Group 193"/>
                     <wp:cNvGraphicFramePr/>
@@ -43,9 +43,9 @@
                           <wpg:grpSpPr>
                             <a:xfrm>
                               <a:off x="0" y="0"/>
-                              <a:ext cx="6864824" cy="9344025"/>
+                              <a:ext cx="6864824" cy="8229600"/>
                               <a:chOff x="0" y="0"/>
-                              <a:chExt cx="6864824" cy="9123528"/>
+                              <a:chExt cx="6864824" cy="8406674"/>
                             </a:xfrm>
                           </wpg:grpSpPr>
                           <wps:wsp>
@@ -94,8 +94,8 @@
                             <wps:cNvSpPr/>
                             <wps:spPr>
                               <a:xfrm>
-                                <a:off x="0" y="4094328"/>
-                                <a:ext cx="6858000" cy="5029200"/>
+                                <a:off x="0" y="4094329"/>
+                                <a:ext cx="6858000" cy="4312345"/>
                               </a:xfrm>
                               <a:prstGeom prst="rect">
                                 <a:avLst/>
@@ -389,9 +389,9 @@
               </mc:Choice>
               <mc:Fallback>
                 <w:pict>
-                  <v:group w14:anchorId="68529FC7" id="Group 193" o:spid="_x0000_s1026" style="position:absolute;margin-left:36pt;margin-top:36pt;width:540.55pt;height:735.75pt;z-index:-251655168;mso-width-percent:882;mso-position-horizontal-relative:page;mso-position-vertical-relative:page;mso-width-percent:882" coordsize="68648,91235" o:gfxdata="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">
+                  <v:group w14:anchorId="68529FC7" id="Group 193" o:spid="_x0000_s1026" style="position:absolute;margin-left:36pt;margin-top:0;width:540.55pt;height:9in;z-index:-251655168;mso-width-percent:882;mso-position-horizontal-relative:page;mso-position-vertical:top;mso-position-vertical-relative:margin;mso-width-percent:882" coordsize="68648,84066" o:gfxdata="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">
                     <v:rect id="Rectangle 194" o:spid="_x0000_s1027" style="position:absolute;width:68580;height:13716;visibility:visible;mso-wrap-style:square;v-text-anchor:middle" o:gfxdata="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" fillcolor="#5b9bd5 [3204]" stroked="f" strokeweight="1pt"/>
-                    <v:rect id="Rectangle 195" o:spid="_x0000_s1028" style="position:absolute;top:40943;width:68580;height:50292;visibility:visible;mso-wrap-style:square;v-text-anchor:bottom" o:gfxdata="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" fillcolor="#5b9bd5 [3204]" stroked="f" strokeweight="1pt">
+                    <v:rect id="Rectangle 195" o:spid="_x0000_s1028" style="position:absolute;top:40943;width:68580;height:43123;visibility:visible;mso-wrap-style:square;v-text-anchor:bottom" o:gfxdata="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" fillcolor="#5b9bd5 [3204]" stroked="f" strokeweight="1pt">
                       <v:textbox inset="36pt,57.6pt,36pt,36pt">
                         <w:txbxContent>
                           <w:p>
@@ -604,7 +604,7 @@
                         </w:txbxContent>
                       </v:textbox>
                     </v:shape>
-                    <w10:wrap anchorx="page" anchory="page"/>
+                    <w10:wrap anchorx="page" anchory="margin"/>
                   </v:group>
                 </w:pict>
               </mc:Fallback>
@@ -625,16 +625,91 @@
             <w:rPr>
               <w:noProof/>
             </w:rPr>
+            <w:drawing>
+              <wp:anchor distT="0" distB="0" distL="114300" distR="114300" simplePos="0" relativeHeight="251662336" behindDoc="1" locked="0" layoutInCell="1" allowOverlap="1" wp14:anchorId="0D7A1BAB" wp14:editId="20842991">
+                <wp:simplePos x="0" y="0"/>
+                <wp:positionH relativeFrom="margin">
+                  <wp:align>center</wp:align>
+                </wp:positionH>
+                <wp:positionV relativeFrom="paragraph">
+                  <wp:posOffset>1781175</wp:posOffset>
+                </wp:positionV>
+                <wp:extent cx="638175" cy="621030"/>
+                <wp:effectExtent l="0" t="0" r="9525" b="7620"/>
+                <wp:wrapTight wrapText="bothSides">
+                  <wp:wrapPolygon edited="0">
+                    <wp:start x="0" y="0"/>
+                    <wp:lineTo x="0" y="21202"/>
+                    <wp:lineTo x="21278" y="21202"/>
+                    <wp:lineTo x="21278" y="0"/>
+                    <wp:lineTo x="0" y="0"/>
+                  </wp:wrapPolygon>
+                </wp:wrapTight>
+                <wp:docPr id="6" name="Picture 6" descr="C:\Users\cs361001_ta1\Documents\GitHub\PIEWebsite\Images\cake_logo.png"/>
+                <wp:cNvGraphicFramePr>
+                  <a:graphicFrameLocks xmlns:a="http://schemas.openxmlformats.org/drawingml/2006/main" noChangeAspect="1"/>
+                </wp:cNvGraphicFramePr>
+                <a:graphic xmlns:a="http://schemas.openxmlformats.org/drawingml/2006/main">
+                  <a:graphicData uri="http://schemas.openxmlformats.org/drawingml/2006/picture">
+                    <pic:pic xmlns:pic="http://schemas.openxmlformats.org/drawingml/2006/picture">
+                      <pic:nvPicPr>
+                        <pic:cNvPr id="0" name="Picture 3" descr="C:\Users\cs361001_ta1\Documents\GitHub\PIEWebsite\Images\cake_logo.png"/>
+                        <pic:cNvPicPr>
+                          <a:picLocks noChangeAspect="1" noChangeArrowheads="1"/>
+                        </pic:cNvPicPr>
+                      </pic:nvPicPr>
+                      <pic:blipFill>
+                        <a:blip r:embed="rId9">
+                          <a:extLst>
+                            <a:ext uri="{28A0092B-C50C-407E-A947-70E740481C1C}">
+                              <a14:useLocalDpi xmlns:a14="http://schemas.microsoft.com/office/drawing/2010/main" val="0"/>
+                            </a:ext>
+                          </a:extLst>
+                        </a:blip>
+                        <a:srcRect/>
+                        <a:stretch>
+                          <a:fillRect/>
+                        </a:stretch>
+                      </pic:blipFill>
+                      <pic:spPr bwMode="auto">
+                        <a:xfrm>
+                          <a:off x="0" y="0"/>
+                          <a:ext cx="638175" cy="621030"/>
+                        </a:xfrm>
+                        <a:prstGeom prst="rect">
+                          <a:avLst/>
+                        </a:prstGeom>
+                        <a:noFill/>
+                        <a:ln>
+                          <a:noFill/>
+                        </a:ln>
+                      </pic:spPr>
+                    </pic:pic>
+                  </a:graphicData>
+                </a:graphic>
+                <wp14:sizeRelH relativeFrom="page">
+                  <wp14:pctWidth>0</wp14:pctWidth>
+                </wp14:sizeRelH>
+                <wp14:sizeRelV relativeFrom="page">
+                  <wp14:pctHeight>0</wp14:pctHeight>
+                </wp14:sizeRelV>
+              </wp:anchor>
+            </w:drawing>
+          </w:r>
+          <w:r>
+            <w:rPr>
+              <w:noProof/>
+            </w:rPr>
             <mc:AlternateContent>
               <mc:Choice Requires="wps">
                 <w:drawing>
-                  <wp:anchor distT="0" distB="0" distL="114300" distR="114300" simplePos="0" relativeHeight="251663360" behindDoc="0" locked="0" layoutInCell="1" allowOverlap="1">
+                  <wp:anchor distT="0" distB="0" distL="114300" distR="114300" simplePos="0" relativeHeight="251663360" behindDoc="0" locked="0" layoutInCell="1" allowOverlap="1" wp14:anchorId="76A32C21" wp14:editId="6CE0F814">
                     <wp:simplePos x="0" y="0"/>
                     <wp:positionH relativeFrom="margin">
                       <wp:align>right</wp:align>
                     </wp:positionH>
                     <wp:positionV relativeFrom="paragraph">
-                      <wp:posOffset>2911475</wp:posOffset>
+                      <wp:posOffset>3111500</wp:posOffset>
                     </wp:positionV>
                     <wp:extent cx="5915025" cy="381000"/>
                     <wp:effectExtent l="0" t="0" r="28575" b="19050"/>
@@ -714,7 +789,7 @@
               </mc:Choice>
               <mc:Fallback>
                 <w:pict>
-                  <v:shape id="Text Box 15" o:spid="_x0000_s1030" type="#_x0000_t202" style="position:absolute;margin-left:414.55pt;margin-top:229.25pt;width:465.75pt;height:30pt;z-index:251663360;visibility:visible;mso-wrap-style:square;mso-width-percent:0;mso-wrap-distance-left:9pt;mso-wrap-distance-top:0;mso-wrap-distance-right:9pt;mso-wrap-distance-bottom:0;mso-position-horizontal:right;mso-position-horizontal-relative:margin;mso-position-vertical:absolute;mso-position-vertical-relative:text;mso-width-percent:0;mso-width-relative:margin;v-text-anchor:top" o:gfxdata="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" fillcolor="white [3201]" strokecolor="white [3212]" strokeweight=".5pt">
+                  <v:shape w14:anchorId="76A32C21" id="Text Box 15" o:spid="_x0000_s1030" type="#_x0000_t202" style="position:absolute;margin-left:414.55pt;margin-top:245pt;width:465.75pt;height:30pt;z-index:251663360;visibility:visible;mso-wrap-style:square;mso-width-percent:0;mso-wrap-distance-left:9pt;mso-wrap-distance-top:0;mso-wrap-distance-right:9pt;mso-wrap-distance-bottom:0;mso-position-horizontal:right;mso-position-horizontal-relative:margin;mso-position-vertical:absolute;mso-position-vertical-relative:text;mso-width-percent:0;mso-width-relative:margin;v-text-anchor:top" o:gfxdata="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" fillcolor="white [3201]" strokecolor="white [3212]" strokeweight=".5pt">
                     <v:textbox>
                       <w:txbxContent>
                         <w:p>
@@ -742,86 +817,9 @@
             </mc:AlternateContent>
           </w:r>
           <w:r>
-            <w:rPr>
-              <w:noProof/>
-            </w:rPr>
-            <w:drawing>
-              <wp:anchor distT="0" distB="0" distL="114300" distR="114300" simplePos="0" relativeHeight="251662336" behindDoc="1" locked="0" layoutInCell="1" allowOverlap="1" wp14:anchorId="45284326" wp14:editId="34A4D42F">
-                <wp:simplePos x="0" y="0"/>
-                <wp:positionH relativeFrom="margin">
-                  <wp:posOffset>2647950</wp:posOffset>
-                </wp:positionH>
-                <wp:positionV relativeFrom="paragraph">
-                  <wp:posOffset>1200150</wp:posOffset>
-                </wp:positionV>
-                <wp:extent cx="638175" cy="621030"/>
-                <wp:effectExtent l="0" t="0" r="9525" b="7620"/>
-                <wp:wrapTight wrapText="bothSides">
-                  <wp:wrapPolygon edited="0">
-                    <wp:start x="0" y="0"/>
-                    <wp:lineTo x="0" y="21202"/>
-                    <wp:lineTo x="21278" y="21202"/>
-                    <wp:lineTo x="21278" y="0"/>
-                    <wp:lineTo x="0" y="0"/>
-                  </wp:wrapPolygon>
-                </wp:wrapTight>
-                <wp:docPr id="6" name="Picture 6" descr="C:\Users\cs361001_ta1\Documents\GitHub\PIEWebsite\Images\cake_logo.png"/>
-                <wp:cNvGraphicFramePr>
-                  <a:graphicFrameLocks xmlns:a="http://schemas.openxmlformats.org/drawingml/2006/main" noChangeAspect="1"/>
-                </wp:cNvGraphicFramePr>
-                <a:graphic xmlns:a="http://schemas.openxmlformats.org/drawingml/2006/main">
-                  <a:graphicData uri="http://schemas.openxmlformats.org/drawingml/2006/picture">
-                    <pic:pic xmlns:pic="http://schemas.openxmlformats.org/drawingml/2006/picture">
-                      <pic:nvPicPr>
-                        <pic:cNvPr id="0" name="Picture 3" descr="C:\Users\cs361001_ta1\Documents\GitHub\PIEWebsite\Images\cake_logo.png"/>
-                        <pic:cNvPicPr>
-                          <a:picLocks noChangeAspect="1" noChangeArrowheads="1"/>
-                        </pic:cNvPicPr>
-                      </pic:nvPicPr>
-                      <pic:blipFill>
-                        <a:blip r:embed="rId9">
-                          <a:extLst>
-                            <a:ext uri="{28A0092B-C50C-407E-A947-70E740481C1C}">
-                              <a14:useLocalDpi xmlns:a14="http://schemas.microsoft.com/office/drawing/2010/main" val="0"/>
-                            </a:ext>
-                          </a:extLst>
-                        </a:blip>
-                        <a:srcRect/>
-                        <a:stretch>
-                          <a:fillRect/>
-                        </a:stretch>
-                      </pic:blipFill>
-                      <pic:spPr bwMode="auto">
-                        <a:xfrm>
-                          <a:off x="0" y="0"/>
-                          <a:ext cx="638175" cy="621030"/>
-                        </a:xfrm>
-                        <a:prstGeom prst="rect">
-                          <a:avLst/>
-                        </a:prstGeom>
-                        <a:noFill/>
-                        <a:ln>
-                          <a:noFill/>
-                        </a:ln>
-                      </pic:spPr>
-                    </pic:pic>
-                  </a:graphicData>
-                </a:graphic>
-                <wp14:sizeRelH relativeFrom="page">
-                  <wp14:pctWidth>0</wp14:pctWidth>
-                </wp14:sizeRelH>
-                <wp14:sizeRelV relativeFrom="page">
-                  <wp14:pctHeight>0</wp14:pctHeight>
-                </wp14:sizeRelV>
-              </wp:anchor>
-            </w:drawing>
-          </w:r>
-          <w:r>
             <w:br w:type="page"/>
           </w:r>
         </w:p>
-        <w:bookmarkStart w:id="0" w:name="_GoBack" w:displacedByCustomXml="next"/>
-        <w:bookmarkEnd w:id="0" w:displacedByCustomXml="next"/>
       </w:sdtContent>
     </w:sdt>
     <w:sdt>
@@ -875,7 +873,7 @@
           <w:r>
             <w:fldChar w:fldCharType="separate"/>
           </w:r>
-          <w:hyperlink w:anchor="_Toc437338190" w:history="1">
+          <w:hyperlink w:anchor="_Toc437340063" w:history="1">
             <w:r>
               <w:rPr>
                 <w:rStyle w:val="Hyperlink"/>
@@ -902,7 +900,7 @@
                 <w:noProof/>
                 <w:webHidden/>
               </w:rPr>
-              <w:instrText xml:space="preserve"> PAGEREF _Toc437338190 \h </w:instrText>
+              <w:instrText xml:space="preserve"> PAGEREF _Toc437340063 \h </w:instrText>
             </w:r>
             <w:r>
               <w:rPr>
@@ -944,7 +942,7 @@
               <w:noProof/>
             </w:rPr>
           </w:pPr>
-          <w:hyperlink w:anchor="_Toc437338191" w:history="1">
+          <w:hyperlink w:anchor="_Toc437340064" w:history="1">
             <w:r>
               <w:rPr>
                 <w:rStyle w:val="Hyperlink"/>
@@ -971,7 +969,7 @@
                 <w:noProof/>
                 <w:webHidden/>
               </w:rPr>
-              <w:instrText xml:space="preserve"> PAGEREF _Toc437338191 \h </w:instrText>
+              <w:instrText xml:space="preserve"> PAGEREF _Toc437340064 \h </w:instrText>
             </w:r>
             <w:r>
               <w:rPr>
@@ -1013,7 +1011,7 @@
               <w:noProof/>
             </w:rPr>
           </w:pPr>
-          <w:hyperlink w:anchor="_Toc437338192" w:history="1">
+          <w:hyperlink w:anchor="_Toc437340065" w:history="1">
             <w:r>
               <w:rPr>
                 <w:rStyle w:val="Hyperlink"/>
@@ -1040,7 +1038,78 @@
                 <w:noProof/>
                 <w:webHidden/>
               </w:rPr>
-              <w:instrText xml:space="preserve"> PAGEREF _Toc437338192 \h </w:instrText>
+              <w:instrText xml:space="preserve"> PAGEREF _Toc437340065 \h </w:instrText>
+            </w:r>
+            <w:r>
+              <w:rPr>
+                <w:noProof/>
+                <w:webHidden/>
+              </w:rPr>
+            </w:r>
+            <w:r>
+              <w:rPr>
+                <w:noProof/>
+                <w:webHidden/>
+              </w:rPr>
+              <w:fldChar w:fldCharType="separate"/>
+            </w:r>
+            <w:r>
+              <w:rPr>
+                <w:noProof/>
+                <w:webHidden/>
+              </w:rPr>
+              <w:t>1</w:t>
+            </w:r>
+            <w:r>
+              <w:rPr>
+                <w:noProof/>
+                <w:webHidden/>
+              </w:rPr>
+              <w:fldChar w:fldCharType="end"/>
+            </w:r>
+          </w:hyperlink>
+          <w:bookmarkStart w:id="0" w:name="_GoBack"/>
+          <w:bookmarkEnd w:id="0"/>
+        </w:p>
+        <w:p>
+          <w:pPr>
+            <w:pStyle w:val="TOC2"/>
+            <w:tabs>
+              <w:tab w:val="right" w:leader="dot" w:pos="9350"/>
+            </w:tabs>
+            <w:rPr>
+              <w:rFonts w:eastAsiaTheme="minorEastAsia"/>
+              <w:noProof/>
+            </w:rPr>
+          </w:pPr>
+          <w:hyperlink w:anchor="_Toc437340066" w:history="1">
+            <w:r>
+              <w:rPr>
+                <w:rStyle w:val="Hyperlink"/>
+                <w:noProof/>
+              </w:rPr>
+              <w:t>Project Organization</w:t>
+            </w:r>
+            <w:r>
+              <w:rPr>
+                <w:noProof/>
+                <w:webHidden/>
+              </w:rPr>
+              <w:tab/>
+            </w:r>
+            <w:r>
+              <w:rPr>
+                <w:noProof/>
+                <w:webHidden/>
+              </w:rPr>
+              <w:fldChar w:fldCharType="begin"/>
+            </w:r>
+            <w:r>
+              <w:rPr>
+                <w:noProof/>
+                <w:webHidden/>
+              </w:rPr>
+              <w:instrText xml:space="preserve"> PAGEREF _Toc437340066 \h </w:instrText>
             </w:r>
             <w:r>
               <w:rPr>
@@ -1082,13 +1151,13 @@
               <w:noProof/>
             </w:rPr>
           </w:pPr>
-          <w:hyperlink w:anchor="_Toc437338193" w:history="1">
+          <w:hyperlink w:anchor="_Toc437340067" w:history="1">
             <w:r>
               <w:rPr>
                 <w:rStyle w:val="Hyperlink"/>
                 <w:noProof/>
               </w:rPr>
-              <w:t>Project Organization</w:t>
+              <w:t>Risk Analysis</w:t>
             </w:r>
             <w:r>
               <w:rPr>
@@ -1109,7 +1178,7 @@
                 <w:noProof/>
                 <w:webHidden/>
               </w:rPr>
-              <w:instrText xml:space="preserve"> PAGEREF _Toc437338193 \h </w:instrText>
+              <w:instrText xml:space="preserve"> PAGEREF _Toc437340067 \h </w:instrText>
             </w:r>
             <w:r>
               <w:rPr>
@@ -1151,13 +1220,13 @@
               <w:noProof/>
             </w:rPr>
           </w:pPr>
-          <w:hyperlink w:anchor="_Toc437338194" w:history="1">
+          <w:hyperlink w:anchor="_Toc437340068" w:history="1">
             <w:r>
               <w:rPr>
                 <w:rStyle w:val="Hyperlink"/>
                 <w:noProof/>
               </w:rPr>
-              <w:t>Risk Analysis</w:t>
+              <w:t>Hardware and Software Resource Requirements</w:t>
             </w:r>
             <w:r>
               <w:rPr>
@@ -1178,7 +1247,7 @@
                 <w:noProof/>
                 <w:webHidden/>
               </w:rPr>
-              <w:instrText xml:space="preserve"> PAGEREF _Toc437338194 \h </w:instrText>
+              <w:instrText xml:space="preserve"> PAGEREF _Toc437340068 \h </w:instrText>
             </w:r>
             <w:r>
               <w:rPr>
@@ -1220,13 +1289,13 @@
               <w:noProof/>
             </w:rPr>
           </w:pPr>
-          <w:hyperlink w:anchor="_Toc437338195" w:history="1">
+          <w:hyperlink w:anchor="_Toc437340069" w:history="1">
             <w:r>
               <w:rPr>
                 <w:rStyle w:val="Hyperlink"/>
                 <w:noProof/>
               </w:rPr>
-              <w:t>Hardware and Software Resource Requirements</w:t>
+              <w:t>Work Breakdown</w:t>
             </w:r>
             <w:r>
               <w:rPr>
@@ -1247,7 +1316,7 @@
                 <w:noProof/>
                 <w:webHidden/>
               </w:rPr>
-              <w:instrText xml:space="preserve"> PAGEREF _Toc437338195 \h </w:instrText>
+              <w:instrText xml:space="preserve"> PAGEREF _Toc437340069 \h </w:instrText>
             </w:r>
             <w:r>
               <w:rPr>
@@ -1267,7 +1336,7 @@
                 <w:noProof/>
                 <w:webHidden/>
               </w:rPr>
-              <w:t>1</w:t>
+              <w:t>2</w:t>
             </w:r>
             <w:r>
               <w:rPr>
@@ -1289,13 +1358,13 @@
               <w:noProof/>
             </w:rPr>
           </w:pPr>
-          <w:hyperlink w:anchor="_Toc437338196" w:history="1">
+          <w:hyperlink w:anchor="_Toc437340070" w:history="1">
             <w:r>
               <w:rPr>
                 <w:rStyle w:val="Hyperlink"/>
                 <w:noProof/>
               </w:rPr>
-              <w:t>Work Breakdown</w:t>
+              <w:t>Project Schedule</w:t>
             </w:r>
             <w:r>
               <w:rPr>
@@ -1316,7 +1385,76 @@
                 <w:noProof/>
                 <w:webHidden/>
               </w:rPr>
-              <w:instrText xml:space="preserve"> PAGEREF _Toc437338196 \h </w:instrText>
+              <w:instrText xml:space="preserve"> PAGEREF _Toc437340070 \h </w:instrText>
+            </w:r>
+            <w:r>
+              <w:rPr>
+                <w:noProof/>
+                <w:webHidden/>
+              </w:rPr>
+            </w:r>
+            <w:r>
+              <w:rPr>
+                <w:noProof/>
+                <w:webHidden/>
+              </w:rPr>
+              <w:fldChar w:fldCharType="separate"/>
+            </w:r>
+            <w:r>
+              <w:rPr>
+                <w:noProof/>
+                <w:webHidden/>
+              </w:rPr>
+              <w:t>2</w:t>
+            </w:r>
+            <w:r>
+              <w:rPr>
+                <w:noProof/>
+                <w:webHidden/>
+              </w:rPr>
+              <w:fldChar w:fldCharType="end"/>
+            </w:r>
+          </w:hyperlink>
+        </w:p>
+        <w:p>
+          <w:pPr>
+            <w:pStyle w:val="TOC1"/>
+            <w:tabs>
+              <w:tab w:val="right" w:leader="dot" w:pos="9350"/>
+            </w:tabs>
+            <w:rPr>
+              <w:rFonts w:eastAsiaTheme="minorEastAsia"/>
+              <w:noProof/>
+            </w:rPr>
+          </w:pPr>
+          <w:hyperlink w:anchor="_Toc437340071" w:history="1">
+            <w:r>
+              <w:rPr>
+                <w:rStyle w:val="Hyperlink"/>
+                <w:noProof/>
+              </w:rPr>
+              <w:t>Project Overview</w:t>
+            </w:r>
+            <w:r>
+              <w:rPr>
+                <w:noProof/>
+                <w:webHidden/>
+              </w:rPr>
+              <w:tab/>
+            </w:r>
+            <w:r>
+              <w:rPr>
+                <w:noProof/>
+                <w:webHidden/>
+              </w:rPr>
+              <w:fldChar w:fldCharType="begin"/>
+            </w:r>
+            <w:r>
+              <w:rPr>
+                <w:noProof/>
+                <w:webHidden/>
+              </w:rPr>
+              <w:instrText xml:space="preserve"> PAGEREF _Toc437340071 \h </w:instrText>
             </w:r>
             <w:r>
               <w:rPr>
@@ -1358,13 +1496,13 @@
               <w:noProof/>
             </w:rPr>
           </w:pPr>
-          <w:hyperlink w:anchor="_Toc437338197" w:history="1">
+          <w:hyperlink w:anchor="_Toc437340072" w:history="1">
             <w:r>
               <w:rPr>
                 <w:rStyle w:val="Hyperlink"/>
                 <w:noProof/>
               </w:rPr>
-              <w:t>Project Schedule</w:t>
+              <w:t>Problem and Solution</w:t>
             </w:r>
             <w:r>
               <w:rPr>
@@ -1385,7 +1523,7 @@
                 <w:noProof/>
                 <w:webHidden/>
               </w:rPr>
-              <w:instrText xml:space="preserve"> PAGEREF _Toc437338197 \h </w:instrText>
+              <w:instrText xml:space="preserve"> PAGEREF _Toc437340072 \h </w:instrText>
             </w:r>
             <w:r>
               <w:rPr>
@@ -1406,6 +1544,144 @@
                 <w:webHidden/>
               </w:rPr>
               <w:t>2</w:t>
+            </w:r>
+            <w:r>
+              <w:rPr>
+                <w:noProof/>
+                <w:webHidden/>
+              </w:rPr>
+              <w:fldChar w:fldCharType="end"/>
+            </w:r>
+          </w:hyperlink>
+        </w:p>
+        <w:p>
+          <w:pPr>
+            <w:pStyle w:val="TOC2"/>
+            <w:tabs>
+              <w:tab w:val="right" w:leader="dot" w:pos="9350"/>
+            </w:tabs>
+            <w:rPr>
+              <w:rFonts w:eastAsiaTheme="minorEastAsia"/>
+              <w:noProof/>
+            </w:rPr>
+          </w:pPr>
+          <w:hyperlink w:anchor="_Toc437340073" w:history="1">
+            <w:r>
+              <w:rPr>
+                <w:rStyle w:val="Hyperlink"/>
+                <w:noProof/>
+              </w:rPr>
+              <w:t>Stakeholders</w:t>
+            </w:r>
+            <w:r>
+              <w:rPr>
+                <w:noProof/>
+                <w:webHidden/>
+              </w:rPr>
+              <w:tab/>
+            </w:r>
+            <w:r>
+              <w:rPr>
+                <w:noProof/>
+                <w:webHidden/>
+              </w:rPr>
+              <w:fldChar w:fldCharType="begin"/>
+            </w:r>
+            <w:r>
+              <w:rPr>
+                <w:noProof/>
+                <w:webHidden/>
+              </w:rPr>
+              <w:instrText xml:space="preserve"> PAGEREF _Toc437340073 \h </w:instrText>
+            </w:r>
+            <w:r>
+              <w:rPr>
+                <w:noProof/>
+                <w:webHidden/>
+              </w:rPr>
+            </w:r>
+            <w:r>
+              <w:rPr>
+                <w:noProof/>
+                <w:webHidden/>
+              </w:rPr>
+              <w:fldChar w:fldCharType="separate"/>
+            </w:r>
+            <w:r>
+              <w:rPr>
+                <w:noProof/>
+                <w:webHidden/>
+              </w:rPr>
+              <w:t>2</w:t>
+            </w:r>
+            <w:r>
+              <w:rPr>
+                <w:noProof/>
+                <w:webHidden/>
+              </w:rPr>
+              <w:fldChar w:fldCharType="end"/>
+            </w:r>
+          </w:hyperlink>
+        </w:p>
+        <w:p>
+          <w:pPr>
+            <w:pStyle w:val="TOC2"/>
+            <w:tabs>
+              <w:tab w:val="right" w:leader="dot" w:pos="9350"/>
+            </w:tabs>
+            <w:rPr>
+              <w:rFonts w:eastAsiaTheme="minorEastAsia"/>
+              <w:noProof/>
+            </w:rPr>
+          </w:pPr>
+          <w:hyperlink w:anchor="_Toc437340074" w:history="1">
+            <w:r>
+              <w:rPr>
+                <w:rStyle w:val="Hyperlink"/>
+                <w:noProof/>
+              </w:rPr>
+              <w:t>Scope</w:t>
+            </w:r>
+            <w:r>
+              <w:rPr>
+                <w:noProof/>
+                <w:webHidden/>
+              </w:rPr>
+              <w:tab/>
+            </w:r>
+            <w:r>
+              <w:rPr>
+                <w:noProof/>
+                <w:webHidden/>
+              </w:rPr>
+              <w:fldChar w:fldCharType="begin"/>
+            </w:r>
+            <w:r>
+              <w:rPr>
+                <w:noProof/>
+                <w:webHidden/>
+              </w:rPr>
+              <w:instrText xml:space="preserve"> PAGEREF _Toc437340074 \h </w:instrText>
+            </w:r>
+            <w:r>
+              <w:rPr>
+                <w:noProof/>
+                <w:webHidden/>
+              </w:rPr>
+            </w:r>
+            <w:r>
+              <w:rPr>
+                <w:noProof/>
+                <w:webHidden/>
+              </w:rPr>
+              <w:fldChar w:fldCharType="separate"/>
+            </w:r>
+            <w:r>
+              <w:rPr>
+                <w:noProof/>
+                <w:webHidden/>
+              </w:rPr>
+              <w:t>3</w:t>
             </w:r>
             <w:r>
               <w:rPr>
@@ -1427,13 +1703,13 @@
               <w:noProof/>
             </w:rPr>
           </w:pPr>
-          <w:hyperlink w:anchor="_Toc437338198" w:history="1">
+          <w:hyperlink w:anchor="_Toc437340075" w:history="1">
             <w:r>
               <w:rPr>
                 <w:rStyle w:val="Hyperlink"/>
                 <w:noProof/>
               </w:rPr>
-              <w:t>Project Overview</w:t>
+              <w:t>Requirements</w:t>
             </w:r>
             <w:r>
               <w:rPr>
@@ -1454,7 +1730,7 @@
                 <w:noProof/>
                 <w:webHidden/>
               </w:rPr>
-              <w:instrText xml:space="preserve"> PAGEREF _Toc437338198 \h </w:instrText>
+              <w:instrText xml:space="preserve"> PAGEREF _Toc437340075 \h </w:instrText>
             </w:r>
             <w:r>
               <w:rPr>
@@ -1474,7 +1750,7 @@
                 <w:noProof/>
                 <w:webHidden/>
               </w:rPr>
-              <w:t>2</w:t>
+              <w:t>3</w:t>
             </w:r>
             <w:r>
               <w:rPr>
@@ -1496,13 +1772,13 @@
               <w:noProof/>
             </w:rPr>
           </w:pPr>
-          <w:hyperlink w:anchor="_Toc437338199" w:history="1">
+          <w:hyperlink w:anchor="_Toc437340076" w:history="1">
             <w:r>
               <w:rPr>
                 <w:rStyle w:val="Hyperlink"/>
                 <w:noProof/>
               </w:rPr>
-              <w:t>Problem and Solution</w:t>
+              <w:t>Development, Operation, and Maintenance Environments</w:t>
             </w:r>
             <w:r>
               <w:rPr>
@@ -1523,7 +1799,7 @@
                 <w:noProof/>
                 <w:webHidden/>
               </w:rPr>
-              <w:instrText xml:space="preserve"> PAGEREF _Toc437338199 \h </w:instrText>
+              <w:instrText xml:space="preserve"> PAGEREF _Toc437340076 \h </w:instrText>
             </w:r>
             <w:r>
               <w:rPr>
@@ -1543,7 +1819,7 @@
                 <w:noProof/>
                 <w:webHidden/>
               </w:rPr>
-              <w:t>2</w:t>
+              <w:t>3</w:t>
             </w:r>
             <w:r>
               <w:rPr>
@@ -1565,13 +1841,13 @@
               <w:noProof/>
             </w:rPr>
           </w:pPr>
-          <w:hyperlink w:anchor="_Toc437338200" w:history="1">
+          <w:hyperlink w:anchor="_Toc437340077" w:history="1">
             <w:r>
               <w:rPr>
                 <w:rStyle w:val="Hyperlink"/>
                 <w:noProof/>
               </w:rPr>
-              <w:t>Stakeholders</w:t>
+              <w:t>System Model</w:t>
             </w:r>
             <w:r>
               <w:rPr>
@@ -1592,7 +1868,7 @@
                 <w:noProof/>
                 <w:webHidden/>
               </w:rPr>
-              <w:instrText xml:space="preserve"> PAGEREF _Toc437338200 \h </w:instrText>
+              <w:instrText xml:space="preserve"> PAGEREF _Toc437340077 \h </w:instrText>
             </w:r>
             <w:r>
               <w:rPr>
@@ -1612,7 +1888,76 @@
                 <w:noProof/>
                 <w:webHidden/>
               </w:rPr>
-              <w:t>2</w:t>
+              <w:t>3</w:t>
+            </w:r>
+            <w:r>
+              <w:rPr>
+                <w:noProof/>
+                <w:webHidden/>
+              </w:rPr>
+              <w:fldChar w:fldCharType="end"/>
+            </w:r>
+          </w:hyperlink>
+        </w:p>
+        <w:p>
+          <w:pPr>
+            <w:pStyle w:val="TOC3"/>
+            <w:tabs>
+              <w:tab w:val="right" w:leader="dot" w:pos="9350"/>
+            </w:tabs>
+            <w:rPr>
+              <w:rFonts w:eastAsiaTheme="minorEastAsia"/>
+              <w:noProof/>
+            </w:rPr>
+          </w:pPr>
+          <w:hyperlink w:anchor="_Toc437340078" w:history="1">
+            <w:r>
+              <w:rPr>
+                <w:rStyle w:val="Hyperlink"/>
+                <w:noProof/>
+              </w:rPr>
+              <w:t>Textual Use Cases</w:t>
+            </w:r>
+            <w:r>
+              <w:rPr>
+                <w:noProof/>
+                <w:webHidden/>
+              </w:rPr>
+              <w:tab/>
+            </w:r>
+            <w:r>
+              <w:rPr>
+                <w:noProof/>
+                <w:webHidden/>
+              </w:rPr>
+              <w:fldChar w:fldCharType="begin"/>
+            </w:r>
+            <w:r>
+              <w:rPr>
+                <w:noProof/>
+                <w:webHidden/>
+              </w:rPr>
+              <w:instrText xml:space="preserve"> PAGEREF _Toc437340078 \h </w:instrText>
+            </w:r>
+            <w:r>
+              <w:rPr>
+                <w:noProof/>
+                <w:webHidden/>
+              </w:rPr>
+            </w:r>
+            <w:r>
+              <w:rPr>
+                <w:noProof/>
+                <w:webHidden/>
+              </w:rPr>
+              <w:fldChar w:fldCharType="separate"/>
+            </w:r>
+            <w:r>
+              <w:rPr>
+                <w:noProof/>
+                <w:webHidden/>
+              </w:rPr>
+              <w:t>3</w:t>
             </w:r>
             <w:r>
               <w:rPr>
@@ -1634,13 +1979,13 @@
               <w:noProof/>
             </w:rPr>
           </w:pPr>
-          <w:hyperlink w:anchor="_Toc437338201" w:history="1">
+          <w:hyperlink w:anchor="_Toc437340079" w:history="1">
             <w:r>
               <w:rPr>
                 <w:rStyle w:val="Hyperlink"/>
                 <w:noProof/>
               </w:rPr>
-              <w:t>Scope</w:t>
+              <w:t>User Interaction</w:t>
             </w:r>
             <w:r>
               <w:rPr>
@@ -1661,7 +2006,7 @@
                 <w:noProof/>
                 <w:webHidden/>
               </w:rPr>
-              <w:instrText xml:space="preserve"> PAGEREF _Toc437338201 \h </w:instrText>
+              <w:instrText xml:space="preserve"> PAGEREF _Toc437340079 \h </w:instrText>
             </w:r>
             <w:r>
               <w:rPr>
@@ -1681,7 +2026,352 @@
                 <w:noProof/>
                 <w:webHidden/>
               </w:rPr>
-              <w:t>3</w:t>
+              <w:t>4</w:t>
+            </w:r>
+            <w:r>
+              <w:rPr>
+                <w:noProof/>
+                <w:webHidden/>
+              </w:rPr>
+              <w:fldChar w:fldCharType="end"/>
+            </w:r>
+          </w:hyperlink>
+        </w:p>
+        <w:p>
+          <w:pPr>
+            <w:pStyle w:val="TOC2"/>
+            <w:tabs>
+              <w:tab w:val="right" w:leader="dot" w:pos="9350"/>
+            </w:tabs>
+            <w:rPr>
+              <w:rFonts w:eastAsiaTheme="minorEastAsia"/>
+              <w:noProof/>
+            </w:rPr>
+          </w:pPr>
+          <w:hyperlink w:anchor="_Toc437340080" w:history="1">
+            <w:r>
+              <w:rPr>
+                <w:rStyle w:val="Hyperlink"/>
+                <w:noProof/>
+              </w:rPr>
+              <w:t>Functional Requirements</w:t>
+            </w:r>
+            <w:r>
+              <w:rPr>
+                <w:noProof/>
+                <w:webHidden/>
+              </w:rPr>
+              <w:tab/>
+            </w:r>
+            <w:r>
+              <w:rPr>
+                <w:noProof/>
+                <w:webHidden/>
+              </w:rPr>
+              <w:fldChar w:fldCharType="begin"/>
+            </w:r>
+            <w:r>
+              <w:rPr>
+                <w:noProof/>
+                <w:webHidden/>
+              </w:rPr>
+              <w:instrText xml:space="preserve"> PAGEREF _Toc437340080 \h </w:instrText>
+            </w:r>
+            <w:r>
+              <w:rPr>
+                <w:noProof/>
+                <w:webHidden/>
+              </w:rPr>
+            </w:r>
+            <w:r>
+              <w:rPr>
+                <w:noProof/>
+                <w:webHidden/>
+              </w:rPr>
+              <w:fldChar w:fldCharType="separate"/>
+            </w:r>
+            <w:r>
+              <w:rPr>
+                <w:noProof/>
+                <w:webHidden/>
+              </w:rPr>
+              <w:t>5</w:t>
+            </w:r>
+            <w:r>
+              <w:rPr>
+                <w:noProof/>
+                <w:webHidden/>
+              </w:rPr>
+              <w:fldChar w:fldCharType="end"/>
+            </w:r>
+          </w:hyperlink>
+        </w:p>
+        <w:p>
+          <w:pPr>
+            <w:pStyle w:val="TOC3"/>
+            <w:tabs>
+              <w:tab w:val="right" w:leader="dot" w:pos="9350"/>
+            </w:tabs>
+            <w:rPr>
+              <w:rFonts w:eastAsiaTheme="minorEastAsia"/>
+              <w:noProof/>
+            </w:rPr>
+          </w:pPr>
+          <w:hyperlink w:anchor="_Toc437340081" w:history="1">
+            <w:r>
+              <w:rPr>
+                <w:rStyle w:val="Hyperlink"/>
+                <w:noProof/>
+              </w:rPr>
+              <w:t>Primary Requirements</w:t>
+            </w:r>
+            <w:r>
+              <w:rPr>
+                <w:noProof/>
+                <w:webHidden/>
+              </w:rPr>
+              <w:tab/>
+            </w:r>
+            <w:r>
+              <w:rPr>
+                <w:noProof/>
+                <w:webHidden/>
+              </w:rPr>
+              <w:fldChar w:fldCharType="begin"/>
+            </w:r>
+            <w:r>
+              <w:rPr>
+                <w:noProof/>
+                <w:webHidden/>
+              </w:rPr>
+              <w:instrText xml:space="preserve"> PAGEREF _Toc437340081 \h </w:instrText>
+            </w:r>
+            <w:r>
+              <w:rPr>
+                <w:noProof/>
+                <w:webHidden/>
+              </w:rPr>
+            </w:r>
+            <w:r>
+              <w:rPr>
+                <w:noProof/>
+                <w:webHidden/>
+              </w:rPr>
+              <w:fldChar w:fldCharType="separate"/>
+            </w:r>
+            <w:r>
+              <w:rPr>
+                <w:noProof/>
+                <w:webHidden/>
+              </w:rPr>
+              <w:t>5</w:t>
+            </w:r>
+            <w:r>
+              <w:rPr>
+                <w:noProof/>
+                <w:webHidden/>
+              </w:rPr>
+              <w:fldChar w:fldCharType="end"/>
+            </w:r>
+          </w:hyperlink>
+        </w:p>
+        <w:p>
+          <w:pPr>
+            <w:pStyle w:val="TOC3"/>
+            <w:tabs>
+              <w:tab w:val="right" w:leader="dot" w:pos="9350"/>
+            </w:tabs>
+            <w:rPr>
+              <w:rFonts w:eastAsiaTheme="minorEastAsia"/>
+              <w:noProof/>
+            </w:rPr>
+          </w:pPr>
+          <w:hyperlink w:anchor="_Toc437340082" w:history="1">
+            <w:r>
+              <w:rPr>
+                <w:rStyle w:val="Hyperlink"/>
+                <w:noProof/>
+              </w:rPr>
+              <w:t>Secondary Requirements</w:t>
+            </w:r>
+            <w:r>
+              <w:rPr>
+                <w:noProof/>
+                <w:webHidden/>
+              </w:rPr>
+              <w:tab/>
+            </w:r>
+            <w:r>
+              <w:rPr>
+                <w:noProof/>
+                <w:webHidden/>
+              </w:rPr>
+              <w:fldChar w:fldCharType="begin"/>
+            </w:r>
+            <w:r>
+              <w:rPr>
+                <w:noProof/>
+                <w:webHidden/>
+              </w:rPr>
+              <w:instrText xml:space="preserve"> PAGEREF _Toc437340082 \h </w:instrText>
+            </w:r>
+            <w:r>
+              <w:rPr>
+                <w:noProof/>
+                <w:webHidden/>
+              </w:rPr>
+            </w:r>
+            <w:r>
+              <w:rPr>
+                <w:noProof/>
+                <w:webHidden/>
+              </w:rPr>
+              <w:fldChar w:fldCharType="separate"/>
+            </w:r>
+            <w:r>
+              <w:rPr>
+                <w:noProof/>
+                <w:webHidden/>
+              </w:rPr>
+              <w:t>5</w:t>
+            </w:r>
+            <w:r>
+              <w:rPr>
+                <w:noProof/>
+                <w:webHidden/>
+              </w:rPr>
+              <w:fldChar w:fldCharType="end"/>
+            </w:r>
+          </w:hyperlink>
+        </w:p>
+        <w:p>
+          <w:pPr>
+            <w:pStyle w:val="TOC2"/>
+            <w:tabs>
+              <w:tab w:val="right" w:leader="dot" w:pos="9350"/>
+            </w:tabs>
+            <w:rPr>
+              <w:rFonts w:eastAsiaTheme="minorEastAsia"/>
+              <w:noProof/>
+            </w:rPr>
+          </w:pPr>
+          <w:hyperlink w:anchor="_Toc437340083" w:history="1">
+            <w:r>
+              <w:rPr>
+                <w:rStyle w:val="Hyperlink"/>
+                <w:noProof/>
+              </w:rPr>
+              <w:t>Nonfunctional Requirements</w:t>
+            </w:r>
+            <w:r>
+              <w:rPr>
+                <w:noProof/>
+                <w:webHidden/>
+              </w:rPr>
+              <w:tab/>
+            </w:r>
+            <w:r>
+              <w:rPr>
+                <w:noProof/>
+                <w:webHidden/>
+              </w:rPr>
+              <w:fldChar w:fldCharType="begin"/>
+            </w:r>
+            <w:r>
+              <w:rPr>
+                <w:noProof/>
+                <w:webHidden/>
+              </w:rPr>
+              <w:instrText xml:space="preserve"> PAGEREF _Toc437340083 \h </w:instrText>
+            </w:r>
+            <w:r>
+              <w:rPr>
+                <w:noProof/>
+                <w:webHidden/>
+              </w:rPr>
+            </w:r>
+            <w:r>
+              <w:rPr>
+                <w:noProof/>
+                <w:webHidden/>
+              </w:rPr>
+              <w:fldChar w:fldCharType="separate"/>
+            </w:r>
+            <w:r>
+              <w:rPr>
+                <w:noProof/>
+                <w:webHidden/>
+              </w:rPr>
+              <w:t>5</w:t>
+            </w:r>
+            <w:r>
+              <w:rPr>
+                <w:noProof/>
+                <w:webHidden/>
+              </w:rPr>
+              <w:fldChar w:fldCharType="end"/>
+            </w:r>
+          </w:hyperlink>
+        </w:p>
+        <w:p>
+          <w:pPr>
+            <w:pStyle w:val="TOC2"/>
+            <w:tabs>
+              <w:tab w:val="right" w:leader="dot" w:pos="9350"/>
+            </w:tabs>
+            <w:rPr>
+              <w:rFonts w:eastAsiaTheme="minorEastAsia"/>
+              <w:noProof/>
+            </w:rPr>
+          </w:pPr>
+          <w:hyperlink w:anchor="_Toc437340084" w:history="1">
+            <w:r>
+              <w:rPr>
+                <w:rStyle w:val="Hyperlink"/>
+                <w:noProof/>
+              </w:rPr>
+              <w:t>Feasibility</w:t>
+            </w:r>
+            <w:r>
+              <w:rPr>
+                <w:noProof/>
+                <w:webHidden/>
+              </w:rPr>
+              <w:tab/>
+            </w:r>
+            <w:r>
+              <w:rPr>
+                <w:noProof/>
+                <w:webHidden/>
+              </w:rPr>
+              <w:fldChar w:fldCharType="begin"/>
+            </w:r>
+            <w:r>
+              <w:rPr>
+                <w:noProof/>
+                <w:webHidden/>
+              </w:rPr>
+              <w:instrText xml:space="preserve"> PAGEREF _Toc437340084 \h </w:instrText>
+            </w:r>
+            <w:r>
+              <w:rPr>
+                <w:noProof/>
+                <w:webHidden/>
+              </w:rPr>
+            </w:r>
+            <w:r>
+              <w:rPr>
+                <w:noProof/>
+                <w:webHidden/>
+              </w:rPr>
+              <w:fldChar w:fldCharType="separate"/>
+            </w:r>
+            <w:r>
+              <w:rPr>
+                <w:noProof/>
+                <w:webHidden/>
+              </w:rPr>
+              <w:t>6</w:t>
             </w:r>
             <w:r>
               <w:rPr>
@@ -1703,13 +2393,13 @@
               <w:noProof/>
             </w:rPr>
           </w:pPr>
-          <w:hyperlink w:anchor="_Toc437338202" w:history="1">
+          <w:hyperlink w:anchor="_Toc437340085" w:history="1">
             <w:r>
               <w:rPr>
                 <w:rStyle w:val="Hyperlink"/>
                 <w:noProof/>
               </w:rPr>
-              <w:t>Requirements</w:t>
+              <w:t>Quality Assurance Plan</w:t>
             </w:r>
             <w:r>
               <w:rPr>
@@ -1730,7 +2420,7 @@
                 <w:noProof/>
                 <w:webHidden/>
               </w:rPr>
-              <w:instrText xml:space="preserve"> PAGEREF _Toc437338202 \h </w:instrText>
+              <w:instrText xml:space="preserve"> PAGEREF _Toc437340085 \h </w:instrText>
             </w:r>
             <w:r>
               <w:rPr>
@@ -1750,7 +2440,7 @@
                 <w:noProof/>
                 <w:webHidden/>
               </w:rPr>
-              <w:t>3</w:t>
+              <w:t>6</w:t>
             </w:r>
             <w:r>
               <w:rPr>
@@ -1772,13 +2462,13 @@
               <w:noProof/>
             </w:rPr>
           </w:pPr>
-          <w:hyperlink w:anchor="_Toc437338203" w:history="1">
+          <w:hyperlink w:anchor="_Toc437340086" w:history="1">
             <w:r>
               <w:rPr>
                 <w:rStyle w:val="Hyperlink"/>
                 <w:noProof/>
               </w:rPr>
-              <w:t>Development, Operation, and Maintenance Environments</w:t>
+              <w:t>Document Standards</w:t>
             </w:r>
             <w:r>
               <w:rPr>
@@ -1799,7 +2489,7 @@
                 <w:noProof/>
                 <w:webHidden/>
               </w:rPr>
-              <w:instrText xml:space="preserve"> PAGEREF _Toc437338203 \h </w:instrText>
+              <w:instrText xml:space="preserve"> PAGEREF _Toc437340086 \h </w:instrText>
             </w:r>
             <w:r>
               <w:rPr>
@@ -1819,7 +2509,7 @@
                 <w:noProof/>
                 <w:webHidden/>
               </w:rPr>
-              <w:t>3</w:t>
+              <w:t>6</w:t>
             </w:r>
             <w:r>
               <w:rPr>
@@ -1841,13 +2531,13 @@
               <w:noProof/>
             </w:rPr>
           </w:pPr>
-          <w:hyperlink w:anchor="_Toc437338204" w:history="1">
+          <w:hyperlink w:anchor="_Toc437340087" w:history="1">
             <w:r>
               <w:rPr>
                 <w:rStyle w:val="Hyperlink"/>
                 <w:noProof/>
               </w:rPr>
-              <w:t>System Model</w:t>
+              <w:t>Coding Standards</w:t>
             </w:r>
             <w:r>
               <w:rPr>
@@ -1868,7 +2558,7 @@
                 <w:noProof/>
                 <w:webHidden/>
               </w:rPr>
-              <w:instrText xml:space="preserve"> PAGEREF _Toc437338204 \h </w:instrText>
+              <w:instrText xml:space="preserve"> PAGEREF _Toc437340087 \h </w:instrText>
             </w:r>
             <w:r>
               <w:rPr>
@@ -1888,76 +2578,7 @@
                 <w:noProof/>
                 <w:webHidden/>
               </w:rPr>
-              <w:t>3</w:t>
-            </w:r>
-            <w:r>
-              <w:rPr>
-                <w:noProof/>
-                <w:webHidden/>
-              </w:rPr>
-              <w:fldChar w:fldCharType="end"/>
-            </w:r>
-          </w:hyperlink>
-        </w:p>
-        <w:p>
-          <w:pPr>
-            <w:pStyle w:val="TOC3"/>
-            <w:tabs>
-              <w:tab w:val="right" w:leader="dot" w:pos="9350"/>
-            </w:tabs>
-            <w:rPr>
-              <w:rFonts w:eastAsiaTheme="minorEastAsia"/>
-              <w:noProof/>
-            </w:rPr>
-          </w:pPr>
-          <w:hyperlink w:anchor="_Toc437338205" w:history="1">
-            <w:r>
-              <w:rPr>
-                <w:rStyle w:val="Hyperlink"/>
-                <w:noProof/>
-              </w:rPr>
-              <w:t>Textual Use Cases</w:t>
-            </w:r>
-            <w:r>
-              <w:rPr>
-                <w:noProof/>
-                <w:webHidden/>
-              </w:rPr>
-              <w:tab/>
-            </w:r>
-            <w:r>
-              <w:rPr>
-                <w:noProof/>
-                <w:webHidden/>
-              </w:rPr>
-              <w:fldChar w:fldCharType="begin"/>
-            </w:r>
-            <w:r>
-              <w:rPr>
-                <w:noProof/>
-                <w:webHidden/>
-              </w:rPr>
-              <w:instrText xml:space="preserve"> PAGEREF _Toc437338205 \h </w:instrText>
-            </w:r>
-            <w:r>
-              <w:rPr>
-                <w:noProof/>
-                <w:webHidden/>
-              </w:rPr>
-            </w:r>
-            <w:r>
-              <w:rPr>
-                <w:noProof/>
-                <w:webHidden/>
-              </w:rPr>
-              <w:fldChar w:fldCharType="separate"/>
-            </w:r>
-            <w:r>
-              <w:rPr>
-                <w:noProof/>
-                <w:webHidden/>
-              </w:rPr>
-              <w:t>3</w:t>
+              <w:t>6</w:t>
             </w:r>
             <w:r>
               <w:rPr>
@@ -1979,13 +2600,13 @@
               <w:noProof/>
             </w:rPr>
           </w:pPr>
-          <w:hyperlink w:anchor="_Toc437338206" w:history="1">
+          <w:hyperlink w:anchor="_Toc437340088" w:history="1">
             <w:r>
               <w:rPr>
                 <w:rStyle w:val="Hyperlink"/>
                 <w:noProof/>
               </w:rPr>
-              <w:t>User Interaction</w:t>
+              <w:t>User Interface Guideline</w:t>
             </w:r>
             <w:r>
               <w:rPr>
@@ -2006,7 +2627,7 @@
                 <w:noProof/>
                 <w:webHidden/>
               </w:rPr>
-              <w:instrText xml:space="preserve"> PAGEREF _Toc437338206 \h </w:instrText>
+              <w:instrText xml:space="preserve"> PAGEREF _Toc437340088 \h </w:instrText>
             </w:r>
             <w:r>
               <w:rPr>
@@ -2026,7 +2647,7 @@
                 <w:noProof/>
                 <w:webHidden/>
               </w:rPr>
-              <w:t>4</w:t>
+              <w:t>7</w:t>
             </w:r>
             <w:r>
               <w:rPr>
@@ -2048,13 +2669,13 @@
               <w:noProof/>
             </w:rPr>
           </w:pPr>
-          <w:hyperlink w:anchor="_Toc437338207" w:history="1">
+          <w:hyperlink w:anchor="_Toc437340089" w:history="1">
             <w:r>
               <w:rPr>
                 <w:rStyle w:val="Hyperlink"/>
                 <w:noProof/>
               </w:rPr>
-              <w:t>Functional Requirements</w:t>
+              <w:t>Change Control Process</w:t>
             </w:r>
             <w:r>
               <w:rPr>
@@ -2075,7 +2696,7 @@
                 <w:noProof/>
                 <w:webHidden/>
               </w:rPr>
-              <w:instrText xml:space="preserve"> PAGEREF _Toc437338207 \h </w:instrText>
+              <w:instrText xml:space="preserve"> PAGEREF _Toc437340089 \h </w:instrText>
             </w:r>
             <w:r>
               <w:rPr>
@@ -2095,145 +2716,7 @@
                 <w:noProof/>
                 <w:webHidden/>
               </w:rPr>
-              <w:t>5</w:t>
-            </w:r>
-            <w:r>
-              <w:rPr>
-                <w:noProof/>
-                <w:webHidden/>
-              </w:rPr>
-              <w:fldChar w:fldCharType="end"/>
-            </w:r>
-          </w:hyperlink>
-        </w:p>
-        <w:p>
-          <w:pPr>
-            <w:pStyle w:val="TOC3"/>
-            <w:tabs>
-              <w:tab w:val="right" w:leader="dot" w:pos="9350"/>
-            </w:tabs>
-            <w:rPr>
-              <w:rFonts w:eastAsiaTheme="minorEastAsia"/>
-              <w:noProof/>
-            </w:rPr>
-          </w:pPr>
-          <w:hyperlink w:anchor="_Toc437338208" w:history="1">
-            <w:r>
-              <w:rPr>
-                <w:rStyle w:val="Hyperlink"/>
-                <w:noProof/>
-              </w:rPr>
-              <w:t>Primary Requirements</w:t>
-            </w:r>
-            <w:r>
-              <w:rPr>
-                <w:noProof/>
-                <w:webHidden/>
-              </w:rPr>
-              <w:tab/>
-            </w:r>
-            <w:r>
-              <w:rPr>
-                <w:noProof/>
-                <w:webHidden/>
-              </w:rPr>
-              <w:fldChar w:fldCharType="begin"/>
-            </w:r>
-            <w:r>
-              <w:rPr>
-                <w:noProof/>
-                <w:webHidden/>
-              </w:rPr>
-              <w:instrText xml:space="preserve"> PAGEREF _Toc437338208 \h </w:instrText>
-            </w:r>
-            <w:r>
-              <w:rPr>
-                <w:noProof/>
-                <w:webHidden/>
-              </w:rPr>
-            </w:r>
-            <w:r>
-              <w:rPr>
-                <w:noProof/>
-                <w:webHidden/>
-              </w:rPr>
-              <w:fldChar w:fldCharType="separate"/>
-            </w:r>
-            <w:r>
-              <w:rPr>
-                <w:noProof/>
-                <w:webHidden/>
-              </w:rPr>
-              <w:t>5</w:t>
-            </w:r>
-            <w:r>
-              <w:rPr>
-                <w:noProof/>
-                <w:webHidden/>
-              </w:rPr>
-              <w:fldChar w:fldCharType="end"/>
-            </w:r>
-          </w:hyperlink>
-        </w:p>
-        <w:p>
-          <w:pPr>
-            <w:pStyle w:val="TOC3"/>
-            <w:tabs>
-              <w:tab w:val="right" w:leader="dot" w:pos="9350"/>
-            </w:tabs>
-            <w:rPr>
-              <w:rFonts w:eastAsiaTheme="minorEastAsia"/>
-              <w:noProof/>
-            </w:rPr>
-          </w:pPr>
-          <w:hyperlink w:anchor="_Toc437338209" w:history="1">
-            <w:r>
-              <w:rPr>
-                <w:rStyle w:val="Hyperlink"/>
-                <w:noProof/>
-              </w:rPr>
-              <w:t>Secondary Requirements</w:t>
-            </w:r>
-            <w:r>
-              <w:rPr>
-                <w:noProof/>
-                <w:webHidden/>
-              </w:rPr>
-              <w:tab/>
-            </w:r>
-            <w:r>
-              <w:rPr>
-                <w:noProof/>
-                <w:webHidden/>
-              </w:rPr>
-              <w:fldChar w:fldCharType="begin"/>
-            </w:r>
-            <w:r>
-              <w:rPr>
-                <w:noProof/>
-                <w:webHidden/>
-              </w:rPr>
-              <w:instrText xml:space="preserve"> PAGEREF _Toc437338209 \h </w:instrText>
-            </w:r>
-            <w:r>
-              <w:rPr>
-                <w:noProof/>
-                <w:webHidden/>
-              </w:rPr>
-            </w:r>
-            <w:r>
-              <w:rPr>
-                <w:noProof/>
-                <w:webHidden/>
-              </w:rPr>
-              <w:fldChar w:fldCharType="separate"/>
-            </w:r>
-            <w:r>
-              <w:rPr>
-                <w:noProof/>
-                <w:webHidden/>
-              </w:rPr>
-              <w:t>5</w:t>
+              <w:t>8</w:t>
             </w:r>
             <w:r>
               <w:rPr>
@@ -2255,13 +2738,13 @@
               <w:noProof/>
             </w:rPr>
           </w:pPr>
-          <w:hyperlink w:anchor="_Toc437338210" w:history="1">
+          <w:hyperlink w:anchor="_Toc437340090" w:history="1">
             <w:r>
               <w:rPr>
                 <w:rStyle w:val="Hyperlink"/>
                 <w:noProof/>
               </w:rPr>
-              <w:t>Nonfunctional Requirements</w:t>
+              <w:t>Testing Process</w:t>
             </w:r>
             <w:r>
               <w:rPr>
@@ -2282,7 +2765,7 @@
                 <w:noProof/>
                 <w:webHidden/>
               </w:rPr>
-              <w:instrText xml:space="preserve"> PAGEREF _Toc437338210 \h </w:instrText>
+              <w:instrText xml:space="preserve"> PAGEREF _Toc437340090 \h </w:instrText>
             </w:r>
             <w:r>
               <w:rPr>
@@ -2302,7 +2785,145 @@
                 <w:noProof/>
                 <w:webHidden/>
               </w:rPr>
-              <w:t>5</w:t>
+              <w:t>8</w:t>
+            </w:r>
+            <w:r>
+              <w:rPr>
+                <w:noProof/>
+                <w:webHidden/>
+              </w:rPr>
+              <w:fldChar w:fldCharType="end"/>
+            </w:r>
+          </w:hyperlink>
+        </w:p>
+        <w:p>
+          <w:pPr>
+            <w:pStyle w:val="TOC1"/>
+            <w:tabs>
+              <w:tab w:val="right" w:leader="dot" w:pos="9350"/>
+            </w:tabs>
+            <w:rPr>
+              <w:rFonts w:eastAsiaTheme="minorEastAsia"/>
+              <w:noProof/>
+            </w:rPr>
+          </w:pPr>
+          <w:hyperlink w:anchor="_Toc437340091" w:history="1">
+            <w:r>
+              <w:rPr>
+                <w:rStyle w:val="Hyperlink"/>
+                <w:noProof/>
+              </w:rPr>
+              <w:t>Conclusion</w:t>
+            </w:r>
+            <w:r>
+              <w:rPr>
+                <w:noProof/>
+                <w:webHidden/>
+              </w:rPr>
+              <w:tab/>
+            </w:r>
+            <w:r>
+              <w:rPr>
+                <w:noProof/>
+                <w:webHidden/>
+              </w:rPr>
+              <w:fldChar w:fldCharType="begin"/>
+            </w:r>
+            <w:r>
+              <w:rPr>
+                <w:noProof/>
+                <w:webHidden/>
+              </w:rPr>
+              <w:instrText xml:space="preserve"> PAGEREF _Toc437340091 \h </w:instrText>
+            </w:r>
+            <w:r>
+              <w:rPr>
+                <w:noProof/>
+                <w:webHidden/>
+              </w:rPr>
+            </w:r>
+            <w:r>
+              <w:rPr>
+                <w:noProof/>
+                <w:webHidden/>
+              </w:rPr>
+              <w:fldChar w:fldCharType="separate"/>
+            </w:r>
+            <w:r>
+              <w:rPr>
+                <w:noProof/>
+                <w:webHidden/>
+              </w:rPr>
+              <w:t>8</w:t>
+            </w:r>
+            <w:r>
+              <w:rPr>
+                <w:noProof/>
+                <w:webHidden/>
+              </w:rPr>
+              <w:fldChar w:fldCharType="end"/>
+            </w:r>
+          </w:hyperlink>
+        </w:p>
+        <w:p>
+          <w:pPr>
+            <w:pStyle w:val="TOC1"/>
+            <w:tabs>
+              <w:tab w:val="right" w:leader="dot" w:pos="9350"/>
+            </w:tabs>
+            <w:rPr>
+              <w:rFonts w:eastAsiaTheme="minorEastAsia"/>
+              <w:noProof/>
+            </w:rPr>
+          </w:pPr>
+          <w:hyperlink w:anchor="_Toc437340092" w:history="1">
+            <w:r>
+              <w:rPr>
+                <w:rStyle w:val="Hyperlink"/>
+                <w:noProof/>
+              </w:rPr>
+              <w:t>Appendix A</w:t>
+            </w:r>
+            <w:r>
+              <w:rPr>
+                <w:noProof/>
+                <w:webHidden/>
+              </w:rPr>
+              <w:tab/>
+            </w:r>
+            <w:r>
+              <w:rPr>
+                <w:noProof/>
+                <w:webHidden/>
+              </w:rPr>
+              <w:fldChar w:fldCharType="begin"/>
+            </w:r>
+            <w:r>
+              <w:rPr>
+                <w:noProof/>
+                <w:webHidden/>
+              </w:rPr>
+              <w:instrText xml:space="preserve"> PAGEREF _Toc437340092 \h </w:instrText>
+            </w:r>
+            <w:r>
+              <w:rPr>
+                <w:noProof/>
+                <w:webHidden/>
+              </w:rPr>
+            </w:r>
+            <w:r>
+              <w:rPr>
+                <w:noProof/>
+                <w:webHidden/>
+              </w:rPr>
+              <w:fldChar w:fldCharType="separate"/>
+            </w:r>
+            <w:r>
+              <w:rPr>
+                <w:noProof/>
+                <w:webHidden/>
+              </w:rPr>
+              <w:t>9</w:t>
             </w:r>
             <w:r>
               <w:rPr>
@@ -2324,13 +2945,13 @@
               <w:noProof/>
             </w:rPr>
           </w:pPr>
-          <w:hyperlink w:anchor="_Toc437338211" w:history="1">
+          <w:hyperlink w:anchor="_Toc437340093" w:history="1">
             <w:r>
               <w:rPr>
                 <w:rStyle w:val="Hyperlink"/>
                 <w:noProof/>
               </w:rPr>
-              <w:t>Feasibility</w:t>
+              <w:t>Use Cases</w:t>
             </w:r>
             <w:r>
               <w:rPr>
@@ -2351,7 +2972,7 @@
                 <w:noProof/>
                 <w:webHidden/>
               </w:rPr>
-              <w:instrText xml:space="preserve"> PAGEREF _Toc437338211 \h </w:instrText>
+              <w:instrText xml:space="preserve"> PAGEREF _Toc437340093 \h </w:instrText>
             </w:r>
             <w:r>
               <w:rPr>
@@ -2371,7 +2992,7 @@
                 <w:noProof/>
                 <w:webHidden/>
               </w:rPr>
-              <w:t>6</w:t>
+              <w:t>9</w:t>
             </w:r>
             <w:r>
               <w:rPr>
@@ -2393,13 +3014,13 @@
               <w:noProof/>
             </w:rPr>
           </w:pPr>
-          <w:hyperlink w:anchor="_Toc437338212" w:history="1">
+          <w:hyperlink w:anchor="_Toc437340094" w:history="1">
             <w:r>
               <w:rPr>
                 <w:rStyle w:val="Hyperlink"/>
                 <w:noProof/>
               </w:rPr>
-              <w:t>Quality Assurance Plan</w:t>
+              <w:t>Appendix B</w:t>
             </w:r>
             <w:r>
               <w:rPr>
@@ -2420,7 +3041,7 @@
                 <w:noProof/>
                 <w:webHidden/>
               </w:rPr>
-              <w:instrText xml:space="preserve"> PAGEREF _Toc437338212 \h </w:instrText>
+              <w:instrText xml:space="preserve"> PAGEREF _Toc437340094 \h </w:instrText>
             </w:r>
             <w:r>
               <w:rPr>
@@ -2440,7 +3061,7 @@
                 <w:noProof/>
                 <w:webHidden/>
               </w:rPr>
-              <w:t>6</w:t>
+              <w:t>12</w:t>
             </w:r>
             <w:r>
               <w:rPr>
@@ -2462,13 +3083,13 @@
               <w:noProof/>
             </w:rPr>
           </w:pPr>
-          <w:hyperlink w:anchor="_Toc437338213" w:history="1">
+          <w:hyperlink w:anchor="_Toc437340095" w:history="1">
             <w:r>
               <w:rPr>
                 <w:rStyle w:val="Hyperlink"/>
                 <w:noProof/>
               </w:rPr>
-              <w:t>Document Standards</w:t>
+              <w:t>System Models</w:t>
             </w:r>
             <w:r>
               <w:rPr>
@@ -2489,628 +3110,7 @@
                 <w:noProof/>
                 <w:webHidden/>
               </w:rPr>
-              <w:instrText xml:space="preserve"> PAGEREF _Toc437338213 \h </w:instrText>
-            </w:r>
-            <w:r>
-              <w:rPr>
-                <w:noProof/>
-                <w:webHidden/>
-              </w:rPr>
-            </w:r>
-            <w:r>
-              <w:rPr>
-                <w:noProof/>
-                <w:webHidden/>
-              </w:rPr>
-              <w:fldChar w:fldCharType="separate"/>
-            </w:r>
-            <w:r>
-              <w:rPr>
-                <w:noProof/>
-                <w:webHidden/>
-              </w:rPr>
-              <w:t>6</w:t>
-            </w:r>
-            <w:r>
-              <w:rPr>
-                <w:noProof/>
-                <w:webHidden/>
-              </w:rPr>
-              <w:fldChar w:fldCharType="end"/>
-            </w:r>
-          </w:hyperlink>
-        </w:p>
-        <w:p>
-          <w:pPr>
-            <w:pStyle w:val="TOC2"/>
-            <w:tabs>
-              <w:tab w:val="right" w:leader="dot" w:pos="9350"/>
-            </w:tabs>
-            <w:rPr>
-              <w:rFonts w:eastAsiaTheme="minorEastAsia"/>
-              <w:noProof/>
-            </w:rPr>
-          </w:pPr>
-          <w:hyperlink w:anchor="_Toc437338214" w:history="1">
-            <w:r>
-              <w:rPr>
-                <w:rStyle w:val="Hyperlink"/>
-                <w:noProof/>
-              </w:rPr>
-              <w:t>Coding Standards</w:t>
-            </w:r>
-            <w:r>
-              <w:rPr>
-                <w:noProof/>
-                <w:webHidden/>
-              </w:rPr>
-              <w:tab/>
-            </w:r>
-            <w:r>
-              <w:rPr>
-                <w:noProof/>
-                <w:webHidden/>
-              </w:rPr>
-              <w:fldChar w:fldCharType="begin"/>
-            </w:r>
-            <w:r>
-              <w:rPr>
-                <w:noProof/>
-                <w:webHidden/>
-              </w:rPr>
-              <w:instrText xml:space="preserve"> PAGEREF _Toc437338214 \h </w:instrText>
-            </w:r>
-            <w:r>
-              <w:rPr>
-                <w:noProof/>
-                <w:webHidden/>
-              </w:rPr>
-            </w:r>
-            <w:r>
-              <w:rPr>
-                <w:noProof/>
-                <w:webHidden/>
-              </w:rPr>
-              <w:fldChar w:fldCharType="separate"/>
-            </w:r>
-            <w:r>
-              <w:rPr>
-                <w:noProof/>
-                <w:webHidden/>
-              </w:rPr>
-              <w:t>6</w:t>
-            </w:r>
-            <w:r>
-              <w:rPr>
-                <w:noProof/>
-                <w:webHidden/>
-              </w:rPr>
-              <w:fldChar w:fldCharType="end"/>
-            </w:r>
-          </w:hyperlink>
-        </w:p>
-        <w:p>
-          <w:pPr>
-            <w:pStyle w:val="TOC2"/>
-            <w:tabs>
-              <w:tab w:val="right" w:leader="dot" w:pos="9350"/>
-            </w:tabs>
-            <w:rPr>
-              <w:rFonts w:eastAsiaTheme="minorEastAsia"/>
-              <w:noProof/>
-            </w:rPr>
-          </w:pPr>
-          <w:hyperlink w:anchor="_Toc437338215" w:history="1">
-            <w:r>
-              <w:rPr>
-                <w:rStyle w:val="Hyperlink"/>
-                <w:noProof/>
-              </w:rPr>
-              <w:t>User Interface Guideline</w:t>
-            </w:r>
-            <w:r>
-              <w:rPr>
-                <w:noProof/>
-                <w:webHidden/>
-              </w:rPr>
-              <w:tab/>
-            </w:r>
-            <w:r>
-              <w:rPr>
-                <w:noProof/>
-                <w:webHidden/>
-              </w:rPr>
-              <w:fldChar w:fldCharType="begin"/>
-            </w:r>
-            <w:r>
-              <w:rPr>
-                <w:noProof/>
-                <w:webHidden/>
-              </w:rPr>
-              <w:instrText xml:space="preserve"> PAGEREF _Toc437338215 \h </w:instrText>
-            </w:r>
-            <w:r>
-              <w:rPr>
-                <w:noProof/>
-                <w:webHidden/>
-              </w:rPr>
-            </w:r>
-            <w:r>
-              <w:rPr>
-                <w:noProof/>
-                <w:webHidden/>
-              </w:rPr>
-              <w:fldChar w:fldCharType="separate"/>
-            </w:r>
-            <w:r>
-              <w:rPr>
-                <w:noProof/>
-                <w:webHidden/>
-              </w:rPr>
-              <w:t>7</w:t>
-            </w:r>
-            <w:r>
-              <w:rPr>
-                <w:noProof/>
-                <w:webHidden/>
-              </w:rPr>
-              <w:fldChar w:fldCharType="end"/>
-            </w:r>
-          </w:hyperlink>
-        </w:p>
-        <w:p>
-          <w:pPr>
-            <w:pStyle w:val="TOC2"/>
-            <w:tabs>
-              <w:tab w:val="right" w:leader="dot" w:pos="9350"/>
-            </w:tabs>
-            <w:rPr>
-              <w:rFonts w:eastAsiaTheme="minorEastAsia"/>
-              <w:noProof/>
-            </w:rPr>
-          </w:pPr>
-          <w:hyperlink w:anchor="_Toc437338216" w:history="1">
-            <w:r>
-              <w:rPr>
-                <w:rStyle w:val="Hyperlink"/>
-                <w:noProof/>
-              </w:rPr>
-              <w:t>Change Control Process</w:t>
-            </w:r>
-            <w:r>
-              <w:rPr>
-                <w:noProof/>
-                <w:webHidden/>
-              </w:rPr>
-              <w:tab/>
-            </w:r>
-            <w:r>
-              <w:rPr>
-                <w:noProof/>
-                <w:webHidden/>
-              </w:rPr>
-              <w:fldChar w:fldCharType="begin"/>
-            </w:r>
-            <w:r>
-              <w:rPr>
-                <w:noProof/>
-                <w:webHidden/>
-              </w:rPr>
-              <w:instrText xml:space="preserve"> PAGEREF _Toc437338216 \h </w:instrText>
-            </w:r>
-            <w:r>
-              <w:rPr>
-                <w:noProof/>
-                <w:webHidden/>
-              </w:rPr>
-            </w:r>
-            <w:r>
-              <w:rPr>
-                <w:noProof/>
-                <w:webHidden/>
-              </w:rPr>
-              <w:fldChar w:fldCharType="separate"/>
-            </w:r>
-            <w:r>
-              <w:rPr>
-                <w:noProof/>
-                <w:webHidden/>
-              </w:rPr>
-              <w:t>7</w:t>
-            </w:r>
-            <w:r>
-              <w:rPr>
-                <w:noProof/>
-                <w:webHidden/>
-              </w:rPr>
-              <w:fldChar w:fldCharType="end"/>
-            </w:r>
-          </w:hyperlink>
-        </w:p>
-        <w:p>
-          <w:pPr>
-            <w:pStyle w:val="TOC2"/>
-            <w:tabs>
-              <w:tab w:val="right" w:leader="dot" w:pos="9350"/>
-            </w:tabs>
-            <w:rPr>
-              <w:rFonts w:eastAsiaTheme="minorEastAsia"/>
-              <w:noProof/>
-            </w:rPr>
-          </w:pPr>
-          <w:hyperlink w:anchor="_Toc437338217" w:history="1">
-            <w:r>
-              <w:rPr>
-                <w:rStyle w:val="Hyperlink"/>
-                <w:noProof/>
-              </w:rPr>
-              <w:t>Testing Process</w:t>
-            </w:r>
-            <w:r>
-              <w:rPr>
-                <w:noProof/>
-                <w:webHidden/>
-              </w:rPr>
-              <w:tab/>
-            </w:r>
-            <w:r>
-              <w:rPr>
-                <w:noProof/>
-                <w:webHidden/>
-              </w:rPr>
-              <w:fldChar w:fldCharType="begin"/>
-            </w:r>
-            <w:r>
-              <w:rPr>
-                <w:noProof/>
-                <w:webHidden/>
-              </w:rPr>
-              <w:instrText xml:space="preserve"> PAGEREF _Toc437338217 \h </w:instrText>
-            </w:r>
-            <w:r>
-              <w:rPr>
-                <w:noProof/>
-                <w:webHidden/>
-              </w:rPr>
-            </w:r>
-            <w:r>
-              <w:rPr>
-                <w:noProof/>
-                <w:webHidden/>
-              </w:rPr>
-              <w:fldChar w:fldCharType="separate"/>
-            </w:r>
-            <w:r>
-              <w:rPr>
-                <w:noProof/>
-                <w:webHidden/>
-              </w:rPr>
-              <w:t>8</w:t>
-            </w:r>
-            <w:r>
-              <w:rPr>
-                <w:noProof/>
-                <w:webHidden/>
-              </w:rPr>
-              <w:fldChar w:fldCharType="end"/>
-            </w:r>
-          </w:hyperlink>
-        </w:p>
-        <w:p>
-          <w:pPr>
-            <w:pStyle w:val="TOC1"/>
-            <w:tabs>
-              <w:tab w:val="right" w:leader="dot" w:pos="9350"/>
-            </w:tabs>
-            <w:rPr>
-              <w:rFonts w:eastAsiaTheme="minorEastAsia"/>
-              <w:noProof/>
-            </w:rPr>
-          </w:pPr>
-          <w:hyperlink w:anchor="_Toc437338218" w:history="1">
-            <w:r>
-              <w:rPr>
-                <w:rStyle w:val="Hyperlink"/>
-                <w:noProof/>
-              </w:rPr>
-              <w:t>Conclusion</w:t>
-            </w:r>
-            <w:r>
-              <w:rPr>
-                <w:noProof/>
-                <w:webHidden/>
-              </w:rPr>
-              <w:tab/>
-            </w:r>
-            <w:r>
-              <w:rPr>
-                <w:noProof/>
-                <w:webHidden/>
-              </w:rPr>
-              <w:fldChar w:fldCharType="begin"/>
-            </w:r>
-            <w:r>
-              <w:rPr>
-                <w:noProof/>
-                <w:webHidden/>
-              </w:rPr>
-              <w:instrText xml:space="preserve"> PAGEREF _Toc437338218 \h </w:instrText>
-            </w:r>
-            <w:r>
-              <w:rPr>
-                <w:noProof/>
-                <w:webHidden/>
-              </w:rPr>
-            </w:r>
-            <w:r>
-              <w:rPr>
-                <w:noProof/>
-                <w:webHidden/>
-              </w:rPr>
-              <w:fldChar w:fldCharType="separate"/>
-            </w:r>
-            <w:r>
-              <w:rPr>
-                <w:noProof/>
-                <w:webHidden/>
-              </w:rPr>
-              <w:t>8</w:t>
-            </w:r>
-            <w:r>
-              <w:rPr>
-                <w:noProof/>
-                <w:webHidden/>
-              </w:rPr>
-              <w:fldChar w:fldCharType="end"/>
-            </w:r>
-          </w:hyperlink>
-        </w:p>
-        <w:p>
-          <w:pPr>
-            <w:pStyle w:val="TOC1"/>
-            <w:tabs>
-              <w:tab w:val="right" w:leader="dot" w:pos="9350"/>
-            </w:tabs>
-            <w:rPr>
-              <w:rFonts w:eastAsiaTheme="minorEastAsia"/>
-              <w:noProof/>
-            </w:rPr>
-          </w:pPr>
-          <w:hyperlink w:anchor="_Toc437338219" w:history="1">
-            <w:r>
-              <w:rPr>
-                <w:rStyle w:val="Hyperlink"/>
-                <w:noProof/>
-              </w:rPr>
-              <w:t>Appendix A</w:t>
-            </w:r>
-            <w:r>
-              <w:rPr>
-                <w:noProof/>
-                <w:webHidden/>
-              </w:rPr>
-              <w:tab/>
-            </w:r>
-            <w:r>
-              <w:rPr>
-                <w:noProof/>
-                <w:webHidden/>
-              </w:rPr>
-              <w:fldChar w:fldCharType="begin"/>
-            </w:r>
-            <w:r>
-              <w:rPr>
-                <w:noProof/>
-                <w:webHidden/>
-              </w:rPr>
-              <w:instrText xml:space="preserve"> PAGEREF _Toc437338219 \h </w:instrText>
-            </w:r>
-            <w:r>
-              <w:rPr>
-                <w:noProof/>
-                <w:webHidden/>
-              </w:rPr>
-            </w:r>
-            <w:r>
-              <w:rPr>
-                <w:noProof/>
-                <w:webHidden/>
-              </w:rPr>
-              <w:fldChar w:fldCharType="separate"/>
-            </w:r>
-            <w:r>
-              <w:rPr>
-                <w:noProof/>
-                <w:webHidden/>
-              </w:rPr>
-              <w:t>9</w:t>
-            </w:r>
-            <w:r>
-              <w:rPr>
-                <w:noProof/>
-                <w:webHidden/>
-              </w:rPr>
-              <w:fldChar w:fldCharType="end"/>
-            </w:r>
-          </w:hyperlink>
-        </w:p>
-        <w:p>
-          <w:pPr>
-            <w:pStyle w:val="TOC2"/>
-            <w:tabs>
-              <w:tab w:val="right" w:leader="dot" w:pos="9350"/>
-            </w:tabs>
-            <w:rPr>
-              <w:rFonts w:eastAsiaTheme="minorEastAsia"/>
-              <w:noProof/>
-            </w:rPr>
-          </w:pPr>
-          <w:hyperlink w:anchor="_Toc437338220" w:history="1">
-            <w:r>
-              <w:rPr>
-                <w:rStyle w:val="Hyperlink"/>
-                <w:noProof/>
-              </w:rPr>
-              <w:t>Use Cases</w:t>
-            </w:r>
-            <w:r>
-              <w:rPr>
-                <w:noProof/>
-                <w:webHidden/>
-              </w:rPr>
-              <w:tab/>
-            </w:r>
-            <w:r>
-              <w:rPr>
-                <w:noProof/>
-                <w:webHidden/>
-              </w:rPr>
-              <w:fldChar w:fldCharType="begin"/>
-            </w:r>
-            <w:r>
-              <w:rPr>
-                <w:noProof/>
-                <w:webHidden/>
-              </w:rPr>
-              <w:instrText xml:space="preserve"> PAGEREF _Toc437338220 \h </w:instrText>
-            </w:r>
-            <w:r>
-              <w:rPr>
-                <w:noProof/>
-                <w:webHidden/>
-              </w:rPr>
-            </w:r>
-            <w:r>
-              <w:rPr>
-                <w:noProof/>
-                <w:webHidden/>
-              </w:rPr>
-              <w:fldChar w:fldCharType="separate"/>
-            </w:r>
-            <w:r>
-              <w:rPr>
-                <w:noProof/>
-                <w:webHidden/>
-              </w:rPr>
-              <w:t>9</w:t>
-            </w:r>
-            <w:r>
-              <w:rPr>
-                <w:noProof/>
-                <w:webHidden/>
-              </w:rPr>
-              <w:fldChar w:fldCharType="end"/>
-            </w:r>
-          </w:hyperlink>
-        </w:p>
-        <w:p>
-          <w:pPr>
-            <w:pStyle w:val="TOC1"/>
-            <w:tabs>
-              <w:tab w:val="right" w:leader="dot" w:pos="9350"/>
-            </w:tabs>
-            <w:rPr>
-              <w:rFonts w:eastAsiaTheme="minorEastAsia"/>
-              <w:noProof/>
-            </w:rPr>
-          </w:pPr>
-          <w:hyperlink w:anchor="_Toc437338221" w:history="1">
-            <w:r>
-              <w:rPr>
-                <w:rStyle w:val="Hyperlink"/>
-                <w:noProof/>
-              </w:rPr>
-              <w:t>Appendix B</w:t>
-            </w:r>
-            <w:r>
-              <w:rPr>
-                <w:noProof/>
-                <w:webHidden/>
-              </w:rPr>
-              <w:tab/>
-            </w:r>
-            <w:r>
-              <w:rPr>
-                <w:noProof/>
-                <w:webHidden/>
-              </w:rPr>
-              <w:fldChar w:fldCharType="begin"/>
-            </w:r>
-            <w:r>
-              <w:rPr>
-                <w:noProof/>
-                <w:webHidden/>
-              </w:rPr>
-              <w:instrText xml:space="preserve"> PAGEREF _Toc437338221 \h </w:instrText>
-            </w:r>
-            <w:r>
-              <w:rPr>
-                <w:noProof/>
-                <w:webHidden/>
-              </w:rPr>
-            </w:r>
-            <w:r>
-              <w:rPr>
-                <w:noProof/>
-                <w:webHidden/>
-              </w:rPr>
-              <w:fldChar w:fldCharType="separate"/>
-            </w:r>
-            <w:r>
-              <w:rPr>
-                <w:noProof/>
-                <w:webHidden/>
-              </w:rPr>
-              <w:t>12</w:t>
-            </w:r>
-            <w:r>
-              <w:rPr>
-                <w:noProof/>
-                <w:webHidden/>
-              </w:rPr>
-              <w:fldChar w:fldCharType="end"/>
-            </w:r>
-          </w:hyperlink>
-        </w:p>
-        <w:p>
-          <w:pPr>
-            <w:pStyle w:val="TOC2"/>
-            <w:tabs>
-              <w:tab w:val="right" w:leader="dot" w:pos="9350"/>
-            </w:tabs>
-            <w:rPr>
-              <w:rFonts w:eastAsiaTheme="minorEastAsia"/>
-              <w:noProof/>
-            </w:rPr>
-          </w:pPr>
-          <w:hyperlink w:anchor="_Toc437338222" w:history="1">
-            <w:r>
-              <w:rPr>
-                <w:rStyle w:val="Hyperlink"/>
-                <w:noProof/>
-              </w:rPr>
-              <w:t>System Models</w:t>
-            </w:r>
-            <w:r>
-              <w:rPr>
-                <w:noProof/>
-                <w:webHidden/>
-              </w:rPr>
-              <w:tab/>
-            </w:r>
-            <w:r>
-              <w:rPr>
-                <w:noProof/>
-                <w:webHidden/>
-              </w:rPr>
-              <w:fldChar w:fldCharType="begin"/>
-            </w:r>
-            <w:r>
-              <w:rPr>
-                <w:noProof/>
-                <w:webHidden/>
-              </w:rPr>
-              <w:instrText xml:space="preserve"> PAGEREF _Toc437338222 \h </w:instrText>
+              <w:instrText xml:space="preserve"> PAGEREF _Toc437340095 \h </w:instrText>
             </w:r>
             <w:r>
               <w:rPr>
@@ -3183,10 +3183,8 @@
         <w:spacing w:after="0"/>
         <w:sectPr>
           <w:footerReference w:type="default" r:id="rId10"/>
-          <w:footerReference w:type="first" r:id="rId11"/>
           <w:pgSz w:w="12240" w:h="15840"/>
           <w:pgMar w:top="1440" w:right="1440" w:bottom="1440" w:left="1440" w:header="720" w:footer="720" w:gutter="0"/>
-          <w:pgNumType w:start="0"/>
           <w:cols w:space="720"/>
           <w:titlePg/>
           <w:docGrid w:linePitch="360"/>
@@ -3198,7 +3196,7 @@
         <w:pStyle w:val="Heading1"/>
         <w:spacing w:before="0" w:line="240" w:lineRule="auto"/>
       </w:pPr>
-      <w:bookmarkStart w:id="1" w:name="_Toc437338190"/>
+      <w:bookmarkStart w:id="1" w:name="_Toc437340063"/>
       <w:r>
         <w:lastRenderedPageBreak/>
         <w:t>Introduction</w:t>
@@ -3290,7 +3288,7 @@
         <w:pStyle w:val="Heading1"/>
         <w:spacing w:before="0"/>
       </w:pPr>
-      <w:bookmarkStart w:id="2" w:name="_Toc437338191"/>
+      <w:bookmarkStart w:id="2" w:name="_Toc437340064"/>
       <w:r>
         <w:t>Website</w:t>
       </w:r>
@@ -3300,7 +3298,7 @@
       <w:pPr>
         <w:spacing w:after="0"/>
       </w:pPr>
-      <w:hyperlink r:id="rId12" w:history="1">
+      <w:hyperlink r:id="rId11" w:history="1">
         <w:r>
           <w:rPr>
             <w:rStyle w:val="Hyperlink"/>
@@ -3322,7 +3320,7 @@
         <w:pStyle w:val="Heading1"/>
         <w:spacing w:before="0" w:line="240" w:lineRule="auto"/>
       </w:pPr>
-      <w:bookmarkStart w:id="3" w:name="_Toc437338192"/>
+      <w:bookmarkStart w:id="3" w:name="_Toc437340065"/>
       <w:r>
         <w:t>Project Management Plan</w:t>
       </w:r>
@@ -3341,7 +3339,7 @@
         <w:pStyle w:val="Heading2"/>
         <w:spacing w:before="0" w:line="240" w:lineRule="auto"/>
       </w:pPr>
-      <w:bookmarkStart w:id="4" w:name="_Toc437338193"/>
+      <w:bookmarkStart w:id="4" w:name="_Toc437340066"/>
       <w:r>
         <w:t>Project Organization</w:t>
       </w:r>
@@ -3369,7 +3367,7 @@
         <w:pStyle w:val="Heading2"/>
         <w:spacing w:before="0" w:line="240" w:lineRule="auto"/>
       </w:pPr>
-      <w:bookmarkStart w:id="5" w:name="_Toc437338194"/>
+      <w:bookmarkStart w:id="5" w:name="_Toc437340067"/>
       <w:r>
         <w:t>Risk Analysis</w:t>
       </w:r>
@@ -4238,7 +4236,7 @@
         <w:pStyle w:val="Heading2"/>
         <w:spacing w:before="0" w:line="240" w:lineRule="auto"/>
       </w:pPr>
-      <w:bookmarkStart w:id="6" w:name="_Toc437338195"/>
+      <w:bookmarkStart w:id="6" w:name="_Toc437340068"/>
       <w:r>
         <w:t>Hardware and Software Resource Requirements</w:t>
       </w:r>
@@ -4317,7 +4315,7 @@
         <w:pStyle w:val="Heading2"/>
         <w:spacing w:before="0" w:line="240" w:lineRule="auto"/>
       </w:pPr>
-      <w:bookmarkStart w:id="7" w:name="_Toc437338196"/>
+      <w:bookmarkStart w:id="7" w:name="_Toc437340069"/>
       <w:r>
         <w:t>Work Breakdown</w:t>
       </w:r>
@@ -4351,7 +4349,7 @@
         <w:pStyle w:val="Heading2"/>
         <w:spacing w:before="0" w:line="240" w:lineRule="auto"/>
       </w:pPr>
-      <w:bookmarkStart w:id="8" w:name="_Toc437338197"/>
+      <w:bookmarkStart w:id="8" w:name="_Toc437340070"/>
       <w:r>
         <w:t>Project Schedule</w:t>
       </w:r>
@@ -4454,7 +4452,7 @@
         <w:pStyle w:val="Heading1"/>
         <w:spacing w:before="0" w:line="240" w:lineRule="auto"/>
       </w:pPr>
-      <w:bookmarkStart w:id="9" w:name="_Toc437338198"/>
+      <w:bookmarkStart w:id="9" w:name="_Toc437340071"/>
       <w:r>
         <w:t>Project Overview</w:t>
       </w:r>
@@ -4479,7 +4477,7 @@
         <w:pStyle w:val="Heading2"/>
         <w:spacing w:before="0" w:line="240" w:lineRule="auto"/>
       </w:pPr>
-      <w:bookmarkStart w:id="10" w:name="_Toc437338199"/>
+      <w:bookmarkStart w:id="10" w:name="_Toc437340072"/>
       <w:r>
         <w:t>Problem and Solution</w:t>
       </w:r>
@@ -4587,7 +4585,7 @@
         <w:pStyle w:val="Heading2"/>
         <w:spacing w:before="0" w:line="240" w:lineRule="auto"/>
       </w:pPr>
-      <w:bookmarkStart w:id="11" w:name="_Toc437338200"/>
+      <w:bookmarkStart w:id="11" w:name="_Toc437340073"/>
       <w:r>
         <w:t>Stakeholders</w:t>
       </w:r>
@@ -4645,7 +4643,7 @@
         <w:pStyle w:val="Heading2"/>
         <w:spacing w:before="0" w:line="240" w:lineRule="auto"/>
       </w:pPr>
-      <w:bookmarkStart w:id="12" w:name="_Toc437338201"/>
+      <w:bookmarkStart w:id="12" w:name="_Toc437340074"/>
       <w:r>
         <w:t>Scope</w:t>
       </w:r>
@@ -4688,7 +4686,7 @@
         <w:pStyle w:val="Heading1"/>
         <w:spacing w:before="0" w:line="240" w:lineRule="auto"/>
       </w:pPr>
-      <w:bookmarkStart w:id="13" w:name="_Toc437338202"/>
+      <w:bookmarkStart w:id="13" w:name="_Toc437340075"/>
       <w:r>
         <w:t>Requirements</w:t>
       </w:r>
@@ -4707,7 +4705,7 @@
         <w:pStyle w:val="Heading2"/>
         <w:spacing w:before="0" w:line="240" w:lineRule="auto"/>
       </w:pPr>
-      <w:bookmarkStart w:id="14" w:name="_Toc437338203"/>
+      <w:bookmarkStart w:id="14" w:name="_Toc437340076"/>
       <w:r>
         <w:t>Development, Operation, and Maintenance Environments</w:t>
       </w:r>
@@ -4814,7 +4812,7 @@
         <w:pStyle w:val="Heading2"/>
         <w:spacing w:before="0" w:line="240" w:lineRule="auto"/>
       </w:pPr>
-      <w:bookmarkStart w:id="15" w:name="_Toc437338204"/>
+      <w:bookmarkStart w:id="15" w:name="_Toc437340077"/>
       <w:r>
         <w:t>System Model</w:t>
       </w:r>
@@ -4825,7 +4823,7 @@
         <w:pStyle w:val="Heading3"/>
         <w:spacing w:before="0"/>
       </w:pPr>
-      <w:bookmarkStart w:id="16" w:name="_Toc437338205"/>
+      <w:bookmarkStart w:id="16" w:name="_Toc437340078"/>
       <w:r>
         <w:t>Textual Use Cases</w:t>
       </w:r>
@@ -5386,7 +5384,7 @@
         <w:pStyle w:val="Heading2"/>
         <w:spacing w:before="0" w:line="240" w:lineRule="auto"/>
       </w:pPr>
-      <w:bookmarkStart w:id="17" w:name="_Toc437338206"/>
+      <w:bookmarkStart w:id="17" w:name="_Toc437340079"/>
       <w:r>
         <w:t>User Interaction</w:t>
       </w:r>
@@ -5474,11 +5472,8 @@
       <w:pPr>
         <w:pStyle w:val="Heading2"/>
         <w:spacing w:before="0" w:line="240" w:lineRule="auto"/>
-        <w:rPr>
-          <w:rFonts w:cs="Times New Roman"/>
-        </w:rPr>
-      </w:pPr>
-      <w:bookmarkStart w:id="18" w:name="_Toc437338207"/>
+      </w:pPr>
+      <w:bookmarkStart w:id="18" w:name="_Toc437340080"/>
       <w:r>
         <w:lastRenderedPageBreak/>
         <w:t>Functional Requirements</w:t>
@@ -5486,11 +5481,17 @@
       <w:bookmarkEnd w:id="18"/>
     </w:p>
     <w:p>
+      <w:r>
+        <w:tab/>
+        <w:t xml:space="preserve">The functional requirements for our project are included below. They include primary and secondary requirements. Primary requirements are vital to the production of our site and will need to be completed. Secondary requirements are optional, functions that we would like to see added to the site, but are not necessary to complete. </w:t>
+      </w:r>
+    </w:p>
+    <w:p>
       <w:pPr>
         <w:pStyle w:val="Heading3"/>
         <w:spacing w:before="0"/>
       </w:pPr>
-      <w:bookmarkStart w:id="19" w:name="_Toc437338208"/>
+      <w:bookmarkStart w:id="19" w:name="_Toc437340081"/>
       <w:r>
         <w:t>Primary Requirements</w:t>
       </w:r>
@@ -5602,7 +5603,7 @@
         <w:pStyle w:val="Heading3"/>
         <w:spacing w:before="0"/>
       </w:pPr>
-      <w:bookmarkStart w:id="20" w:name="_Toc437338209"/>
+      <w:bookmarkStart w:id="20" w:name="_Toc437340082"/>
       <w:r>
         <w:t>Secondary Requirements</w:t>
       </w:r>
@@ -5748,7 +5749,7 @@
         <w:pStyle w:val="Heading2"/>
         <w:spacing w:before="0" w:line="240" w:lineRule="auto"/>
       </w:pPr>
-      <w:bookmarkStart w:id="21" w:name="_Toc437338210"/>
+      <w:bookmarkStart w:id="21" w:name="_Toc437340083"/>
       <w:r>
         <w:t>Nonfunctional Requirements</w:t>
       </w:r>
@@ -5914,20 +5915,14 @@
           <w:rFonts w:cs="Times New Roman"/>
           <w:b/>
         </w:rPr>
+        <w:lastRenderedPageBreak/>
         <w:t>Portability</w:t>
       </w:r>
       <w:r>
         <w:rPr>
           <w:rFonts w:cs="Times New Roman"/>
         </w:rPr>
-        <w:t xml:space="preserve">- This won’t be a major issue since majority of users have access to internet. Whether that be via a cellphone or a computer. For those who may not have either, libraries, school labs, and cyber cafes are other considerable option. The only downside with a user accessing it on a cellphone is that all of the content may not fit on the screen or be displayed as it would have been on a </w:t>
-      </w:r>
-      <w:r>
-        <w:rPr>
-          <w:rFonts w:cs="Times New Roman"/>
-        </w:rPr>
-        <w:lastRenderedPageBreak/>
-        <w:t>computer. Further down the road, this will be something to consider, mobile version for our website.</w:t>
+        <w:t>- This won’t be a major issue since majority of users have access to internet. Whether that be via a cellphone or a computer. For those who may not have either, libraries, school labs, and cyber cafes are other considerable option. The only downside with a user accessing it on a cellphone is that all of the content may not fit on the screen or be displayed as it would have been on a computer. Further down the road, this will be something to consider, mobile version for our website.</w:t>
       </w:r>
     </w:p>
     <w:p>
@@ -5978,7 +5973,7 @@
         <w:pStyle w:val="Heading2"/>
         <w:spacing w:before="0" w:line="240" w:lineRule="auto"/>
       </w:pPr>
-      <w:bookmarkStart w:id="22" w:name="_Toc437338211"/>
+      <w:bookmarkStart w:id="22" w:name="_Toc437340084"/>
       <w:r>
         <w:t>Feasibility</w:t>
       </w:r>
@@ -6029,7 +6024,7 @@
         <w:pStyle w:val="Heading1"/>
         <w:spacing w:before="0"/>
       </w:pPr>
-      <w:bookmarkStart w:id="23" w:name="_Toc437338212"/>
+      <w:bookmarkStart w:id="23" w:name="_Toc437340085"/>
       <w:r>
         <w:t>Quality Assurance Plan</w:t>
       </w:r>
@@ -6040,10 +6035,7 @@
         <w:spacing w:after="0"/>
       </w:pPr>
       <w:r>
-        <w:t>***********TODO ADD INTRO PARAGRAPH</w:t>
-      </w:r>
-      <w:r>
-        <w:t>***********</w:t>
+        <w:t>***********TODO ADD INTRO PARAGRAPH***********</w:t>
       </w:r>
     </w:p>
     <w:p>
@@ -6051,7 +6043,7 @@
         <w:pStyle w:val="Heading2"/>
         <w:spacing w:before="0"/>
       </w:pPr>
-      <w:bookmarkStart w:id="24" w:name="_Toc437338213"/>
+      <w:bookmarkStart w:id="24" w:name="_Toc437340086"/>
       <w:r>
         <w:t>Document Standards</w:t>
       </w:r>
@@ -6095,7 +6087,7 @@
         <w:pStyle w:val="Heading2"/>
         <w:spacing w:before="0"/>
       </w:pPr>
-      <w:bookmarkStart w:id="25" w:name="_Toc437338214"/>
+      <w:bookmarkStart w:id="25" w:name="_Toc437340087"/>
       <w:r>
         <w:t>Coding Standards</w:t>
       </w:r>
@@ -6178,6 +6170,7 @@
         <w:spacing w:line="240" w:lineRule="auto"/>
       </w:pPr>
       <w:r>
+        <w:lastRenderedPageBreak/>
         <w:t>Always use alt attribute with images.</w:t>
       </w:r>
     </w:p>
@@ -6217,7 +6210,6 @@
         <w:spacing w:line="240" w:lineRule="auto"/>
       </w:pPr>
       <w:r>
-        <w:lastRenderedPageBreak/>
         <w:t>Use comments as needed. Do not overuse.</w:t>
       </w:r>
     </w:p>
@@ -6549,7 +6541,7 @@
         <w:pStyle w:val="Heading2"/>
         <w:spacing w:before="0"/>
       </w:pPr>
-      <w:bookmarkStart w:id="26" w:name="_Toc437338215"/>
+      <w:bookmarkStart w:id="26" w:name="_Toc437340088"/>
       <w:r>
         <w:t>User Interface Guideline</w:t>
       </w:r>
@@ -6592,7 +6584,7 @@
         <w:pStyle w:val="Heading2"/>
         <w:spacing w:before="0"/>
       </w:pPr>
-      <w:bookmarkStart w:id="27" w:name="_Toc437338216"/>
+      <w:bookmarkStart w:id="27" w:name="_Toc437340089"/>
       <w:r>
         <w:t>Change Control Process</w:t>
       </w:r>
@@ -6619,7 +6611,6 @@
         <w:ind w:firstLine="720"/>
       </w:pPr>
       <w:r>
-        <w:lastRenderedPageBreak/>
         <w:t xml:space="preserve">The process our group will use to protect us from having unseen or creeping requirements is by continuing using Trello to set our priorities right. We have been setting deadlines on our core deadlines and keeping a tight communication to make sure that those requirements are taken care of. Every once in a while the requirements get altered due to unforeseen roadblocks that make it impossible to finish a particular requirement. In such instances we help each other to make sure that we have resolved everything and that the person who was in charge of that particular requirement can finish it. </w:t>
       </w:r>
     </w:p>
@@ -6634,7 +6625,7 @@
         <w:pStyle w:val="Heading2"/>
         <w:spacing w:before="0"/>
       </w:pPr>
-      <w:bookmarkStart w:id="28" w:name="_Toc437338217"/>
+      <w:bookmarkStart w:id="28" w:name="_Toc437340090"/>
       <w:r>
         <w:t>Testing Process</w:t>
       </w:r>
@@ -6736,7 +6727,7 @@
         <w:pStyle w:val="Heading1"/>
         <w:spacing w:before="0"/>
       </w:pPr>
-      <w:bookmarkStart w:id="29" w:name="_Toc437338218"/>
+      <w:bookmarkStart w:id="29" w:name="_Toc437340091"/>
       <w:r>
         <w:t>Conclusion</w:t>
       </w:r>
@@ -6747,6 +6738,8 @@
         <w:spacing w:after="0"/>
         <w:ind w:firstLine="720"/>
         <w:sectPr>
+          <w:footerReference w:type="default" r:id="rId12"/>
+          <w:footerReference w:type="first" r:id="rId13"/>
           <w:pgSz w:w="12240" w:h="15840"/>
           <w:pgMar w:top="1440" w:right="1440" w:bottom="1440" w:left="1440" w:header="720" w:footer="720" w:gutter="0"/>
           <w:pgNumType w:start="1"/>
@@ -6799,7 +6792,7 @@
       <w:pPr>
         <w:pStyle w:val="Heading1"/>
       </w:pPr>
-      <w:bookmarkStart w:id="30" w:name="_Toc437338219"/>
+      <w:bookmarkStart w:id="30" w:name="_Toc437340092"/>
       <w:r>
         <w:lastRenderedPageBreak/>
         <w:t>Appendi</w:t>
@@ -6813,7 +6806,7 @@
       <w:pPr>
         <w:pStyle w:val="Heading2"/>
       </w:pPr>
-      <w:bookmarkStart w:id="31" w:name="_Toc437338220"/>
+      <w:bookmarkStart w:id="31" w:name="_Toc437340093"/>
       <w:r>
         <w:t>Use Cases</w:t>
       </w:r>
@@ -6852,7 +6845,7 @@
                     </pic:cNvPicPr>
                   </pic:nvPicPr>
                   <pic:blipFill>
-                    <a:blip r:embed="rId13">
+                    <a:blip r:embed="rId14">
                       <a:extLst>
                         <a:ext uri="{28A0092B-C50C-407E-A947-70E740481C1C}">
                           <a14:useLocalDpi xmlns:a14="http://schemas.microsoft.com/office/drawing/2010/main" val="0"/>
@@ -6926,7 +6919,7 @@
                     <pic:cNvPicPr/>
                   </pic:nvPicPr>
                   <pic:blipFill>
-                    <a:blip r:embed="rId14"/>
+                    <a:blip r:embed="rId15"/>
                     <a:stretch>
                       <a:fillRect/>
                     </a:stretch>
@@ -6977,58 +6970,6 @@
             <wp:extent cx="3714750" cy="3600450"/>
             <wp:effectExtent l="0" t="0" r="0" b="0"/>
             <wp:docPr id="3" name="Picture 3"/>
-            <wp:cNvGraphicFramePr>
-              <a:graphicFrameLocks xmlns:a="http://schemas.openxmlformats.org/drawingml/2006/main" noChangeAspect="1"/>
-            </wp:cNvGraphicFramePr>
-            <a:graphic xmlns:a="http://schemas.openxmlformats.org/drawingml/2006/main">
-              <a:graphicData uri="http://schemas.openxmlformats.org/drawingml/2006/picture">
-                <pic:pic xmlns:pic="http://schemas.openxmlformats.org/drawingml/2006/picture">
-                  <pic:nvPicPr>
-                    <pic:cNvPr id="1" name=""/>
-                    <pic:cNvPicPr/>
-                  </pic:nvPicPr>
-                  <pic:blipFill>
-                    <a:blip r:embed="rId15"/>
-                    <a:stretch>
-                      <a:fillRect/>
-                    </a:stretch>
-                  </pic:blipFill>
-                  <pic:spPr>
-                    <a:xfrm>
-                      <a:off x="0" y="0"/>
-                      <a:ext cx="3714750" cy="3600450"/>
-                    </a:xfrm>
-                    <a:prstGeom prst="rect">
-                      <a:avLst/>
-                    </a:prstGeom>
-                  </pic:spPr>
-                </pic:pic>
-              </a:graphicData>
-            </a:graphic>
-          </wp:inline>
-        </w:drawing>
-      </w:r>
-    </w:p>
-    <w:p>
-      <w:pPr>
-        <w:tabs>
-          <w:tab w:val="left" w:pos="2440"/>
-        </w:tabs>
-        <w:spacing w:after="0" w:line="240" w:lineRule="auto"/>
-        <w:rPr>
-          <w:rFonts w:cs="Times New Roman"/>
-        </w:rPr>
-      </w:pPr>
-      <w:r>
-        <w:rPr>
-          <w:noProof/>
-        </w:rPr>
-        <w:lastRenderedPageBreak/>
-        <w:drawing>
-          <wp:inline distT="0" distB="0" distL="0" distR="0" wp14:anchorId="1E321C9D" wp14:editId="0F98CEA2">
-            <wp:extent cx="5943600" cy="4752975"/>
-            <wp:effectExtent l="0" t="0" r="0" b="9525"/>
-            <wp:docPr id="4" name="Picture 4"/>
             <wp:cNvGraphicFramePr>
               <a:graphicFrameLocks xmlns:a="http://schemas.openxmlformats.org/drawingml/2006/main" noChangeAspect="1"/>
             </wp:cNvGraphicFramePr>
@@ -7048,6 +6989,58 @@
                   <pic:spPr>
                     <a:xfrm>
                       <a:off x="0" y="0"/>
+                      <a:ext cx="3714750" cy="3600450"/>
+                    </a:xfrm>
+                    <a:prstGeom prst="rect">
+                      <a:avLst/>
+                    </a:prstGeom>
+                  </pic:spPr>
+                </pic:pic>
+              </a:graphicData>
+            </a:graphic>
+          </wp:inline>
+        </w:drawing>
+      </w:r>
+    </w:p>
+    <w:p>
+      <w:pPr>
+        <w:tabs>
+          <w:tab w:val="left" w:pos="2440"/>
+        </w:tabs>
+        <w:spacing w:after="0" w:line="240" w:lineRule="auto"/>
+        <w:rPr>
+          <w:rFonts w:cs="Times New Roman"/>
+        </w:rPr>
+      </w:pPr>
+      <w:r>
+        <w:rPr>
+          <w:noProof/>
+        </w:rPr>
+        <w:lastRenderedPageBreak/>
+        <w:drawing>
+          <wp:inline distT="0" distB="0" distL="0" distR="0" wp14:anchorId="1E321C9D" wp14:editId="0F98CEA2">
+            <wp:extent cx="5943600" cy="4752975"/>
+            <wp:effectExtent l="0" t="0" r="0" b="9525"/>
+            <wp:docPr id="4" name="Picture 4"/>
+            <wp:cNvGraphicFramePr>
+              <a:graphicFrameLocks xmlns:a="http://schemas.openxmlformats.org/drawingml/2006/main" noChangeAspect="1"/>
+            </wp:cNvGraphicFramePr>
+            <a:graphic xmlns:a="http://schemas.openxmlformats.org/drawingml/2006/main">
+              <a:graphicData uri="http://schemas.openxmlformats.org/drawingml/2006/picture">
+                <pic:pic xmlns:pic="http://schemas.openxmlformats.org/drawingml/2006/picture">
+                  <pic:nvPicPr>
+                    <pic:cNvPr id="1" name=""/>
+                    <pic:cNvPicPr/>
+                  </pic:nvPicPr>
+                  <pic:blipFill>
+                    <a:blip r:embed="rId17"/>
+                    <a:stretch>
+                      <a:fillRect/>
+                    </a:stretch>
+                  </pic:blipFill>
+                  <pic:spPr>
+                    <a:xfrm>
+                      <a:off x="0" y="0"/>
                       <a:ext cx="5943600" cy="4752975"/>
                     </a:xfrm>
                     <a:prstGeom prst="rect">
@@ -7274,7 +7267,7 @@
       <w:pPr>
         <w:pStyle w:val="Heading1"/>
       </w:pPr>
-      <w:bookmarkStart w:id="32" w:name="_Toc437338221"/>
+      <w:bookmarkStart w:id="32" w:name="_Toc437340094"/>
       <w:r>
         <w:lastRenderedPageBreak/>
         <w:t>Appendix B</w:t>
@@ -7285,7 +7278,7 @@
       <w:pPr>
         <w:pStyle w:val="Heading2"/>
       </w:pPr>
-      <w:bookmarkStart w:id="33" w:name="_Toc437338222"/>
+      <w:bookmarkStart w:id="33" w:name="_Toc437340095"/>
       <w:r>
         <w:t>System Models</w:t>
       </w:r>
@@ -7339,7 +7332,7 @@
                     <pic:cNvPicPr/>
                   </pic:nvPicPr>
                   <pic:blipFill>
-                    <a:blip r:embed="rId17">
+                    <a:blip r:embed="rId18">
                       <a:extLst>
                         <a:ext uri="{28A0092B-C50C-407E-A947-70E740481C1C}">
                           <a14:useLocalDpi xmlns:a14="http://schemas.microsoft.com/office/drawing/2010/main" val="0"/>
@@ -7493,7 +7486,7 @@
                     <pic:cNvPicPr/>
                   </pic:nvPicPr>
                   <pic:blipFill>
-                    <a:blip r:embed="rId18">
+                    <a:blip r:embed="rId19">
                       <a:extLst>
                         <a:ext uri="{28A0092B-C50C-407E-A947-70E740481C1C}">
                           <a14:useLocalDpi xmlns:a14="http://schemas.microsoft.com/office/drawing/2010/main" val="0"/>
@@ -7570,7 +7563,7 @@
                     <pic:cNvPicPr/>
                   </pic:nvPicPr>
                   <pic:blipFill>
-                    <a:blip r:embed="rId19"/>
+                    <a:blip r:embed="rId20"/>
                     <a:stretch>
                       <a:fillRect/>
                     </a:stretch>
@@ -7623,7 +7616,7 @@
                     <pic:cNvPicPr/>
                   </pic:nvPicPr>
                   <pic:blipFill>
-                    <a:blip r:embed="rId20"/>
+                    <a:blip r:embed="rId21"/>
                     <a:stretch>
                       <a:fillRect/>
                     </a:stretch>
@@ -7680,7 +7673,7 @@
                     <pic:cNvPicPr/>
                   </pic:nvPicPr>
                   <pic:blipFill>
-                    <a:blip r:embed="rId21"/>
+                    <a:blip r:embed="rId22"/>
                     <a:stretch>
                       <a:fillRect/>
                     </a:stretch>
@@ -7754,20 +7747,24 @@
 
 <file path=word/footer2.xml><?xml version="1.0" encoding="utf-8"?>
 <w:ftr xmlns:wpc="http://schemas.microsoft.com/office/word/2010/wordprocessingCanvas" xmlns:mc="http://schemas.openxmlformats.org/markup-compatibility/2006" xmlns:o="urn:schemas-microsoft-com:office:office" xmlns:r="http://schemas.openxmlformats.org/officeDocument/2006/relationships" xmlns:m="http://schemas.openxmlformats.org/officeDocument/2006/math" xmlns:v="urn:schemas-microsoft-com:vml" xmlns:wp14="http://schemas.microsoft.com/office/word/2010/wordprocessingDrawing" xmlns:wp="http://schemas.openxmlformats.org/drawingml/2006/wordprocessingDrawing" xmlns:w10="urn:schemas-microsoft-com:office:word" xmlns:w="http://schemas.openxmlformats.org/wordprocessingml/2006/main" xmlns:w14="http://schemas.microsoft.com/office/word/2010/wordml" xmlns:w15="http://schemas.microsoft.com/office/word/2012/wordml" xmlns:wpg="http://schemas.microsoft.com/office/word/2010/wordprocessingGroup" xmlns:wpi="http://schemas.microsoft.com/office/word/2010/wordprocessingInk" xmlns:wne="http://schemas.microsoft.com/office/word/2006/wordml" xmlns:wps="http://schemas.microsoft.com/office/word/2010/wordprocessingShape" mc:Ignorable="w14 w15 wp14">
-  <w:sdt>
-    <w:sdtPr>
-      <w:id w:val="-1077433681"/>
-      <w:docPartObj>
-        <w:docPartGallery w:val="Page Numbers (Bottom of Page)"/>
-        <w:docPartUnique/>
-      </w:docPartObj>
-    </w:sdtPr>
-    <w:sdtEndPr/>
-    <w:sdtContent>
-      <w:p>
-        <w:pPr>
-          <w:pStyle w:val="Footer"/>
-        </w:pPr>
+  <w:p>
+    <w:pPr>
+      <w:pStyle w:val="Footer"/>
+      <w:tabs>
+        <w:tab w:val="clear" w:pos="4680"/>
+        <w:tab w:val="clear" w:pos="9360"/>
+        <w:tab w:val="left" w:pos="2580"/>
+      </w:tabs>
+    </w:pPr>
+    <w:sdt>
+      <w:sdtPr>
+        <w:id w:val="-1842608843"/>
+        <w:docPartObj>
+          <w:docPartGallery w:val="Page Numbers (Bottom of Page)"/>
+          <w:docPartUnique/>
+        </w:docPartObj>
+      </w:sdtPr>
+      <w:sdtContent>
         <w:r>
           <w:rPr>
             <w:noProof/>
@@ -7775,7 +7772,7 @@
           <mc:AlternateContent>
             <mc:Choice Requires="wps">
               <w:drawing>
-                <wp:anchor distT="0" distB="0" distL="114300" distR="114300" simplePos="0" relativeHeight="251660288" behindDoc="0" locked="0" layoutInCell="1" allowOverlap="1" wp14:anchorId="04F75298" wp14:editId="1F2842C0">
+                <wp:anchor distT="0" distB="0" distL="114300" distR="114300" simplePos="0" relativeHeight="251675648" behindDoc="0" locked="0" layoutInCell="1" allowOverlap="1" wp14:anchorId="2A7E595E" wp14:editId="4C3730FB">
                   <wp:simplePos x="0" y="0"/>
                   <wp:positionH relativeFrom="margin">
                     <wp:align>center</wp:align>
@@ -7786,7 +7783,7 @@
                   <wp:extent cx="551815" cy="238760"/>
                   <wp:effectExtent l="19050" t="19050" r="19685" b="18415"/>
                   <wp:wrapNone/>
-                  <wp:docPr id="5" name="Double Bracket 5"/>
+                  <wp:docPr id="29" name="Double Bracket 29"/>
                   <wp:cNvGraphicFramePr>
                     <a:graphicFrameLocks xmlns:a="http://schemas.openxmlformats.org/drawingml/2006/main"/>
                   </wp:cNvGraphicFramePr>
@@ -7837,7 +7834,7 @@
                                 <w:rPr>
                                   <w:noProof/>
                                 </w:rPr>
-                                <w:t>0</w:t>
+                                <w:t>14</w:t>
                               </w:r>
                               <w:r>
                                 <w:rPr>
@@ -7865,7 +7862,7 @@
             </mc:Choice>
             <mc:Fallback>
               <w:pict>
-                <v:shapetype w14:anchorId="04F75298" id="_x0000_t185" coordsize="21600,21600" o:spt="185" adj="3600" path="m@0,nfqx0@0l0@2qy@0,21600em@1,nfqx21600@0l21600@2qy@1,21600em@0,nsqx0@0l0@2qy@0,21600l@1,21600qx21600@2l21600@0qy@1,xe" filled="f">
+                <v:shapetype w14:anchorId="2A7E595E" id="_x0000_t185" coordsize="21600,21600" o:spt="185" adj="3600" path="m@0,nfqx0@0l0@2qy@0,21600em@1,nfqx21600@0l21600@2qy@1,21600em@0,nsqx0@0l0@2qy@0,21600l@1,21600qx21600@2l21600@0qy@1,xe" filled="f">
                   <v:formulas>
                     <v:f eqn="val #0"/>
                     <v:f eqn="sum width 0 #0"/>
@@ -7883,7 +7880,7 @@
                     <v:h position="#0,topLeft" switch="" xrange="0,10800"/>
                   </v:handles>
                 </v:shapetype>
-                <v:shape id="Double Bracket 5" o:spid="_x0000_s1031" type="#_x0000_t185" style="position:absolute;margin-left:0;margin-top:0;width:43.45pt;height:18.8pt;z-index:251660288;visibility:visible;mso-wrap-style:square;mso-width-percent:100;mso-height-percent:0;mso-wrap-distance-left:9pt;mso-wrap-distance-top:0;mso-wrap-distance-right:9pt;mso-wrap-distance-bottom:0;mso-position-horizontal:center;mso-position-horizontal-relative:margin;mso-position-vertical:center;mso-position-vertical-relative:bottom-margin-area;mso-width-percent:100;mso-height-percent:0;mso-width-relative:margin;mso-height-relative:bottom-margin-area;v-text-anchor:top" o:gfxdata="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" filled="t" strokecolor="gray" strokeweight="2.25pt">
+                <v:shape id="Double Bracket 29" o:spid="_x0000_s1031" type="#_x0000_t185" style="position:absolute;margin-left:0;margin-top:0;width:43.45pt;height:18.8pt;z-index:251675648;visibility:visible;mso-wrap-style:square;mso-width-percent:100;mso-height-percent:0;mso-wrap-distance-left:9pt;mso-wrap-distance-top:0;mso-wrap-distance-right:9pt;mso-wrap-distance-bottom:0;mso-position-horizontal:center;mso-position-horizontal-relative:margin;mso-position-vertical:center;mso-position-vertical-relative:bottom-margin-area;mso-width-percent:100;mso-height-percent:0;mso-width-relative:margin;mso-height-relative:bottom-margin-area;v-text-anchor:top" o:gfxdata="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" filled="t" strokecolor="gray" strokeweight="2.25pt">
                   <v:textbox inset=",0,,0">
                     <w:txbxContent>
                       <w:p>
@@ -7903,7 +7900,7 @@
                           <w:rPr>
                             <w:noProof/>
                           </w:rPr>
-                          <w:t>0</w:t>
+                          <w:t>14</w:t>
                         </w:r>
                         <w:r>
                           <w:rPr>
@@ -7927,7 +7924,7 @@
           <mc:AlternateContent>
             <mc:Choice Requires="wps">
               <w:drawing>
-                <wp:anchor distT="0" distB="0" distL="114300" distR="114300" simplePos="0" relativeHeight="251659264" behindDoc="0" locked="0" layoutInCell="1" allowOverlap="1" wp14:anchorId="669575B2" wp14:editId="0ED1257A">
+                <wp:anchor distT="0" distB="0" distL="114300" distR="114300" simplePos="0" relativeHeight="251674624" behindDoc="0" locked="0" layoutInCell="1" allowOverlap="1" wp14:anchorId="7C5EF21C" wp14:editId="617B0FB6">
                   <wp:simplePos x="0" y="0"/>
                   <wp:positionH relativeFrom="margin">
                     <wp:align>center</wp:align>
@@ -7938,7 +7935,7 @@
                   <wp:extent cx="5518150" cy="0"/>
                   <wp:effectExtent l="9525" t="9525" r="6350" b="9525"/>
                   <wp:wrapNone/>
-                  <wp:docPr id="1" name="Straight Arrow Connector 1"/>
+                  <wp:docPr id="30" name="Straight Arrow Connector 30"/>
                   <wp:cNvGraphicFramePr>
                     <a:graphicFrameLocks xmlns:a="http://schemas.openxmlformats.org/drawingml/2006/main"/>
                   </wp:cNvGraphicFramePr>
@@ -7988,11 +7985,266 @@
             </mc:Choice>
             <mc:Fallback>
               <w:pict>
-                <v:shapetype w14:anchorId="6FF01A0A" id="_x0000_t32" coordsize="21600,21600" o:spt="32" o:oned="t" path="m,l21600,21600e" filled="f">
+                <v:shapetype w14:anchorId="3672A954" id="_x0000_t32" coordsize="21600,21600" o:spt="32" o:oned="t" path="m,l21600,21600e" filled="f">
                   <v:path arrowok="t" fillok="f" o:connecttype="none"/>
                   <o:lock v:ext="edit" shapetype="t"/>
                 </v:shapetype>
-                <v:shape id="Straight Arrow Connector 1" o:spid="_x0000_s1026" type="#_x0000_t32" style="position:absolute;margin-left:0;margin-top:0;width:434.5pt;height:0;z-index:251659264;visibility:visible;mso-wrap-style:square;mso-width-percent:0;mso-height-percent:0;mso-wrap-distance-left:9pt;mso-wrap-distance-top:0;mso-wrap-distance-right:9pt;mso-wrap-distance-bottom:0;mso-position-horizontal:center;mso-position-horizontal-relative:margin;mso-position-vertical:center;mso-position-vertical-relative:bottom-margin-area;mso-width-percent:0;mso-height-percent:0;mso-width-relative:page;mso-height-relative:bottom-margin-area" o:gfxdata="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" strokecolor="gray" strokeweight="1pt">
+                <v:shape id="Straight Arrow Connector 30" o:spid="_x0000_s1026" type="#_x0000_t32" style="position:absolute;margin-left:0;margin-top:0;width:434.5pt;height:0;z-index:251674624;visibility:visible;mso-wrap-style:square;mso-width-percent:0;mso-height-percent:0;mso-wrap-distance-left:9pt;mso-wrap-distance-top:0;mso-wrap-distance-right:9pt;mso-wrap-distance-bottom:0;mso-position-horizontal:center;mso-position-horizontal-relative:margin;mso-position-vertical:center;mso-position-vertical-relative:bottom-margin-area;mso-width-percent:0;mso-height-percent:0;mso-width-relative:page;mso-height-relative:bottom-margin-area" o:gfxdata="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" strokecolor="gray" strokeweight="1pt">
+                  <w10:wrap anchorx="margin" anchory="margin"/>
+                </v:shape>
+              </w:pict>
+            </mc:Fallback>
+          </mc:AlternateContent>
+        </w:r>
+      </w:sdtContent>
+    </w:sdt>
+    <w:r>
+      <w:tab/>
+    </w:r>
+  </w:p>
+</w:ftr>
+</file>
+
+<file path=word/footer3.xml><?xml version="1.0" encoding="utf-8"?>
+<w:ftr xmlns:wpc="http://schemas.microsoft.com/office/word/2010/wordprocessingCanvas" xmlns:mc="http://schemas.openxmlformats.org/markup-compatibility/2006" xmlns:o="urn:schemas-microsoft-com:office:office" xmlns:r="http://schemas.openxmlformats.org/officeDocument/2006/relationships" xmlns:m="http://schemas.openxmlformats.org/officeDocument/2006/math" xmlns:v="urn:schemas-microsoft-com:vml" xmlns:wp14="http://schemas.microsoft.com/office/word/2010/wordprocessingDrawing" xmlns:wp="http://schemas.openxmlformats.org/drawingml/2006/wordprocessingDrawing" xmlns:w10="urn:schemas-microsoft-com:office:word" xmlns:w="http://schemas.openxmlformats.org/wordprocessingml/2006/main" xmlns:w14="http://schemas.microsoft.com/office/word/2010/wordml" xmlns:w15="http://schemas.microsoft.com/office/word/2012/wordml" xmlns:wpg="http://schemas.microsoft.com/office/word/2010/wordprocessingGroup" xmlns:wpi="http://schemas.microsoft.com/office/word/2010/wordprocessingInk" xmlns:wne="http://schemas.microsoft.com/office/word/2006/wordml" xmlns:wps="http://schemas.microsoft.com/office/word/2010/wordprocessingShape" mc:Ignorable="w14 w15 wp14">
+  <w:sdt>
+    <w:sdtPr>
+      <w:id w:val="124131513"/>
+      <w:docPartObj>
+        <w:docPartGallery w:val="Page Numbers (Bottom of Page)"/>
+        <w:docPartUnique/>
+      </w:docPartObj>
+    </w:sdtPr>
+    <w:sdtContent>
+      <w:p>
+        <w:pPr>
+          <w:pStyle w:val="Footer"/>
+        </w:pPr>
+        <w:r>
+          <w:rPr>
+            <w:noProof/>
+          </w:rPr>
+          <mc:AlternateContent>
+            <mc:Choice Requires="wps">
+              <w:drawing>
+                <wp:anchor distT="0" distB="0" distL="114300" distR="114300" simplePos="0" relativeHeight="251678720" behindDoc="0" locked="0" layoutInCell="1" allowOverlap="1">
+                  <wp:simplePos x="0" y="0"/>
+                  <wp:positionH relativeFrom="margin">
+                    <wp:align>center</wp:align>
+                  </wp:positionH>
+                  <wp:positionV relativeFrom="bottomMargin">
+                    <wp:align>center</wp:align>
+                  </wp:positionV>
+                  <wp:extent cx="551815" cy="238760"/>
+                  <wp:effectExtent l="19050" t="19050" r="19685" b="18415"/>
+                  <wp:wrapNone/>
+                  <wp:docPr id="32" name="Double Bracket 32"/>
+                  <wp:cNvGraphicFramePr>
+                    <a:graphicFrameLocks xmlns:a="http://schemas.openxmlformats.org/drawingml/2006/main"/>
+                  </wp:cNvGraphicFramePr>
+                  <a:graphic xmlns:a="http://schemas.openxmlformats.org/drawingml/2006/main">
+                    <a:graphicData uri="http://schemas.microsoft.com/office/word/2010/wordprocessingShape">
+                      <wps:wsp>
+                        <wps:cNvSpPr>
+                          <a:spLocks noChangeArrowheads="1"/>
+                        </wps:cNvSpPr>
+                        <wps:spPr bwMode="auto">
+                          <a:xfrm>
+                            <a:off x="0" y="0"/>
+                            <a:ext cx="551815" cy="238760"/>
+                          </a:xfrm>
+                          <a:prstGeom prst="bracketPair">
+                            <a:avLst>
+                              <a:gd name="adj" fmla="val 16667"/>
+                            </a:avLst>
+                          </a:prstGeom>
+                          <a:solidFill>
+                            <a:srgbClr val="FFFFFF"/>
+                          </a:solidFill>
+                          <a:ln w="28575">
+                            <a:solidFill>
+                              <a:srgbClr val="808080"/>
+                            </a:solidFill>
+                            <a:round/>
+                            <a:headEnd/>
+                            <a:tailEnd/>
+                          </a:ln>
+                        </wps:spPr>
+                        <wps:txbx>
+                          <w:txbxContent>
+                            <w:p>
+                              <w:pPr>
+                                <w:jc w:val="center"/>
+                              </w:pPr>
+                              <w:r>
+                                <w:fldChar w:fldCharType="begin"/>
+                              </w:r>
+                              <w:r>
+                                <w:instrText xml:space="preserve"> PAGE    \* MERGEFORMAT </w:instrText>
+                              </w:r>
+                              <w:r>
+                                <w:fldChar w:fldCharType="separate"/>
+                              </w:r>
+                              <w:r>
+                                <w:rPr>
+                                  <w:noProof/>
+                                </w:rPr>
+                                <w:t>9</w:t>
+                              </w:r>
+                              <w:r>
+                                <w:rPr>
+                                  <w:noProof/>
+                                </w:rPr>
+                                <w:fldChar w:fldCharType="end"/>
+                              </w:r>
+                            </w:p>
+                          </w:txbxContent>
+                        </wps:txbx>
+                        <wps:bodyPr rot="0" vert="horz" wrap="square" lIns="91440" tIns="0" rIns="91440" bIns="0" anchor="t" anchorCtr="0" upright="1">
+                          <a:noAutofit/>
+                        </wps:bodyPr>
+                      </wps:wsp>
+                    </a:graphicData>
+                  </a:graphic>
+                  <wp14:sizeRelH relativeFrom="margin">
+                    <wp14:pctWidth>10000</wp14:pctWidth>
+                  </wp14:sizeRelH>
+                  <wp14:sizeRelV relativeFrom="bottomMargin">
+                    <wp14:pctHeight>0</wp14:pctHeight>
+                  </wp14:sizeRelV>
+                </wp:anchor>
+              </w:drawing>
+            </mc:Choice>
+            <mc:Fallback>
+              <w:pict>
+                <v:shapetype id="_x0000_t185" coordsize="21600,21600" o:spt="185" adj="3600" path="m@0,nfqx0@0l0@2qy@0,21600em@1,nfqx21600@0l21600@2qy@1,21600em@0,nsqx0@0l0@2qy@0,21600l@1,21600qx21600@2l21600@0qy@1,xe" filled="f">
+                  <v:formulas>
+                    <v:f eqn="val #0"/>
+                    <v:f eqn="sum width 0 #0"/>
+                    <v:f eqn="sum height 0 #0"/>
+                    <v:f eqn="prod @0 2929 10000"/>
+                    <v:f eqn="sum width 0 @3"/>
+                    <v:f eqn="sum height 0 @3"/>
+                    <v:f eqn="val width"/>
+                    <v:f eqn="val height"/>
+                    <v:f eqn="prod width 1 2"/>
+                    <v:f eqn="prod height 1 2"/>
+                  </v:formulas>
+                  <v:path o:extrusionok="f" gradientshapeok="t" limo="10800,10800" o:connecttype="custom" o:connectlocs="@8,0;0,@9;@8,@7;@6,@9" textboxrect="@3,@3,@4,@5"/>
+                  <v:handles>
+                    <v:h position="#0,topLeft" switch="" xrange="0,10800"/>
+                  </v:handles>
+                </v:shapetype>
+                <v:shape id="Double Bracket 32" o:spid="_x0000_s1032" type="#_x0000_t185" style="position:absolute;margin-left:0;margin-top:0;width:43.45pt;height:18.8pt;z-index:251678720;visibility:visible;mso-wrap-style:square;mso-width-percent:100;mso-height-percent:0;mso-wrap-distance-left:9pt;mso-wrap-distance-top:0;mso-wrap-distance-right:9pt;mso-wrap-distance-bottom:0;mso-position-horizontal:center;mso-position-horizontal-relative:margin;mso-position-vertical:center;mso-position-vertical-relative:bottom-margin-area;mso-width-percent:100;mso-height-percent:0;mso-width-relative:margin;mso-height-relative:bottom-margin-area;v-text-anchor:top" o:gfxdata="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" filled="t" strokecolor="gray" strokeweight="2.25pt">
+                  <v:textbox inset=",0,,0">
+                    <w:txbxContent>
+                      <w:p>
+                        <w:pPr>
+                          <w:jc w:val="center"/>
+                        </w:pPr>
+                        <w:r>
+                          <w:fldChar w:fldCharType="begin"/>
+                        </w:r>
+                        <w:r>
+                          <w:instrText xml:space="preserve"> PAGE    \* MERGEFORMAT </w:instrText>
+                        </w:r>
+                        <w:r>
+                          <w:fldChar w:fldCharType="separate"/>
+                        </w:r>
+                        <w:r>
+                          <w:rPr>
+                            <w:noProof/>
+                          </w:rPr>
+                          <w:t>9</w:t>
+                        </w:r>
+                        <w:r>
+                          <w:rPr>
+                            <w:noProof/>
+                          </w:rPr>
+                          <w:fldChar w:fldCharType="end"/>
+                        </w:r>
+                      </w:p>
+                    </w:txbxContent>
+                  </v:textbox>
+                  <w10:wrap anchorx="margin" anchory="margin"/>
+                </v:shape>
+              </w:pict>
+            </mc:Fallback>
+          </mc:AlternateContent>
+        </w:r>
+        <w:r>
+          <w:rPr>
+            <w:noProof/>
+          </w:rPr>
+          <mc:AlternateContent>
+            <mc:Choice Requires="wps">
+              <w:drawing>
+                <wp:anchor distT="0" distB="0" distL="114300" distR="114300" simplePos="0" relativeHeight="251677696" behindDoc="0" locked="0" layoutInCell="1" allowOverlap="1">
+                  <wp:simplePos x="0" y="0"/>
+                  <wp:positionH relativeFrom="margin">
+                    <wp:align>center</wp:align>
+                  </wp:positionH>
+                  <wp:positionV relativeFrom="bottomMargin">
+                    <wp:align>center</wp:align>
+                  </wp:positionV>
+                  <wp:extent cx="5518150" cy="0"/>
+                  <wp:effectExtent l="9525" t="9525" r="6350" b="9525"/>
+                  <wp:wrapNone/>
+                  <wp:docPr id="31" name="Straight Arrow Connector 31"/>
+                  <wp:cNvGraphicFramePr>
+                    <a:graphicFrameLocks xmlns:a="http://schemas.openxmlformats.org/drawingml/2006/main"/>
+                  </wp:cNvGraphicFramePr>
+                  <a:graphic xmlns:a="http://schemas.openxmlformats.org/drawingml/2006/main">
+                    <a:graphicData uri="http://schemas.microsoft.com/office/word/2010/wordprocessingShape">
+                      <wps:wsp>
+                        <wps:cNvCnPr>
+                          <a:cxnSpLocks noChangeShapeType="1"/>
+                        </wps:cNvCnPr>
+                        <wps:spPr bwMode="auto">
+                          <a:xfrm>
+                            <a:off x="0" y="0"/>
+                            <a:ext cx="5518150" cy="0"/>
+                          </a:xfrm>
+                          <a:prstGeom prst="straightConnector1">
+                            <a:avLst/>
+                          </a:prstGeom>
+                          <a:noFill/>
+                          <a:ln w="12700">
+                            <a:solidFill>
+                              <a:srgbClr val="808080"/>
+                            </a:solidFill>
+                            <a:round/>
+                            <a:headEnd/>
+                            <a:tailEnd/>
+                          </a:ln>
+                          <a:extLst>
+                            <a:ext uri="{909E8E84-426E-40DD-AFC4-6F175D3DCCD1}">
+                              <a14:hiddenFill xmlns:a14="http://schemas.microsoft.com/office/drawing/2010/main">
+                                <a:noFill/>
+                              </a14:hiddenFill>
+                            </a:ext>
+                          </a:extLst>
+                        </wps:spPr>
+                        <wps:bodyPr/>
+                      </wps:wsp>
+                    </a:graphicData>
+                  </a:graphic>
+                  <wp14:sizeRelH relativeFrom="page">
+                    <wp14:pctWidth>0</wp14:pctWidth>
+                  </wp14:sizeRelH>
+                  <wp14:sizeRelV relativeFrom="bottomMargin">
+                    <wp14:pctHeight>0</wp14:pctHeight>
+                  </wp14:sizeRelV>
+                </wp:anchor>
+              </w:drawing>
+            </mc:Choice>
+            <mc:Fallback>
+              <w:pict>
+                <v:shapetype w14:anchorId="73D763A6" id="_x0000_t32" coordsize="21600,21600" o:spt="32" o:oned="t" path="m,l21600,21600e" filled="f">
+                  <v:path arrowok="t" fillok="f" o:connecttype="none"/>
+                  <o:lock v:ext="edit" shapetype="t"/>
+                </v:shapetype>
+                <v:shape id="Straight Arrow Connector 31" o:spid="_x0000_s1026" type="#_x0000_t32" style="position:absolute;margin-left:0;margin-top:0;width:434.5pt;height:0;z-index:251677696;visibility:visible;mso-wrap-style:square;mso-width-percent:0;mso-height-percent:0;mso-wrap-distance-left:9pt;mso-wrap-distance-top:0;mso-wrap-distance-right:9pt;mso-wrap-distance-bottom:0;mso-position-horizontal:center;mso-position-horizontal-relative:margin;mso-position-vertical:center;mso-position-vertical-relative:bottom-margin-area;mso-width-percent:0;mso-height-percent:0;mso-width-relative:page;mso-height-relative:bottom-margin-area" o:gfxdata="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" strokecolor="gray" strokeweight="1pt">
                   <w10:wrap anchorx="margin" anchory="margin"/>
                 </v:shape>
               </w:pict>
@@ -10256,7 +10508,7 @@
 </file>
 
 <file path=customXml/itemProps2.xml><?xml version="1.0" encoding="utf-8"?>
-<ds:datastoreItem xmlns:ds="http://schemas.openxmlformats.org/officeDocument/2006/customXml" ds:itemID="{69511C2B-C886-440E-B0D9-207C55287E53}">
+<ds:datastoreItem xmlns:ds="http://schemas.openxmlformats.org/officeDocument/2006/customXml" ds:itemID="{D3E960D5-2539-4B4B-B6BB-F6D62367AEF0}">
   <ds:schemaRefs>
     <ds:schemaRef ds:uri="http://schemas.openxmlformats.org/officeDocument/2006/bibliography"/>
   </ds:schemaRefs>

</xml_diff>

<commit_message>
added section qa plan intro
</commit_message>
<xml_diff>
--- a/Second Iteration/IterationReport2/IterationReport2.docx
+++ b/Second Iteration/IterationReport2/IterationReport2.docx
@@ -6022,9 +6022,11 @@
     <w:p>
       <w:pPr>
         <w:spacing w:after="0"/>
-      </w:pPr>
-      <w:r>
-        <w:t>***********TODO ADD INTRO PARAGRAPH***********</w:t>
+        <w:ind w:firstLine="720"/>
+      </w:pPr>
+      <w:bookmarkStart w:id="23" w:name="_Toc437340086"/>
+      <w:r>
+        <w:t xml:space="preserve">In order to make sure that our website will be of the highest quality, we need to have a solid quality assurance plan in place. This will help guide the team through each stage of development by outlining the quality requirements. Some of the tools we are using are key to the quality of our final product, such as Trello, which promotes quality assurance by keeping tasks organized and well defined. The plan includes more than just tools and is broken up into relevant sections below. </w:t>
       </w:r>
     </w:p>
     <w:p>
@@ -6032,7 +6034,14 @@
         <w:pStyle w:val="Heading2"/>
         <w:spacing w:before="0"/>
       </w:pPr>
-      <w:bookmarkStart w:id="23" w:name="_Toc437340086"/>
+    </w:p>
+    <w:p>
+      <w:pPr>
+        <w:pStyle w:val="Heading2"/>
+        <w:spacing w:before="0"/>
+      </w:pPr>
+      <w:bookmarkStart w:id="24" w:name="_GoBack"/>
+      <w:bookmarkEnd w:id="24"/>
       <w:r>
         <w:t>Document Standards</w:t>
       </w:r>
@@ -6053,7 +6062,11 @@
       </w:pPr>
       <w:r>
         <w:tab/>
-        <w:t xml:space="preserve">Currently, this role includes: documenting all meeting notes, posting them to the repository, ensuring that the repository folders are kept orderly, and creating meeting agendas. However, the PowerPoint document and the Iteration reports are the responsibility of all team members. They are a group effort where each member contributes. </w:t>
+        <w:t xml:space="preserve">Currently, this role includes: documenting all meeting notes, posting them to the repository, ensuring that the repository folders are kept orderly, and creating meeting agendas. However, the </w:t>
+      </w:r>
+      <w:r>
+        <w:lastRenderedPageBreak/>
+        <w:t xml:space="preserve">PowerPoint document and the Iteration reports are the responsibility of all team members. They are a group effort where each member contributes. </w:t>
       </w:r>
     </w:p>
     <w:p>
@@ -6076,11 +6089,11 @@
         <w:pStyle w:val="Heading2"/>
         <w:spacing w:before="0"/>
       </w:pPr>
-      <w:bookmarkStart w:id="24" w:name="_Toc437340087"/>
+      <w:bookmarkStart w:id="25" w:name="_Toc437340087"/>
       <w:r>
         <w:t>Coding Standards</w:t>
       </w:r>
-      <w:bookmarkEnd w:id="24"/>
+      <w:bookmarkEnd w:id="25"/>
     </w:p>
     <w:p>
       <w:pPr>
@@ -6516,6 +6529,7 @@
         <w:jc w:val="center"/>
       </w:pPr>
       <w:r>
+        <w:lastRenderedPageBreak/>
         <w:t>Figure 2</w:t>
       </w:r>
     </w:p>
@@ -6529,12 +6543,11 @@
         <w:pStyle w:val="Heading2"/>
         <w:spacing w:before="0"/>
       </w:pPr>
-      <w:bookmarkStart w:id="25" w:name="_Toc437340088"/>
-      <w:r>
-        <w:lastRenderedPageBreak/>
+      <w:bookmarkStart w:id="26" w:name="_Toc437340088"/>
+      <w:r>
         <w:t>User Interface Guideline</w:t>
       </w:r>
-      <w:bookmarkEnd w:id="25"/>
+      <w:bookmarkEnd w:id="26"/>
     </w:p>
     <w:p>
       <w:pPr>
@@ -6573,11 +6586,11 @@
         <w:pStyle w:val="Heading2"/>
         <w:spacing w:before="0"/>
       </w:pPr>
-      <w:bookmarkStart w:id="26" w:name="_Toc437340089"/>
+      <w:bookmarkStart w:id="27" w:name="_Toc437340089"/>
       <w:r>
         <w:t>Change Control Process</w:t>
       </w:r>
-      <w:bookmarkEnd w:id="26"/>
+      <w:bookmarkEnd w:id="27"/>
     </w:p>
     <w:p>
       <w:pPr>
@@ -6614,11 +6627,11 @@
         <w:pStyle w:val="Heading2"/>
         <w:spacing w:before="0"/>
       </w:pPr>
-      <w:bookmarkStart w:id="27" w:name="_Toc437340090"/>
+      <w:bookmarkStart w:id="28" w:name="_Toc437340090"/>
       <w:r>
         <w:t>Testing Process</w:t>
       </w:r>
-      <w:bookmarkEnd w:id="27"/>
+      <w:bookmarkEnd w:id="28"/>
     </w:p>
     <w:p>
       <w:pPr>
@@ -6686,7 +6699,11 @@
       </w:r>
       <w:proofErr w:type="spellEnd"/>
       <w:r>
-        <w:t xml:space="preserve">, we would like to put our site through a series of acceptance tests. However, we do not have guidelines clearly defined. We were given free rein on design without clear standards for the site’s functionality. The only major requirement was to keep her vision intact. To ensure that our design is not straying from this, we will demo our prototype to Dr. </w:t>
+        <w:t xml:space="preserve">, we would like to put our site through a series of acceptance tests. However, we do not have guidelines clearly defined. We were given free rein on design without clear standards for the site’s functionality. The only major </w:t>
+      </w:r>
+      <w:r>
+        <w:lastRenderedPageBreak/>
+        <w:t xml:space="preserve">requirement was to keep her vision intact. To ensure that our design is not straying from this, we will demo our prototype to Dr. </w:t>
       </w:r>
       <w:proofErr w:type="spellStart"/>
       <w:r>
@@ -6702,7 +6719,6 @@
         <w:spacing w:after="0"/>
       </w:pPr>
       <w:r>
-        <w:lastRenderedPageBreak/>
         <w:tab/>
         <w:t xml:space="preserve">There were however, some features that she asked be included, such as the ability to share photos and create events. These functions will be included in the site, but the testing for them is rather straightforward. Their functionality will be tested during unit and integration testing. </w:t>
       </w:r>
@@ -6717,11 +6733,11 @@
         <w:pStyle w:val="Heading1"/>
         <w:spacing w:before="0"/>
       </w:pPr>
-      <w:bookmarkStart w:id="28" w:name="_Toc437340091"/>
+      <w:bookmarkStart w:id="29" w:name="_Toc437340091"/>
       <w:r>
         <w:t>Conclusion</w:t>
       </w:r>
-      <w:bookmarkEnd w:id="28"/>
+      <w:bookmarkEnd w:id="29"/>
     </w:p>
     <w:p>
       <w:pPr>
@@ -6772,12 +6788,7 @@
         <w:t xml:space="preserve"> or a couple of people are going to have lunch at a local restaurant. We also want to be able to use our database to store user’s information such as usernames and passwords since we haven’t been able to fully implement this tool. We are planning on implementing a way to make the site safer for users, we are considering having some sought of background check to make ensure security of all users who will be meeting other people online and to weed out fake profiles. </w:t>
       </w:r>
       <w:r>
-        <w:t xml:space="preserve">We will also like to start conversations with local restaurants and see if we can </w:t>
-      </w:r>
-      <w:bookmarkStart w:id="29" w:name="_GoBack"/>
-      <w:bookmarkEnd w:id="29"/>
-      <w:r>
-        <w:t>partner up and promote their pages on our website.</w:t>
+        <w:t>We will also like to start conversations with local restaurants and see if we can partner up and promote their pages on our website.</w:t>
       </w:r>
       <w:r>
         <w:t xml:space="preserve"> </w:t>
@@ -7830,7 +7841,7 @@
                                 <w:rPr>
                                   <w:noProof/>
                                 </w:rPr>
-                                <w:t>8</w:t>
+                                <w:t>15</w:t>
                               </w:r>
                               <w:r>
                                 <w:rPr>
@@ -7896,7 +7907,7 @@
                           <w:rPr>
                             <w:noProof/>
                           </w:rPr>
-                          <w:t>8</w:t>
+                          <w:t>15</w:t>
                         </w:r>
                         <w:r>
                           <w:rPr>
@@ -10505,7 +10516,7 @@
 </file>
 
 <file path=customXml/itemProps2.xml><?xml version="1.0" encoding="utf-8"?>
-<ds:datastoreItem xmlns:ds="http://schemas.openxmlformats.org/officeDocument/2006/customXml" ds:itemID="{BB6ED7A8-77EF-462F-A89A-8866BF03F603}">
+<ds:datastoreItem xmlns:ds="http://schemas.openxmlformats.org/officeDocument/2006/customXml" ds:itemID="{3D034364-43AC-4CD8-B16F-6E1FE021FD2A}">
   <ds:schemaRefs>
     <ds:schemaRef ds:uri="http://schemas.openxmlformats.org/officeDocument/2006/bibliography"/>
   </ds:schemaRefs>

</xml_diff>

<commit_message>
final version of second iteration report
final edits made to second ir
</commit_message>
<xml_diff>
--- a/Second Iteration/IterationReport2/IterationReport2.docx
+++ b/Second Iteration/IterationReport2/IterationReport2.docx
@@ -10,7 +10,6 @@
           <w:docPartUnique/>
         </w:docPartObj>
       </w:sdtPr>
-      <w:sdtEndPr/>
       <w:sdtContent>
         <w:p>
           <w:pPr>
@@ -145,7 +144,6 @@
                                       <w:dataBinding w:prefixMappings="xmlns:ns0='http://purl.org/dc/elements/1.1/' xmlns:ns1='http://schemas.openxmlformats.org/package/2006/metadata/core-properties' " w:xpath="/ns1:coreProperties[1]/ns0:creator[1]" w:storeItemID="{6C3C8BC8-F283-45AE-878A-BAB7291924A1}"/>
                                       <w:text/>
                                     </w:sdtPr>
-                                    <w:sdtEndPr/>
                                     <w:sdtContent>
                                       <w:r>
                                         <w:rPr>
@@ -209,31 +207,7 @@
                                     <w:rPr>
                                       <w:color w:val="FFFFFF" w:themeColor="background1"/>
                                     </w:rPr>
-                                    <w:t>12</w:t>
-                                  </w:r>
-                                  <w:r>
-                                    <w:rPr>
-                                      <w:color w:val="FFFFFF" w:themeColor="background1"/>
-                                    </w:rPr>
-                                    <w:t>/</w:t>
-                                  </w:r>
-                                  <w:r>
-                                    <w:rPr>
-                                      <w:color w:val="FFFFFF" w:themeColor="background1"/>
-                                    </w:rPr>
-                                    <w:t>8</w:t>
-                                  </w:r>
-                                  <w:r>
-                                    <w:rPr>
-                                      <w:color w:val="FFFFFF" w:themeColor="background1"/>
-                                    </w:rPr>
-                                    <w:t>/2015</w:t>
-                                  </w:r>
-                                  <w:r>
-                                    <w:rPr>
-                                      <w:color w:val="FFFFFF" w:themeColor="background1"/>
-                                    </w:rPr>
-                                    <w:t>  </w:t>
+                                    <w:t>12/8/2015  </w:t>
                                   </w:r>
                                 </w:p>
                                 <w:p>
@@ -256,7 +230,6 @@
                                       <w:dataBinding w:prefixMappings="xmlns:ns0='http://schemas.microsoft.com/office/2006/coverPageProps' " w:xpath="/ns0:CoverPageProperties[1]/ns0:CompanyAddress[1]" w:storeItemID="{55AF091B-3C7A-41E3-B477-F2FDAA23CFDA}"/>
                                       <w:text/>
                                     </w:sdtPr>
-                                    <w:sdtEndPr/>
                                     <w:sdtContent>
                                       <w:r>
                                         <w:rPr>
@@ -351,7 +324,6 @@
                                       <w:dataBinding w:prefixMappings="xmlns:ns0='http://purl.org/dc/elements/1.1/' xmlns:ns1='http://schemas.openxmlformats.org/package/2006/metadata/core-properties' " w:xpath="/ns1:coreProperties[1]/ns0:title[1]" w:storeItemID="{6C3C8BC8-F283-45AE-878A-BAB7291924A1}"/>
                                       <w:text/>
                                     </w:sdtPr>
-                                    <w:sdtEndPr/>
                                     <w:sdtContent>
                                       <w:r>
                                         <w:rPr>
@@ -414,7 +386,6 @@
                                 <w:dataBinding w:prefixMappings="xmlns:ns0='http://purl.org/dc/elements/1.1/' xmlns:ns1='http://schemas.openxmlformats.org/package/2006/metadata/core-properties' " w:xpath="/ns1:coreProperties[1]/ns0:creator[1]" w:storeItemID="{6C3C8BC8-F283-45AE-878A-BAB7291924A1}"/>
                                 <w:text/>
                               </w:sdtPr>
-                              <w:sdtEndPr/>
                               <w:sdtContent>
                                 <w:r>
                                   <w:rPr>
@@ -478,31 +449,7 @@
                               <w:rPr>
                                 <w:color w:val="FFFFFF" w:themeColor="background1"/>
                               </w:rPr>
-                              <w:t>12</w:t>
-                            </w:r>
-                            <w:r>
-                              <w:rPr>
-                                <w:color w:val="FFFFFF" w:themeColor="background1"/>
-                              </w:rPr>
-                              <w:t>/</w:t>
-                            </w:r>
-                            <w:r>
-                              <w:rPr>
-                                <w:color w:val="FFFFFF" w:themeColor="background1"/>
-                              </w:rPr>
-                              <w:t>8</w:t>
-                            </w:r>
-                            <w:r>
-                              <w:rPr>
-                                <w:color w:val="FFFFFF" w:themeColor="background1"/>
-                              </w:rPr>
-                              <w:t>/2015</w:t>
-                            </w:r>
-                            <w:r>
-                              <w:rPr>
-                                <w:color w:val="FFFFFF" w:themeColor="background1"/>
-                              </w:rPr>
-                              <w:t>  </w:t>
+                              <w:t>12/8/2015  </w:t>
                             </w:r>
                           </w:p>
                           <w:p>
@@ -525,7 +472,6 @@
                                 <w:dataBinding w:prefixMappings="xmlns:ns0='http://schemas.microsoft.com/office/2006/coverPageProps' " w:xpath="/ns0:CoverPageProperties[1]/ns0:CompanyAddress[1]" w:storeItemID="{55AF091B-3C7A-41E3-B477-F2FDAA23CFDA}"/>
                                 <w:text/>
                               </w:sdtPr>
-                              <w:sdtEndPr/>
                               <w:sdtContent>
                                 <w:r>
                                   <w:rPr>
@@ -586,7 +532,6 @@
                                 <w:dataBinding w:prefixMappings="xmlns:ns0='http://purl.org/dc/elements/1.1/' xmlns:ns1='http://schemas.openxmlformats.org/package/2006/metadata/core-properties' " w:xpath="/ns1:coreProperties[1]/ns0:title[1]" w:storeItemID="{6C3C8BC8-F283-45AE-878A-BAB7291924A1}"/>
                                 <w:text/>
                               </w:sdtPr>
-                              <w:sdtEndPr/>
                               <w:sdtContent>
                                 <w:r>
                                   <w:rPr>
@@ -847,7 +792,7 @@
         <w:p>
           <w:pPr>
             <w:pStyle w:val="TOCHeading"/>
-            <w:spacing w:before="0"/>
+            <w:spacing w:before="0" w:line="240" w:lineRule="auto"/>
           </w:pPr>
           <w:r>
             <w:t>Contents</w:t>
@@ -859,6 +804,7 @@
             <w:tabs>
               <w:tab w:val="right" w:leader="dot" w:pos="9350"/>
             </w:tabs>
+            <w:spacing w:line="240" w:lineRule="auto"/>
             <w:rPr>
               <w:rFonts w:eastAsiaTheme="minorEastAsia"/>
               <w:noProof/>
@@ -873,7 +819,7 @@
           <w:r>
             <w:fldChar w:fldCharType="separate"/>
           </w:r>
-          <w:hyperlink w:anchor="_Toc437342822" w:history="1">
+          <w:hyperlink w:anchor="_Toc437345602" w:history="1">
             <w:r>
               <w:rPr>
                 <w:rStyle w:val="Hyperlink"/>
@@ -900,7 +846,7 @@
                 <w:noProof/>
                 <w:webHidden/>
               </w:rPr>
-              <w:instrText xml:space="preserve"> PAGEREF _Toc437342822 \h </w:instrText>
+              <w:instrText xml:space="preserve"> PAGEREF _Toc437345602 \h </w:instrText>
             </w:r>
             <w:r>
               <w:rPr>
@@ -937,12 +883,13 @@
             <w:tabs>
               <w:tab w:val="right" w:leader="dot" w:pos="9350"/>
             </w:tabs>
+            <w:spacing w:line="240" w:lineRule="auto"/>
             <w:rPr>
               <w:rFonts w:eastAsiaTheme="minorEastAsia"/>
               <w:noProof/>
             </w:rPr>
           </w:pPr>
-          <w:hyperlink w:anchor="_Toc437342823" w:history="1">
+          <w:hyperlink w:anchor="_Toc437345603" w:history="1">
             <w:r>
               <w:rPr>
                 <w:rStyle w:val="Hyperlink"/>
@@ -969,7 +916,7 @@
                 <w:noProof/>
                 <w:webHidden/>
               </w:rPr>
-              <w:instrText xml:space="preserve"> PAGEREF _Toc437342823 \h </w:instrText>
+              <w:instrText xml:space="preserve"> PAGEREF _Toc437345603 \h </w:instrText>
             </w:r>
             <w:r>
               <w:rPr>
@@ -1006,12 +953,13 @@
             <w:tabs>
               <w:tab w:val="right" w:leader="dot" w:pos="9350"/>
             </w:tabs>
+            <w:spacing w:line="240" w:lineRule="auto"/>
             <w:rPr>
               <w:rFonts w:eastAsiaTheme="minorEastAsia"/>
               <w:noProof/>
             </w:rPr>
           </w:pPr>
-          <w:hyperlink w:anchor="_Toc437342824" w:history="1">
+          <w:hyperlink w:anchor="_Toc437345604" w:history="1">
             <w:r>
               <w:rPr>
                 <w:rStyle w:val="Hyperlink"/>
@@ -1038,7 +986,7 @@
                 <w:noProof/>
                 <w:webHidden/>
               </w:rPr>
-              <w:instrText xml:space="preserve"> PAGEREF _Toc437342824 \h </w:instrText>
+              <w:instrText xml:space="preserve"> PAGEREF _Toc437345604 \h </w:instrText>
             </w:r>
             <w:r>
               <w:rPr>
@@ -1075,12 +1023,13 @@
             <w:tabs>
               <w:tab w:val="right" w:leader="dot" w:pos="9350"/>
             </w:tabs>
+            <w:spacing w:line="240" w:lineRule="auto"/>
             <w:rPr>
               <w:rFonts w:eastAsiaTheme="minorEastAsia"/>
               <w:noProof/>
             </w:rPr>
           </w:pPr>
-          <w:hyperlink w:anchor="_Toc437342825" w:history="1">
+          <w:hyperlink w:anchor="_Toc437345605" w:history="1">
             <w:r>
               <w:rPr>
                 <w:rStyle w:val="Hyperlink"/>
@@ -1107,7 +1056,7 @@
                 <w:noProof/>
                 <w:webHidden/>
               </w:rPr>
-              <w:instrText xml:space="preserve"> PAGEREF _Toc437342825 \h </w:instrText>
+              <w:instrText xml:space="preserve"> PAGEREF _Toc437345605 \h </w:instrText>
             </w:r>
             <w:r>
               <w:rPr>
@@ -1144,12 +1093,13 @@
             <w:tabs>
               <w:tab w:val="right" w:leader="dot" w:pos="9350"/>
             </w:tabs>
+            <w:spacing w:line="240" w:lineRule="auto"/>
             <w:rPr>
               <w:rFonts w:eastAsiaTheme="minorEastAsia"/>
               <w:noProof/>
             </w:rPr>
           </w:pPr>
-          <w:hyperlink w:anchor="_Toc437342826" w:history="1">
+          <w:hyperlink w:anchor="_Toc437345606" w:history="1">
             <w:r>
               <w:rPr>
                 <w:rStyle w:val="Hyperlink"/>
@@ -1176,7 +1126,7 @@
                 <w:noProof/>
                 <w:webHidden/>
               </w:rPr>
-              <w:instrText xml:space="preserve"> PAGEREF _Toc437342826 \h </w:instrText>
+              <w:instrText xml:space="preserve"> PAGEREF _Toc437345606 \h </w:instrText>
             </w:r>
             <w:r>
               <w:rPr>
@@ -1213,12 +1163,13 @@
             <w:tabs>
               <w:tab w:val="right" w:leader="dot" w:pos="9350"/>
             </w:tabs>
+            <w:spacing w:line="240" w:lineRule="auto"/>
             <w:rPr>
               <w:rFonts w:eastAsiaTheme="minorEastAsia"/>
               <w:noProof/>
             </w:rPr>
           </w:pPr>
-          <w:hyperlink w:anchor="_Toc437342827" w:history="1">
+          <w:hyperlink w:anchor="_Toc437345607" w:history="1">
             <w:r>
               <w:rPr>
                 <w:rStyle w:val="Hyperlink"/>
@@ -1245,7 +1196,7 @@
                 <w:noProof/>
                 <w:webHidden/>
               </w:rPr>
-              <w:instrText xml:space="preserve"> PAGEREF _Toc437342827 \h </w:instrText>
+              <w:instrText xml:space="preserve"> PAGEREF _Toc437345607 \h </w:instrText>
             </w:r>
             <w:r>
               <w:rPr>
@@ -1282,12 +1233,13 @@
             <w:tabs>
               <w:tab w:val="right" w:leader="dot" w:pos="9350"/>
             </w:tabs>
+            <w:spacing w:line="240" w:lineRule="auto"/>
             <w:rPr>
               <w:rFonts w:eastAsiaTheme="minorEastAsia"/>
               <w:noProof/>
             </w:rPr>
           </w:pPr>
-          <w:hyperlink w:anchor="_Toc437342828" w:history="1">
+          <w:hyperlink w:anchor="_Toc437345608" w:history="1">
             <w:r>
               <w:rPr>
                 <w:rStyle w:val="Hyperlink"/>
@@ -1314,7 +1266,7 @@
                 <w:noProof/>
                 <w:webHidden/>
               </w:rPr>
-              <w:instrText xml:space="preserve"> PAGEREF _Toc437342828 \h </w:instrText>
+              <w:instrText xml:space="preserve"> PAGEREF _Toc437345608 \h </w:instrText>
             </w:r>
             <w:r>
               <w:rPr>
@@ -1351,12 +1303,13 @@
             <w:tabs>
               <w:tab w:val="right" w:leader="dot" w:pos="9350"/>
             </w:tabs>
+            <w:spacing w:line="240" w:lineRule="auto"/>
             <w:rPr>
               <w:rFonts w:eastAsiaTheme="minorEastAsia"/>
               <w:noProof/>
             </w:rPr>
           </w:pPr>
-          <w:hyperlink w:anchor="_Toc437342829" w:history="1">
+          <w:hyperlink w:anchor="_Toc437345609" w:history="1">
             <w:r>
               <w:rPr>
                 <w:rStyle w:val="Hyperlink"/>
@@ -1383,7 +1336,7 @@
                 <w:noProof/>
                 <w:webHidden/>
               </w:rPr>
-              <w:instrText xml:space="preserve"> PAGEREF _Toc437342829 \h </w:instrText>
+              <w:instrText xml:space="preserve"> PAGEREF _Toc437345609 \h </w:instrText>
             </w:r>
             <w:r>
               <w:rPr>
@@ -1420,12 +1373,13 @@
             <w:tabs>
               <w:tab w:val="right" w:leader="dot" w:pos="9350"/>
             </w:tabs>
+            <w:spacing w:line="240" w:lineRule="auto"/>
             <w:rPr>
               <w:rFonts w:eastAsiaTheme="minorEastAsia"/>
               <w:noProof/>
             </w:rPr>
           </w:pPr>
-          <w:hyperlink w:anchor="_Toc437342830" w:history="1">
+          <w:hyperlink w:anchor="_Toc437345610" w:history="1">
             <w:r>
               <w:rPr>
                 <w:rStyle w:val="Hyperlink"/>
@@ -1452,7 +1406,7 @@
                 <w:noProof/>
                 <w:webHidden/>
               </w:rPr>
-              <w:instrText xml:space="preserve"> PAGEREF _Toc437342830 \h </w:instrText>
+              <w:instrText xml:space="preserve"> PAGEREF _Toc437345610 \h </w:instrText>
             </w:r>
             <w:r>
               <w:rPr>
@@ -1472,7 +1426,7 @@
                 <w:noProof/>
                 <w:webHidden/>
               </w:rPr>
-              <w:t>2</w:t>
+              <w:t>3</w:t>
             </w:r>
             <w:r>
               <w:rPr>
@@ -1489,12 +1443,13 @@
             <w:tabs>
               <w:tab w:val="right" w:leader="dot" w:pos="9350"/>
             </w:tabs>
+            <w:spacing w:line="240" w:lineRule="auto"/>
             <w:rPr>
               <w:rFonts w:eastAsiaTheme="minorEastAsia"/>
               <w:noProof/>
             </w:rPr>
           </w:pPr>
-          <w:hyperlink w:anchor="_Toc437342831" w:history="1">
+          <w:hyperlink w:anchor="_Toc437345611" w:history="1">
             <w:r>
               <w:rPr>
                 <w:rStyle w:val="Hyperlink"/>
@@ -1521,7 +1476,7 @@
                 <w:noProof/>
                 <w:webHidden/>
               </w:rPr>
-              <w:instrText xml:space="preserve"> PAGEREF _Toc437342831 \h </w:instrText>
+              <w:instrText xml:space="preserve"> PAGEREF _Toc437345611 \h </w:instrText>
             </w:r>
             <w:r>
               <w:rPr>
@@ -1558,12 +1513,13 @@
             <w:tabs>
               <w:tab w:val="right" w:leader="dot" w:pos="9350"/>
             </w:tabs>
+            <w:spacing w:line="240" w:lineRule="auto"/>
             <w:rPr>
               <w:rFonts w:eastAsiaTheme="minorEastAsia"/>
               <w:noProof/>
             </w:rPr>
           </w:pPr>
-          <w:hyperlink w:anchor="_Toc437342832" w:history="1">
+          <w:hyperlink w:anchor="_Toc437345612" w:history="1">
             <w:r>
               <w:rPr>
                 <w:rStyle w:val="Hyperlink"/>
@@ -1590,7 +1546,7 @@
                 <w:noProof/>
                 <w:webHidden/>
               </w:rPr>
-              <w:instrText xml:space="preserve"> PAGEREF _Toc437342832 \h </w:instrText>
+              <w:instrText xml:space="preserve"> PAGEREF _Toc437345612 \h </w:instrText>
             </w:r>
             <w:r>
               <w:rPr>
@@ -1627,12 +1583,13 @@
             <w:tabs>
               <w:tab w:val="right" w:leader="dot" w:pos="9350"/>
             </w:tabs>
+            <w:spacing w:line="240" w:lineRule="auto"/>
             <w:rPr>
               <w:rFonts w:eastAsiaTheme="minorEastAsia"/>
               <w:noProof/>
             </w:rPr>
           </w:pPr>
-          <w:hyperlink w:anchor="_Toc437342833" w:history="1">
+          <w:hyperlink w:anchor="_Toc437345613" w:history="1">
             <w:r>
               <w:rPr>
                 <w:rStyle w:val="Hyperlink"/>
@@ -1659,7 +1616,7 @@
                 <w:noProof/>
                 <w:webHidden/>
               </w:rPr>
-              <w:instrText xml:space="preserve"> PAGEREF _Toc437342833 \h </w:instrText>
+              <w:instrText xml:space="preserve"> PAGEREF _Toc437345613 \h </w:instrText>
             </w:r>
             <w:r>
               <w:rPr>
@@ -1696,12 +1653,13 @@
             <w:tabs>
               <w:tab w:val="right" w:leader="dot" w:pos="9350"/>
             </w:tabs>
+            <w:spacing w:line="240" w:lineRule="auto"/>
             <w:rPr>
               <w:rFonts w:eastAsiaTheme="minorEastAsia"/>
               <w:noProof/>
             </w:rPr>
           </w:pPr>
-          <w:hyperlink w:anchor="_Toc437342834" w:history="1">
+          <w:hyperlink w:anchor="_Toc437345614" w:history="1">
             <w:r>
               <w:rPr>
                 <w:rStyle w:val="Hyperlink"/>
@@ -1728,7 +1686,7 @@
                 <w:noProof/>
                 <w:webHidden/>
               </w:rPr>
-              <w:instrText xml:space="preserve"> PAGEREF _Toc437342834 \h </w:instrText>
+              <w:instrText xml:space="preserve"> PAGEREF _Toc437345614 \h </w:instrText>
             </w:r>
             <w:r>
               <w:rPr>
@@ -1748,7 +1706,7 @@
                 <w:noProof/>
                 <w:webHidden/>
               </w:rPr>
-              <w:t>3</w:t>
+              <w:t>4</w:t>
             </w:r>
             <w:r>
               <w:rPr>
@@ -1765,12 +1723,13 @@
             <w:tabs>
               <w:tab w:val="right" w:leader="dot" w:pos="9350"/>
             </w:tabs>
+            <w:spacing w:line="240" w:lineRule="auto"/>
             <w:rPr>
               <w:rFonts w:eastAsiaTheme="minorEastAsia"/>
               <w:noProof/>
             </w:rPr>
           </w:pPr>
-          <w:hyperlink w:anchor="_Toc437342835" w:history="1">
+          <w:hyperlink w:anchor="_Toc437345615" w:history="1">
             <w:r>
               <w:rPr>
                 <w:rStyle w:val="Hyperlink"/>
@@ -1797,7 +1756,7 @@
                 <w:noProof/>
                 <w:webHidden/>
               </w:rPr>
-              <w:instrText xml:space="preserve"> PAGEREF _Toc437342835 \h </w:instrText>
+              <w:instrText xml:space="preserve"> PAGEREF _Toc437345615 \h </w:instrText>
             </w:r>
             <w:r>
               <w:rPr>
@@ -1817,7 +1776,7 @@
                 <w:noProof/>
                 <w:webHidden/>
               </w:rPr>
-              <w:t>3</w:t>
+              <w:t>4</w:t>
             </w:r>
             <w:r>
               <w:rPr>
@@ -1834,12 +1793,13 @@
             <w:tabs>
               <w:tab w:val="right" w:leader="dot" w:pos="9350"/>
             </w:tabs>
+            <w:spacing w:line="240" w:lineRule="auto"/>
             <w:rPr>
               <w:rFonts w:eastAsiaTheme="minorEastAsia"/>
               <w:noProof/>
             </w:rPr>
           </w:pPr>
-          <w:hyperlink w:anchor="_Toc437342836" w:history="1">
+          <w:hyperlink w:anchor="_Toc437345616" w:history="1">
             <w:r>
               <w:rPr>
                 <w:rStyle w:val="Hyperlink"/>
@@ -1866,7 +1826,7 @@
                 <w:noProof/>
                 <w:webHidden/>
               </w:rPr>
-              <w:instrText xml:space="preserve"> PAGEREF _Toc437342836 \h </w:instrText>
+              <w:instrText xml:space="preserve"> PAGEREF _Toc437345616 \h </w:instrText>
             </w:r>
             <w:r>
               <w:rPr>
@@ -1903,12 +1863,13 @@
             <w:tabs>
               <w:tab w:val="right" w:leader="dot" w:pos="9350"/>
             </w:tabs>
+            <w:spacing w:line="240" w:lineRule="auto"/>
             <w:rPr>
               <w:rFonts w:eastAsiaTheme="minorEastAsia"/>
               <w:noProof/>
             </w:rPr>
           </w:pPr>
-          <w:hyperlink w:anchor="_Toc437342837" w:history="1">
+          <w:hyperlink w:anchor="_Toc437345617" w:history="1">
             <w:r>
               <w:rPr>
                 <w:rStyle w:val="Hyperlink"/>
@@ -1935,7 +1896,7 @@
                 <w:noProof/>
                 <w:webHidden/>
               </w:rPr>
-              <w:instrText xml:space="preserve"> PAGEREF _Toc437342837 \h </w:instrText>
+              <w:instrText xml:space="preserve"> PAGEREF _Toc437345617 \h </w:instrText>
             </w:r>
             <w:r>
               <w:rPr>
@@ -1972,12 +1933,13 @@
             <w:tabs>
               <w:tab w:val="right" w:leader="dot" w:pos="9350"/>
             </w:tabs>
+            <w:spacing w:line="240" w:lineRule="auto"/>
             <w:rPr>
               <w:rFonts w:eastAsiaTheme="minorEastAsia"/>
               <w:noProof/>
             </w:rPr>
           </w:pPr>
-          <w:hyperlink w:anchor="_Toc437342838" w:history="1">
+          <w:hyperlink w:anchor="_Toc437345618" w:history="1">
             <w:r>
               <w:rPr>
                 <w:rStyle w:val="Hyperlink"/>
@@ -2004,7 +1966,7 @@
                 <w:noProof/>
                 <w:webHidden/>
               </w:rPr>
-              <w:instrText xml:space="preserve"> PAGEREF _Toc437342838 \h </w:instrText>
+              <w:instrText xml:space="preserve"> PAGEREF _Toc437345618 \h </w:instrText>
             </w:r>
             <w:r>
               <w:rPr>
@@ -2041,12 +2003,13 @@
             <w:tabs>
               <w:tab w:val="right" w:leader="dot" w:pos="9350"/>
             </w:tabs>
+            <w:spacing w:line="240" w:lineRule="auto"/>
             <w:rPr>
               <w:rFonts w:eastAsiaTheme="minorEastAsia"/>
               <w:noProof/>
             </w:rPr>
           </w:pPr>
-          <w:hyperlink w:anchor="_Toc437342839" w:history="1">
+          <w:hyperlink w:anchor="_Toc437345619" w:history="1">
             <w:r>
               <w:rPr>
                 <w:rStyle w:val="Hyperlink"/>
@@ -2073,7 +2036,7 @@
                 <w:noProof/>
                 <w:webHidden/>
               </w:rPr>
-              <w:instrText xml:space="preserve"> PAGEREF _Toc437342839 \h </w:instrText>
+              <w:instrText xml:space="preserve"> PAGEREF _Toc437345619 \h </w:instrText>
             </w:r>
             <w:r>
               <w:rPr>
@@ -2110,12 +2073,13 @@
             <w:tabs>
               <w:tab w:val="right" w:leader="dot" w:pos="9350"/>
             </w:tabs>
+            <w:spacing w:line="240" w:lineRule="auto"/>
             <w:rPr>
               <w:rFonts w:eastAsiaTheme="minorEastAsia"/>
               <w:noProof/>
             </w:rPr>
           </w:pPr>
-          <w:hyperlink w:anchor="_Toc437342840" w:history="1">
+          <w:hyperlink w:anchor="_Toc437345620" w:history="1">
             <w:r>
               <w:rPr>
                 <w:rStyle w:val="Hyperlink"/>
@@ -2142,7 +2106,7 @@
                 <w:noProof/>
                 <w:webHidden/>
               </w:rPr>
-              <w:instrText xml:space="preserve"> PAGEREF _Toc437342840 \h </w:instrText>
+              <w:instrText xml:space="preserve"> PAGEREF _Toc437345620 \h </w:instrText>
             </w:r>
             <w:r>
               <w:rPr>
@@ -2162,7 +2126,7 @@
                 <w:noProof/>
                 <w:webHidden/>
               </w:rPr>
-              <w:t>5</w:t>
+              <w:t>6</w:t>
             </w:r>
             <w:r>
               <w:rPr>
@@ -2179,12 +2143,13 @@
             <w:tabs>
               <w:tab w:val="right" w:leader="dot" w:pos="9350"/>
             </w:tabs>
+            <w:spacing w:line="240" w:lineRule="auto"/>
             <w:rPr>
               <w:rFonts w:eastAsiaTheme="minorEastAsia"/>
               <w:noProof/>
             </w:rPr>
           </w:pPr>
-          <w:hyperlink w:anchor="_Toc437342841" w:history="1">
+          <w:hyperlink w:anchor="_Toc437345621" w:history="1">
             <w:r>
               <w:rPr>
                 <w:rStyle w:val="Hyperlink"/>
@@ -2211,7 +2176,7 @@
                 <w:noProof/>
                 <w:webHidden/>
               </w:rPr>
-              <w:instrText xml:space="preserve"> PAGEREF _Toc437342841 \h </w:instrText>
+              <w:instrText xml:space="preserve"> PAGEREF _Toc437345621 \h </w:instrText>
             </w:r>
             <w:r>
               <w:rPr>
@@ -2231,7 +2196,7 @@
                 <w:noProof/>
                 <w:webHidden/>
               </w:rPr>
-              <w:t>5</w:t>
+              <w:t>6</w:t>
             </w:r>
             <w:r>
               <w:rPr>
@@ -2248,12 +2213,13 @@
             <w:tabs>
               <w:tab w:val="right" w:leader="dot" w:pos="9350"/>
             </w:tabs>
+            <w:spacing w:line="240" w:lineRule="auto"/>
             <w:rPr>
               <w:rFonts w:eastAsiaTheme="minorEastAsia"/>
               <w:noProof/>
             </w:rPr>
           </w:pPr>
-          <w:hyperlink w:anchor="_Toc437342842" w:history="1">
+          <w:hyperlink w:anchor="_Toc437345622" w:history="1">
             <w:r>
               <w:rPr>
                 <w:rStyle w:val="Hyperlink"/>
@@ -2280,7 +2246,7 @@
                 <w:noProof/>
                 <w:webHidden/>
               </w:rPr>
-              <w:instrText xml:space="preserve"> PAGEREF _Toc437342842 \h </w:instrText>
+              <w:instrText xml:space="preserve"> PAGEREF _Toc437345622 \h </w:instrText>
             </w:r>
             <w:r>
               <w:rPr>
@@ -2300,7 +2266,7 @@
                 <w:noProof/>
                 <w:webHidden/>
               </w:rPr>
-              <w:t>5</w:t>
+              <w:t>6</w:t>
             </w:r>
             <w:r>
               <w:rPr>
@@ -2317,12 +2283,13 @@
             <w:tabs>
               <w:tab w:val="right" w:leader="dot" w:pos="9350"/>
             </w:tabs>
+            <w:spacing w:line="240" w:lineRule="auto"/>
             <w:rPr>
               <w:rFonts w:eastAsiaTheme="minorEastAsia"/>
               <w:noProof/>
             </w:rPr>
           </w:pPr>
-          <w:hyperlink w:anchor="_Toc437342843" w:history="1">
+          <w:hyperlink w:anchor="_Toc437345623" w:history="1">
             <w:r>
               <w:rPr>
                 <w:rStyle w:val="Hyperlink"/>
@@ -2349,7 +2316,7 @@
                 <w:noProof/>
                 <w:webHidden/>
               </w:rPr>
-              <w:instrText xml:space="preserve"> PAGEREF _Toc437342843 \h </w:instrText>
+              <w:instrText xml:space="preserve"> PAGEREF _Toc437345623 \h </w:instrText>
             </w:r>
             <w:r>
               <w:rPr>
@@ -2369,7 +2336,7 @@
                 <w:noProof/>
                 <w:webHidden/>
               </w:rPr>
-              <w:t>6</w:t>
+              <w:t>7</w:t>
             </w:r>
             <w:r>
               <w:rPr>
@@ -2386,12 +2353,13 @@
             <w:tabs>
               <w:tab w:val="right" w:leader="dot" w:pos="9350"/>
             </w:tabs>
+            <w:spacing w:line="240" w:lineRule="auto"/>
             <w:rPr>
               <w:rFonts w:eastAsiaTheme="minorEastAsia"/>
               <w:noProof/>
             </w:rPr>
           </w:pPr>
-          <w:hyperlink w:anchor="_Toc437342844" w:history="1">
+          <w:hyperlink w:anchor="_Toc437345624" w:history="1">
             <w:r>
               <w:rPr>
                 <w:rStyle w:val="Hyperlink"/>
@@ -2418,7 +2386,7 @@
                 <w:noProof/>
                 <w:webHidden/>
               </w:rPr>
-              <w:instrText xml:space="preserve"> PAGEREF _Toc437342844 \h </w:instrText>
+              <w:instrText xml:space="preserve"> PAGEREF _Toc437345624 \h </w:instrText>
             </w:r>
             <w:r>
               <w:rPr>
@@ -2438,7 +2406,7 @@
                 <w:noProof/>
                 <w:webHidden/>
               </w:rPr>
-              <w:t>6</w:t>
+              <w:t>7</w:t>
             </w:r>
             <w:r>
               <w:rPr>
@@ -2455,12 +2423,13 @@
             <w:tabs>
               <w:tab w:val="right" w:leader="dot" w:pos="9350"/>
             </w:tabs>
+            <w:spacing w:line="240" w:lineRule="auto"/>
             <w:rPr>
               <w:rFonts w:eastAsiaTheme="minorEastAsia"/>
               <w:noProof/>
             </w:rPr>
           </w:pPr>
-          <w:hyperlink w:anchor="_Toc437342845" w:history="1">
+          <w:hyperlink w:anchor="_Toc437345625" w:history="1">
             <w:r>
               <w:rPr>
                 <w:rStyle w:val="Hyperlink"/>
@@ -2487,7 +2456,7 @@
                 <w:noProof/>
                 <w:webHidden/>
               </w:rPr>
-              <w:instrText xml:space="preserve"> PAGEREF _Toc437342845 \h </w:instrText>
+              <w:instrText xml:space="preserve"> PAGEREF _Toc437345625 \h </w:instrText>
             </w:r>
             <w:r>
               <w:rPr>
@@ -2507,7 +2476,7 @@
                 <w:noProof/>
                 <w:webHidden/>
               </w:rPr>
-              <w:t>6</w:t>
+              <w:t>7</w:t>
             </w:r>
             <w:r>
               <w:rPr>
@@ -2524,12 +2493,13 @@
             <w:tabs>
               <w:tab w:val="right" w:leader="dot" w:pos="9350"/>
             </w:tabs>
+            <w:spacing w:line="240" w:lineRule="auto"/>
             <w:rPr>
               <w:rFonts w:eastAsiaTheme="minorEastAsia"/>
               <w:noProof/>
             </w:rPr>
           </w:pPr>
-          <w:hyperlink w:anchor="_Toc437342846" w:history="1">
+          <w:hyperlink w:anchor="_Toc437345626" w:history="1">
             <w:r>
               <w:rPr>
                 <w:rStyle w:val="Hyperlink"/>
@@ -2556,7 +2526,7 @@
                 <w:noProof/>
                 <w:webHidden/>
               </w:rPr>
-              <w:instrText xml:space="preserve"> PAGEREF _Toc437342846 \h </w:instrText>
+              <w:instrText xml:space="preserve"> PAGEREF _Toc437345626 \h </w:instrText>
             </w:r>
             <w:r>
               <w:rPr>
@@ -2593,12 +2563,13 @@
             <w:tabs>
               <w:tab w:val="right" w:leader="dot" w:pos="9350"/>
             </w:tabs>
+            <w:spacing w:line="240" w:lineRule="auto"/>
             <w:rPr>
               <w:rFonts w:eastAsiaTheme="minorEastAsia"/>
               <w:noProof/>
             </w:rPr>
           </w:pPr>
-          <w:hyperlink w:anchor="_Toc437342847" w:history="1">
+          <w:hyperlink w:anchor="_Toc437345627" w:history="1">
             <w:r>
               <w:rPr>
                 <w:rStyle w:val="Hyperlink"/>
@@ -2625,7 +2596,7 @@
                 <w:noProof/>
                 <w:webHidden/>
               </w:rPr>
-              <w:instrText xml:space="preserve"> PAGEREF _Toc437342847 \h </w:instrText>
+              <w:instrText xml:space="preserve"> PAGEREF _Toc437345627 \h </w:instrText>
             </w:r>
             <w:r>
               <w:rPr>
@@ -2662,12 +2633,13 @@
             <w:tabs>
               <w:tab w:val="right" w:leader="dot" w:pos="9350"/>
             </w:tabs>
+            <w:spacing w:line="240" w:lineRule="auto"/>
             <w:rPr>
               <w:rFonts w:eastAsiaTheme="minorEastAsia"/>
               <w:noProof/>
             </w:rPr>
           </w:pPr>
-          <w:hyperlink w:anchor="_Toc437342848" w:history="1">
+          <w:hyperlink w:anchor="_Toc437345628" w:history="1">
             <w:r>
               <w:rPr>
                 <w:rStyle w:val="Hyperlink"/>
@@ -2694,7 +2666,7 @@
                 <w:noProof/>
                 <w:webHidden/>
               </w:rPr>
-              <w:instrText xml:space="preserve"> PAGEREF _Toc437342848 \h </w:instrText>
+              <w:instrText xml:space="preserve"> PAGEREF _Toc437345628 \h </w:instrText>
             </w:r>
             <w:r>
               <w:rPr>
@@ -2714,7 +2686,7 @@
                 <w:noProof/>
                 <w:webHidden/>
               </w:rPr>
-              <w:t>8</w:t>
+              <w:t>9</w:t>
             </w:r>
             <w:r>
               <w:rPr>
@@ -2731,12 +2703,13 @@
             <w:tabs>
               <w:tab w:val="right" w:leader="dot" w:pos="9350"/>
             </w:tabs>
+            <w:spacing w:line="240" w:lineRule="auto"/>
             <w:rPr>
               <w:rFonts w:eastAsiaTheme="minorEastAsia"/>
               <w:noProof/>
             </w:rPr>
           </w:pPr>
-          <w:hyperlink w:anchor="_Toc437342849" w:history="1">
+          <w:hyperlink w:anchor="_Toc437345629" w:history="1">
             <w:r>
               <w:rPr>
                 <w:rStyle w:val="Hyperlink"/>
@@ -2763,7 +2736,7 @@
                 <w:noProof/>
                 <w:webHidden/>
               </w:rPr>
-              <w:instrText xml:space="preserve"> PAGEREF _Toc437342849 \h </w:instrText>
+              <w:instrText xml:space="preserve"> PAGEREF _Toc437345629 \h </w:instrText>
             </w:r>
             <w:r>
               <w:rPr>
@@ -2783,7 +2756,7 @@
                 <w:noProof/>
                 <w:webHidden/>
               </w:rPr>
-              <w:t>8</w:t>
+              <w:t>9</w:t>
             </w:r>
             <w:r>
               <w:rPr>
@@ -2800,12 +2773,13 @@
             <w:tabs>
               <w:tab w:val="right" w:leader="dot" w:pos="9350"/>
             </w:tabs>
+            <w:spacing w:line="240" w:lineRule="auto"/>
             <w:rPr>
               <w:rFonts w:eastAsiaTheme="minorEastAsia"/>
               <w:noProof/>
             </w:rPr>
           </w:pPr>
-          <w:hyperlink w:anchor="_Toc437342850" w:history="1">
+          <w:hyperlink w:anchor="_Toc437345630" w:history="1">
             <w:r>
               <w:rPr>
                 <w:rStyle w:val="Hyperlink"/>
@@ -2832,7 +2806,7 @@
                 <w:noProof/>
                 <w:webHidden/>
               </w:rPr>
-              <w:instrText xml:space="preserve"> PAGEREF _Toc437342850 \h </w:instrText>
+              <w:instrText xml:space="preserve"> PAGEREF _Toc437345630 \h </w:instrText>
             </w:r>
             <w:r>
               <w:rPr>
@@ -2869,12 +2843,13 @@
             <w:tabs>
               <w:tab w:val="right" w:leader="dot" w:pos="9350"/>
             </w:tabs>
+            <w:spacing w:line="240" w:lineRule="auto"/>
             <w:rPr>
               <w:rFonts w:eastAsiaTheme="minorEastAsia"/>
               <w:noProof/>
             </w:rPr>
           </w:pPr>
-          <w:hyperlink w:anchor="_Toc437342851" w:history="1">
+          <w:hyperlink w:anchor="_Toc437345631" w:history="1">
             <w:r>
               <w:rPr>
                 <w:rStyle w:val="Hyperlink"/>
@@ -2901,7 +2876,7 @@
                 <w:noProof/>
                 <w:webHidden/>
               </w:rPr>
-              <w:instrText xml:space="preserve"> PAGEREF _Toc437342851 \h </w:instrText>
+              <w:instrText xml:space="preserve"> PAGEREF _Toc437345631 \h </w:instrText>
             </w:r>
             <w:r>
               <w:rPr>
@@ -2938,12 +2913,13 @@
             <w:tabs>
               <w:tab w:val="right" w:leader="dot" w:pos="9350"/>
             </w:tabs>
+            <w:spacing w:line="240" w:lineRule="auto"/>
             <w:rPr>
               <w:rFonts w:eastAsiaTheme="minorEastAsia"/>
               <w:noProof/>
             </w:rPr>
           </w:pPr>
-          <w:hyperlink w:anchor="_Toc437342852" w:history="1">
+          <w:hyperlink w:anchor="_Toc437345632" w:history="1">
             <w:r>
               <w:rPr>
                 <w:rStyle w:val="Hyperlink"/>
@@ -2970,7 +2946,7 @@
                 <w:noProof/>
                 <w:webHidden/>
               </w:rPr>
-              <w:instrText xml:space="preserve"> PAGEREF _Toc437342852 \h </w:instrText>
+              <w:instrText xml:space="preserve"> PAGEREF _Toc437345632 \h </w:instrText>
             </w:r>
             <w:r>
               <w:rPr>
@@ -3007,12 +2983,13 @@
             <w:tabs>
               <w:tab w:val="right" w:leader="dot" w:pos="9350"/>
             </w:tabs>
+            <w:spacing w:line="240" w:lineRule="auto"/>
             <w:rPr>
               <w:rFonts w:eastAsiaTheme="minorEastAsia"/>
               <w:noProof/>
             </w:rPr>
           </w:pPr>
-          <w:hyperlink w:anchor="_Toc437342853" w:history="1">
+          <w:hyperlink w:anchor="_Toc437345633" w:history="1">
             <w:r>
               <w:rPr>
                 <w:rStyle w:val="Hyperlink"/>
@@ -3039,7 +3016,7 @@
                 <w:noProof/>
                 <w:webHidden/>
               </w:rPr>
-              <w:instrText xml:space="preserve"> PAGEREF _Toc437342853 \h </w:instrText>
+              <w:instrText xml:space="preserve"> PAGEREF _Toc437345633 \h </w:instrText>
             </w:r>
             <w:r>
               <w:rPr>
@@ -3076,12 +3053,13 @@
             <w:tabs>
               <w:tab w:val="right" w:leader="dot" w:pos="9350"/>
             </w:tabs>
+            <w:spacing w:line="240" w:lineRule="auto"/>
             <w:rPr>
               <w:rFonts w:eastAsiaTheme="minorEastAsia"/>
               <w:noProof/>
             </w:rPr>
           </w:pPr>
-          <w:hyperlink w:anchor="_Toc437342854" w:history="1">
+          <w:hyperlink w:anchor="_Toc437345634" w:history="1">
             <w:r>
               <w:rPr>
                 <w:rStyle w:val="Hyperlink"/>
@@ -3108,7 +3086,7 @@
                 <w:noProof/>
                 <w:webHidden/>
               </w:rPr>
-              <w:instrText xml:space="preserve"> PAGEREF _Toc437342854 \h </w:instrText>
+              <w:instrText xml:space="preserve"> PAGEREF _Toc437345634 \h </w:instrText>
             </w:r>
             <w:r>
               <w:rPr>
@@ -3141,7 +3119,7 @@
         </w:p>
         <w:p>
           <w:pPr>
-            <w:spacing w:after="0"/>
+            <w:spacing w:after="0" w:line="240" w:lineRule="auto"/>
           </w:pPr>
           <w:r>
             <w:rPr>
@@ -3175,7 +3153,7 @@
         <w:pStyle w:val="Heading1"/>
         <w:spacing w:before="0" w:line="240" w:lineRule="auto"/>
       </w:pPr>
-      <w:bookmarkStart w:id="0" w:name="_Toc437342822"/>
+      <w:bookmarkStart w:id="0" w:name="_Toc437345602"/>
       <w:r>
         <w:lastRenderedPageBreak/>
         <w:t>Introduction</w:t>
@@ -3276,7 +3254,7 @@
         <w:pStyle w:val="Heading1"/>
         <w:spacing w:before="0"/>
       </w:pPr>
-      <w:bookmarkStart w:id="1" w:name="_Toc437342823"/>
+      <w:bookmarkStart w:id="1" w:name="_Toc437345603"/>
       <w:r>
         <w:t>Website</w:t>
       </w:r>
@@ -3285,6 +3263,18 @@
     <w:p>
       <w:pPr>
         <w:spacing w:after="0"/>
+        <w:ind w:firstLine="720"/>
+      </w:pPr>
+      <w:r>
+        <w:t>For our team website, we elected to use the website building service at wix.com. This allowed us to quickly create a professional quality site without cost to our team. Two of the biggest reasons for choosing wix.com is the ease in updating and maintaining our site. This allows for visitors to have update to information on our project. Our website can be found at the address listed below.</w:t>
+      </w:r>
+    </w:p>
+    <w:p>
+      <w:pPr>
+        <w:spacing w:after="0" w:line="240" w:lineRule="auto"/>
+        <w:rPr>
+          <w:rStyle w:val="Hyperlink"/>
+        </w:rPr>
       </w:pPr>
       <w:hyperlink r:id="rId11" w:history="1">
         <w:r>
@@ -3294,9 +3284,6 @@
           <w:t>http://caketeamcwu.wix.com/cake</w:t>
         </w:r>
       </w:hyperlink>
-      <w:r>
-        <w:t xml:space="preserve"> </w:t>
-      </w:r>
     </w:p>
     <w:p>
       <w:pPr>
@@ -3308,7 +3295,7 @@
         <w:pStyle w:val="Heading1"/>
         <w:spacing w:before="0" w:line="240" w:lineRule="auto"/>
       </w:pPr>
-      <w:bookmarkStart w:id="2" w:name="_Toc437342824"/>
+      <w:bookmarkStart w:id="2" w:name="_Toc437345604"/>
       <w:r>
         <w:t>Project Overview</w:t>
       </w:r>
@@ -3333,7 +3320,7 @@
         <w:pStyle w:val="Heading2"/>
         <w:spacing w:before="0" w:line="240" w:lineRule="auto"/>
       </w:pPr>
-      <w:bookmarkStart w:id="3" w:name="_Toc437342825"/>
+      <w:bookmarkStart w:id="3" w:name="_Toc437345605"/>
       <w:r>
         <w:t>Problem and Solution</w:t>
       </w:r>
@@ -3441,7 +3428,7 @@
         <w:pStyle w:val="Heading2"/>
         <w:spacing w:before="0" w:line="240" w:lineRule="auto"/>
       </w:pPr>
-      <w:bookmarkStart w:id="4" w:name="_Toc437342826"/>
+      <w:bookmarkStart w:id="4" w:name="_Toc437345606"/>
       <w:r>
         <w:t>Stakeholders</w:t>
       </w:r>
@@ -3464,7 +3451,11 @@
       </w:r>
       <w:proofErr w:type="spellEnd"/>
       <w:r>
-        <w:t>. She is a Professor of Mathematics at Central Washington University in Ellensburg, WA. She was inspired to do something for the aging community during a trip to the east coast. During this trip, she attended a funeral where the family of the departed received food and condolences from members of an online site called “Meal Train”. She recognized the good that can come from a community banding together in times of need and thought of her own family. She saw the limitations of the Meal Train site and wanted to create something that was</w:t>
+        <w:t xml:space="preserve">. She is a Professor of Mathematics at Central Washington University in Ellensburg, WA. She was inspired to do something for the aging community during a trip to the east coast. During this trip, she attended a funeral where the family of the departed received food and condolences from members of an online site called “Meal Train”. She recognized the good that can </w:t>
+      </w:r>
+      <w:r>
+        <w:lastRenderedPageBreak/>
+        <w:t>come from a community banding together in times of need and thought of her own family. She saw the limitations of the Meal Train site and wanted to create something that was</w:t>
       </w:r>
       <w:r>
         <w:t xml:space="preserve"> more</w:t>
@@ -3479,11 +3470,7 @@
         <w:ind w:firstLine="720"/>
       </w:pPr>
       <w:r>
-        <w:t xml:space="preserve">The elderly in communities across the globe are also stakeholders. For this project, we will limit this to the elderly in Ellensburg. They currently cope with the problem of isolation by attending (when </w:t>
-      </w:r>
-      <w:r>
-        <w:lastRenderedPageBreak/>
-        <w:t>possible) small gatherings at church</w:t>
+        <w:t>The elderly in communities across the globe are also stakeholders. For this project, we will limit this to the elderly in Ellensburg. They currently cope with the problem of isolation by attending (when possible) small gatherings at church</w:t>
       </w:r>
       <w:r>
         <w:t>e</w:t>
@@ -3517,7 +3504,7 @@
         <w:pStyle w:val="Heading2"/>
         <w:spacing w:before="0" w:line="240" w:lineRule="auto"/>
       </w:pPr>
-      <w:bookmarkStart w:id="5" w:name="_Toc437342827"/>
+      <w:bookmarkStart w:id="5" w:name="_Toc437345607"/>
       <w:r>
         <w:t>Scope</w:t>
       </w:r>
@@ -3579,7 +3566,7 @@
         <w:pStyle w:val="Heading1"/>
         <w:spacing w:before="0" w:line="240" w:lineRule="auto"/>
       </w:pPr>
-      <w:bookmarkStart w:id="6" w:name="_Toc437342828"/>
+      <w:bookmarkStart w:id="6" w:name="_Toc437345608"/>
       <w:r>
         <w:t>Project Management Plan</w:t>
       </w:r>
@@ -3596,7 +3583,7 @@
         <w:pStyle w:val="Heading2"/>
         <w:spacing w:before="0" w:line="240" w:lineRule="auto"/>
       </w:pPr>
-      <w:bookmarkStart w:id="7" w:name="_Toc437342829"/>
+      <w:bookmarkStart w:id="7" w:name="_Toc437345609"/>
       <w:r>
         <w:t>Project Organization</w:t>
       </w:r>
@@ -3619,16 +3606,25 @@
     </w:p>
     <w:p>
       <w:pPr>
-        <w:spacing w:after="0" w:line="240" w:lineRule="auto"/>
-      </w:pPr>
-    </w:p>
-    <w:p>
-      <w:pPr>
         <w:pStyle w:val="Heading2"/>
         <w:spacing w:before="0" w:line="240" w:lineRule="auto"/>
-      </w:pPr>
-      <w:bookmarkStart w:id="8" w:name="_Toc437342830"/>
-      <w:r>
+        <w:rPr>
+          <w:rFonts w:asciiTheme="minorHAnsi" w:eastAsiaTheme="minorHAnsi" w:hAnsiTheme="minorHAnsi" w:cstheme="minorBidi"/>
+          <w:color w:val="auto"/>
+          <w:sz w:val="22"/>
+          <w:szCs w:val="22"/>
+        </w:rPr>
+      </w:pPr>
+    </w:p>
+    <w:p/>
+    <w:p>
+      <w:pPr>
+        <w:pStyle w:val="Heading2"/>
+        <w:spacing w:before="0" w:line="240" w:lineRule="auto"/>
+      </w:pPr>
+      <w:bookmarkStart w:id="8" w:name="_Toc437345610"/>
+      <w:r>
+        <w:lastRenderedPageBreak/>
         <w:t>Risk Analysis</w:t>
       </w:r>
       <w:bookmarkEnd w:id="8"/>
@@ -3698,7 +3694,6 @@
                 <w:b/>
                 <w:bCs/>
               </w:rPr>
-              <w:lastRenderedPageBreak/>
               <w:t>Issue</w:t>
             </w:r>
           </w:p>
@@ -3953,15 +3948,13 @@
               <w:spacing w:after="0" w:line="240" w:lineRule="auto"/>
             </w:pPr>
             <w:r>
-              <w:t xml:space="preserve">Use </w:t>
-            </w:r>
-            <w:proofErr w:type="spellStart"/>
-            <w:r>
-              <w:t>Saucelabs</w:t>
-            </w:r>
-            <w:proofErr w:type="spellEnd"/>
-            <w:r>
-              <w:t xml:space="preserve"> to test on different configurations</w:t>
+              <w:t>Use Sauce</w:t>
+            </w:r>
+            <w:r>
+              <w:t xml:space="preserve"> L</w:t>
+            </w:r>
+            <w:r>
+              <w:t>abs to test on different configurations</w:t>
             </w:r>
           </w:p>
         </w:tc>
@@ -4651,7 +4644,7 @@
         <w:pStyle w:val="Heading2"/>
         <w:spacing w:before="0" w:line="240" w:lineRule="auto"/>
       </w:pPr>
-      <w:bookmarkStart w:id="9" w:name="_Toc437342831"/>
+      <w:bookmarkStart w:id="9" w:name="_Toc437345611"/>
       <w:r>
         <w:t>Hardware and Software Resource Requirements</w:t>
       </w:r>
@@ -4663,15 +4656,10 @@
       </w:pPr>
       <w:r>
         <w:tab/>
-        <w:t>For our project we will each need a computer with the most widely used browsers installed, such as Firefox, Chrome, Edge, and Safari to be able to test our website on. There are also third party programs we can use that would let us tap into a multitude of different browser and operating system configurations called “</w:t>
-      </w:r>
-      <w:proofErr w:type="spellStart"/>
-      <w:r>
-        <w:t>Saucelabs</w:t>
-      </w:r>
-      <w:proofErr w:type="spellEnd"/>
-      <w:r>
-        <w:t>.”</w:t>
+        <w:t>For our project we will each need a computer with the most widely used browsers installed, such as Firefox, Chrome, Edge, and Safari to be able to test our website on. There are also third party programs we can use that would let us tap into a multitude of different browser and operating syst</w:t>
+      </w:r>
+      <w:r>
+        <w:t>em configurations called Sauce Labs.</w:t>
       </w:r>
       <w:r>
         <w:t xml:space="preserve"> Furthermore, we will be using “GitHub” for our repository and Microsoft Office for reports and presentations. We will also need html editors such as IntelliJ, and MySQL or another way to manage databases of user information.</w:t>
@@ -4693,7 +4681,7 @@
         <w:pStyle w:val="Heading2"/>
         <w:spacing w:before="0" w:line="240" w:lineRule="auto"/>
       </w:pPr>
-      <w:bookmarkStart w:id="10" w:name="_Toc437342832"/>
+      <w:bookmarkStart w:id="10" w:name="_Toc437345612"/>
       <w:r>
         <w:t>Work Breakdown</w:t>
       </w:r>
@@ -4724,7 +4712,7 @@
         <w:pStyle w:val="Heading2"/>
         <w:spacing w:before="0" w:line="240" w:lineRule="auto"/>
       </w:pPr>
-      <w:bookmarkStart w:id="11" w:name="_Toc437342833"/>
+      <w:bookmarkStart w:id="11" w:name="_Toc437345613"/>
       <w:r>
         <w:t>Project Schedule</w:t>
       </w:r>
@@ -4760,7 +4748,11 @@
         <w:t>,</w:t>
       </w:r>
       <w:r>
-        <w:t xml:space="preserve"> our next sprint and if we are on track. With Kanban we could tackle our project in two ways: having separate developers each working on one task at a time or by using paired programming for features to continue the “conveyor belt” while having quality assurance continuously checking the </w:t>
+        <w:t xml:space="preserve"> our next sprint and if we are on track. With Kanban we could tackle our project in two ways: having separate developers each working </w:t>
+      </w:r>
+      <w:r>
+        <w:lastRenderedPageBreak/>
+        <w:t xml:space="preserve">on one task at a time or by using paired programming for features to continue the “conveyor belt” while having quality assurance continuously checking the </w:t>
       </w:r>
       <w:r>
         <w:t>developer’s</w:t>
@@ -4774,46 +4766,91 @@
       <w:r>
         <w:t xml:space="preserve"> features implemented. </w:t>
       </w:r>
-    </w:p>
-    <w:p>
-      <w:pPr>
-        <w:spacing w:after="0" w:line="240" w:lineRule="auto"/>
-        <w:ind w:firstLine="720"/>
-      </w:pPr>
-    </w:p>
-    <w:p>
-      <w:pPr>
-        <w:spacing w:after="0" w:line="240" w:lineRule="auto"/>
-      </w:pPr>
     </w:p>
     <w:p>
       <w:pPr>
         <w:pStyle w:val="Heading1"/>
         <w:spacing w:before="0" w:line="240" w:lineRule="auto"/>
       </w:pPr>
-      <w:bookmarkStart w:id="12" w:name="_Toc437342834"/>
-      <w:r>
-        <w:lastRenderedPageBreak/>
+    </w:p>
+    <w:p>
+      <w:pPr>
+        <w:pStyle w:val="Heading1"/>
+        <w:spacing w:before="0" w:line="240" w:lineRule="auto"/>
+      </w:pPr>
+      <w:bookmarkStart w:id="12" w:name="_Toc437345614"/>
+      <w:r>
         <w:t>Requirements</w:t>
       </w:r>
       <w:bookmarkEnd w:id="12"/>
     </w:p>
     <w:p>
-      <w:r>
-        <w:tab/>
-        <w:t xml:space="preserve">This project has a reasonable scope of requirements that are listed below including hardware, system, user, functional, and non-functional. We have noted what tools will be needed to achieve these requirements so that we can make sure that we can keep the project on track with the clients vision and have presented these requirements to the client so they would know what the project would require to be done. </w:t>
-      </w:r>
+      <w:pPr>
+        <w:spacing w:after="0"/>
+        <w:ind w:firstLine="720"/>
+      </w:pPr>
+      <w:r>
+        <w:t xml:space="preserve">The scope of the project leads to a reasonable amount of requirements, which are listed below.  These include: hardware, system, user, functional, and non-functional requirements. We have included the tools that will be needed to achieve our goals </w:t>
+      </w:r>
+      <w:r>
+        <w:t>and</w:t>
+      </w:r>
+      <w:r>
+        <w:t xml:space="preserve"> meeting</w:t>
+      </w:r>
+      <w:r>
+        <w:t xml:space="preserve"> our client’s</w:t>
+      </w:r>
+      <w:r>
+        <w:t xml:space="preserve"> requirements. These will help ensure that our project stays on track, not straying</w:t>
+      </w:r>
+      <w:r>
+        <w:t xml:space="preserve"> away</w:t>
+      </w:r>
+      <w:r>
+        <w:t xml:space="preserve"> from Dr. </w:t>
+      </w:r>
+      <w:proofErr w:type="spellStart"/>
+      <w:r>
+        <w:t>Chueh’s</w:t>
+      </w:r>
+      <w:proofErr w:type="spellEnd"/>
+      <w:r>
+        <w:t xml:space="preserve"> vision. We will present our requirements list to Dr. </w:t>
+      </w:r>
+      <w:proofErr w:type="spellStart"/>
+      <w:r>
+        <w:t>Chueh</w:t>
+      </w:r>
+      <w:proofErr w:type="spellEnd"/>
+      <w:r>
+        <w:t xml:space="preserve"> for review. </w:t>
+      </w:r>
+    </w:p>
+    <w:p>
+      <w:pPr>
+        <w:spacing w:after="0"/>
+        <w:ind w:firstLine="720"/>
+      </w:pPr>
     </w:p>
     <w:p>
       <w:pPr>
         <w:pStyle w:val="Heading2"/>
         <w:spacing w:before="0" w:line="240" w:lineRule="auto"/>
       </w:pPr>
-      <w:bookmarkStart w:id="13" w:name="_Toc437342835"/>
+      <w:bookmarkStart w:id="13" w:name="_Toc437345615"/>
       <w:r>
         <w:t>Development, Operation, and Maintenance Environments</w:t>
       </w:r>
       <w:bookmarkEnd w:id="13"/>
+    </w:p>
+    <w:p>
+      <w:pPr>
+        <w:ind w:firstLine="720"/>
+      </w:pPr>
+      <w:r>
+        <w:t xml:space="preserve">The hardware and software resources needed to build and maintain the project will be listed below. These requirements may change over the course of the project if issues arise, but conceptual requirements should not change significantly. </w:t>
+      </w:r>
     </w:p>
     <w:p>
       <w:pPr>
@@ -4829,98 +4866,342 @@
         <w:rPr>
           <w:rFonts w:cs="Times New Roman"/>
         </w:rPr>
-        <w:t xml:space="preserve">              </w:t>
-      </w:r>
-      <w:r>
-        <w:rPr>
-          <w:rFonts w:cs="Times New Roman"/>
-        </w:rPr>
-        <w:t>The hardware and software that will be necessary to build and maintain the project would be a computer that is “decent” enough. A computer that has an Intel core i3+ plus processor or an equivalent processor from a differ</w:t>
-      </w:r>
-      <w:r>
-        <w:rPr>
-          <w:rFonts w:cs="Times New Roman"/>
-        </w:rPr>
-        <w:t>ent manufacturer with at least 2</w:t>
-      </w:r>
-      <w:r>
-        <w:rPr>
-          <w:rFonts w:cs="Times New Roman"/>
-        </w:rPr>
-        <w:t>GB RAM with a hard drive</w:t>
-      </w:r>
-      <w:r>
-        <w:rPr>
-          <w:rFonts w:cs="Times New Roman"/>
-        </w:rPr>
-        <w:t xml:space="preserve">/solid state drive of at least </w:t>
-      </w:r>
-      <w:r>
-        <w:rPr>
-          <w:rFonts w:cs="Times New Roman"/>
-        </w:rPr>
-        <w:t>50</w:t>
-      </w:r>
-      <w:r>
-        <w:rPr>
-          <w:rFonts w:cs="Times New Roman"/>
-        </w:rPr>
-        <w:t>GB</w:t>
-      </w:r>
-      <w:r>
-        <w:rPr>
-          <w:rFonts w:cs="Times New Roman"/>
-        </w:rPr>
-        <w:t xml:space="preserve"> free</w:t>
-      </w:r>
-      <w:r>
-        <w:rPr>
-          <w:rFonts w:cs="Times New Roman"/>
-        </w:rPr>
-        <w:t xml:space="preserve"> is recommended. </w:t>
-      </w:r>
-      <w:r>
-        <w:rPr>
-          <w:rFonts w:cs="Times New Roman"/>
-        </w:rPr>
-        <w:t>Having multiple</w:t>
-      </w:r>
-      <w:r>
-        <w:rPr>
-          <w:rFonts w:cs="Times New Roman"/>
-        </w:rPr>
-        <w:t xml:space="preserve"> web browser</w:t>
-      </w:r>
-      <w:r>
-        <w:rPr>
-          <w:rFonts w:cs="Times New Roman"/>
-        </w:rPr>
-        <w:t>s and internet connection</w:t>
-      </w:r>
-      <w:r>
-        <w:rPr>
-          <w:rFonts w:cs="Times New Roman"/>
-        </w:rPr>
-        <w:t xml:space="preserve"> is a must.</w:t>
-      </w:r>
+        <w:t>The hardware</w:t>
+      </w:r>
+      <w:r>
+        <w:rPr>
+          <w:rFonts w:cs="Times New Roman"/>
+        </w:rPr>
+        <w:t xml:space="preserve"> that will be necessary to build and maintain the project</w:t>
+      </w:r>
+      <w:r>
+        <w:rPr>
+          <w:rFonts w:cs="Times New Roman"/>
+        </w:rPr>
+        <w:t xml:space="preserve"> will include:</w:t>
+      </w:r>
+    </w:p>
+    <w:p>
+      <w:pPr>
+        <w:pStyle w:val="ListParagraph"/>
+        <w:numPr>
+          <w:ilvl w:val="0"/>
+          <w:numId w:val="12"/>
+        </w:numPr>
+        <w:tabs>
+          <w:tab w:val="left" w:pos="2440"/>
+        </w:tabs>
+        <w:spacing w:after="0" w:line="240" w:lineRule="auto"/>
+        <w:rPr>
+          <w:rFonts w:cs="Times New Roman"/>
+        </w:rPr>
+      </w:pPr>
+      <w:r>
+        <w:rPr>
+          <w:rFonts w:cs="Times New Roman"/>
+        </w:rPr>
+        <w:t>Computer with at least 2GB RAM, 10GB of available memory</w:t>
+      </w:r>
+    </w:p>
+    <w:p>
+      <w:pPr>
+        <w:pStyle w:val="ListParagraph"/>
+        <w:numPr>
+          <w:ilvl w:val="0"/>
+          <w:numId w:val="12"/>
+        </w:numPr>
+        <w:tabs>
+          <w:tab w:val="left" w:pos="2440"/>
+        </w:tabs>
+        <w:spacing w:after="0" w:line="240" w:lineRule="auto"/>
+        <w:rPr>
+          <w:rFonts w:cs="Times New Roman"/>
+        </w:rPr>
+      </w:pPr>
+      <w:r>
+        <w:rPr>
+          <w:rFonts w:cs="Times New Roman"/>
+        </w:rPr>
+        <w:t>Server, localhost will be sufficient for development</w:t>
+      </w:r>
+    </w:p>
+    <w:p>
+      <w:pPr>
+        <w:pStyle w:val="ListParagraph"/>
+        <w:numPr>
+          <w:ilvl w:val="0"/>
+          <w:numId w:val="12"/>
+        </w:numPr>
+        <w:tabs>
+          <w:tab w:val="left" w:pos="2440"/>
+        </w:tabs>
+        <w:spacing w:after="0" w:line="240" w:lineRule="auto"/>
+        <w:rPr>
+          <w:rFonts w:cs="Times New Roman"/>
+        </w:rPr>
+      </w:pPr>
+      <w:r>
+        <w:rPr>
+          <w:rFonts w:cs="Times New Roman"/>
+        </w:rPr>
+        <w:t>MySQL database</w:t>
+      </w:r>
+    </w:p>
+    <w:p>
+      <w:pPr>
+        <w:pStyle w:val="ListParagraph"/>
+        <w:tabs>
+          <w:tab w:val="left" w:pos="2440"/>
+        </w:tabs>
+        <w:spacing w:after="0" w:line="240" w:lineRule="auto"/>
+        <w:ind w:left="774"/>
+        <w:rPr>
+          <w:rFonts w:cs="Times New Roman"/>
+        </w:rPr>
+      </w:pPr>
+    </w:p>
+    <w:p>
+      <w:pPr>
+        <w:tabs>
+          <w:tab w:val="left" w:pos="2440"/>
+        </w:tabs>
+        <w:spacing w:after="0" w:line="240" w:lineRule="auto"/>
+        <w:rPr>
+          <w:rFonts w:cs="Times New Roman"/>
+        </w:rPr>
+      </w:pPr>
+      <w:r>
+        <w:rPr>
+          <w:rFonts w:cs="Times New Roman"/>
+        </w:rPr>
+        <w:t>We will be using a wide variety of software development tools including but not limited to:</w:t>
+      </w:r>
+    </w:p>
+    <w:p>
+      <w:pPr>
+        <w:pStyle w:val="ListParagraph"/>
+        <w:numPr>
+          <w:ilvl w:val="0"/>
+          <w:numId w:val="12"/>
+        </w:numPr>
+        <w:tabs>
+          <w:tab w:val="left" w:pos="2440"/>
+        </w:tabs>
+        <w:spacing w:after="0" w:line="240" w:lineRule="auto"/>
+        <w:rPr>
+          <w:rFonts w:cs="Times New Roman"/>
+        </w:rPr>
+      </w:pPr>
+      <w:r>
+        <w:rPr>
+          <w:rFonts w:cs="Times New Roman"/>
+        </w:rPr>
+        <w:t>Notepad++ or similar</w:t>
+      </w:r>
+    </w:p>
+    <w:p>
+      <w:pPr>
+        <w:pStyle w:val="ListParagraph"/>
+        <w:numPr>
+          <w:ilvl w:val="0"/>
+          <w:numId w:val="12"/>
+        </w:numPr>
+        <w:tabs>
+          <w:tab w:val="left" w:pos="2440"/>
+        </w:tabs>
+        <w:spacing w:after="0" w:line="240" w:lineRule="auto"/>
+        <w:rPr>
+          <w:rFonts w:cs="Times New Roman"/>
+        </w:rPr>
+      </w:pPr>
+      <w:r>
+        <w:rPr>
+          <w:rFonts w:cs="Times New Roman"/>
+        </w:rPr>
+        <w:t>IDE such as Eclipse, IntelliJ, Sublime Text, etc.</w:t>
+      </w:r>
+    </w:p>
+    <w:p>
+      <w:pPr>
+        <w:pStyle w:val="ListParagraph"/>
+        <w:numPr>
+          <w:ilvl w:val="0"/>
+          <w:numId w:val="12"/>
+        </w:numPr>
+        <w:tabs>
+          <w:tab w:val="left" w:pos="2440"/>
+        </w:tabs>
+        <w:spacing w:after="0" w:line="240" w:lineRule="auto"/>
+        <w:rPr>
+          <w:rFonts w:cs="Times New Roman"/>
+        </w:rPr>
+      </w:pPr>
+      <w:r>
+        <w:rPr>
+          <w:rFonts w:cs="Times New Roman"/>
+        </w:rPr>
+        <w:t>Apache2 server</w:t>
+      </w:r>
+    </w:p>
+    <w:p>
+      <w:pPr>
+        <w:pStyle w:val="ListParagraph"/>
+        <w:numPr>
+          <w:ilvl w:val="0"/>
+          <w:numId w:val="12"/>
+        </w:numPr>
+        <w:tabs>
+          <w:tab w:val="left" w:pos="2440"/>
+        </w:tabs>
+        <w:spacing w:after="0" w:line="240" w:lineRule="auto"/>
+        <w:rPr>
+          <w:rFonts w:cs="Times New Roman"/>
+        </w:rPr>
+      </w:pPr>
+      <w:r>
+        <w:rPr>
+          <w:rFonts w:cs="Times New Roman"/>
+        </w:rPr>
+        <w:t>GitHub</w:t>
+      </w:r>
+    </w:p>
+    <w:p>
+      <w:pPr>
+        <w:pStyle w:val="ListParagraph"/>
+        <w:numPr>
+          <w:ilvl w:val="0"/>
+          <w:numId w:val="12"/>
+        </w:numPr>
+        <w:tabs>
+          <w:tab w:val="left" w:pos="2440"/>
+        </w:tabs>
+        <w:spacing w:after="0" w:line="240" w:lineRule="auto"/>
+        <w:rPr>
+          <w:rFonts w:cs="Times New Roman"/>
+        </w:rPr>
+      </w:pPr>
+      <w:r>
+        <w:rPr>
+          <w:rFonts w:cs="Times New Roman"/>
+        </w:rPr>
+        <w:t>Trello</w:t>
+      </w:r>
+    </w:p>
+    <w:p>
+      <w:pPr>
+        <w:pStyle w:val="ListParagraph"/>
+        <w:numPr>
+          <w:ilvl w:val="0"/>
+          <w:numId w:val="12"/>
+        </w:numPr>
+        <w:tabs>
+          <w:tab w:val="left" w:pos="2440"/>
+        </w:tabs>
+        <w:spacing w:after="0" w:line="240" w:lineRule="auto"/>
+        <w:rPr>
+          <w:rFonts w:cs="Times New Roman"/>
+        </w:rPr>
+      </w:pPr>
+      <w:r>
+        <w:rPr>
+          <w:rFonts w:cs="Times New Roman"/>
+        </w:rPr>
+        <w:t>Word documents</w:t>
+      </w:r>
+    </w:p>
+    <w:p>
+      <w:pPr>
+        <w:pStyle w:val="ListParagraph"/>
+        <w:numPr>
+          <w:ilvl w:val="0"/>
+          <w:numId w:val="12"/>
+        </w:numPr>
+        <w:tabs>
+          <w:tab w:val="left" w:pos="2440"/>
+        </w:tabs>
+        <w:spacing w:after="0" w:line="240" w:lineRule="auto"/>
+        <w:rPr>
+          <w:rFonts w:cs="Times New Roman"/>
+        </w:rPr>
+      </w:pPr>
+      <w:r>
+        <w:rPr>
+          <w:rFonts w:cs="Times New Roman"/>
+        </w:rPr>
+        <w:t>Sauce</w:t>
+      </w:r>
+      <w:r>
+        <w:rPr>
+          <w:rFonts w:cs="Times New Roman"/>
+        </w:rPr>
+        <w:t xml:space="preserve"> </w:t>
+      </w:r>
+      <w:r>
+        <w:rPr>
+          <w:rFonts w:cs="Times New Roman"/>
+        </w:rPr>
+        <w:t>Labs</w:t>
+      </w:r>
+    </w:p>
+    <w:p>
+      <w:pPr>
+        <w:pStyle w:val="ListParagraph"/>
+        <w:numPr>
+          <w:ilvl w:val="0"/>
+          <w:numId w:val="12"/>
+        </w:numPr>
+        <w:tabs>
+          <w:tab w:val="left" w:pos="2440"/>
+        </w:tabs>
+        <w:spacing w:after="0" w:line="240" w:lineRule="auto"/>
+        <w:rPr>
+          <w:rFonts w:cs="Times New Roman"/>
+        </w:rPr>
+      </w:pPr>
+      <w:r>
+        <w:rPr>
+          <w:rFonts w:cs="Times New Roman"/>
+        </w:rPr>
+        <w:t>Multiple internet browsers such as Firefox, Edge, Chrome, etc.</w:t>
+      </w:r>
+    </w:p>
+    <w:p>
+      <w:pPr>
+        <w:pStyle w:val="ListParagraph"/>
+        <w:tabs>
+          <w:tab w:val="left" w:pos="2440"/>
+        </w:tabs>
+        <w:spacing w:after="0" w:line="240" w:lineRule="auto"/>
+        <w:ind w:left="774"/>
+        <w:rPr>
+          <w:rFonts w:cs="Times New Roman"/>
+        </w:rPr>
+      </w:pPr>
     </w:p>
     <w:p>
       <w:pPr>
         <w:pStyle w:val="Heading2"/>
-        <w:spacing w:before="0" w:line="240" w:lineRule="auto"/>
-      </w:pPr>
-      <w:bookmarkStart w:id="14" w:name="_Toc437342836"/>
+      </w:pPr>
+      <w:bookmarkStart w:id="14" w:name="_Toc437345616"/>
       <w:r>
         <w:t>System Model</w:t>
       </w:r>
       <w:bookmarkEnd w:id="14"/>
+    </w:p>
+    <w:p>
+      <w:pPr>
+        <w:ind w:firstLine="720"/>
+      </w:pPr>
+      <w:r>
+        <w:t>We have used textual use cases to describe certain interactions between user and site. These use cases are not all inclusive, but rather show the most commonly used interactions. Visual use cases are also included in the appendices.</w:t>
+      </w:r>
     </w:p>
     <w:p>
       <w:pPr>
         <w:pStyle w:val="Heading3"/>
         <w:spacing w:before="0"/>
       </w:pPr>
-      <w:bookmarkStart w:id="15" w:name="_Toc437342837"/>
+      <w:bookmarkStart w:id="15" w:name="_Toc437345617"/>
       <w:r>
         <w:t>Textual Use Cases</w:t>
       </w:r>
@@ -4982,17 +5263,10 @@
     </w:p>
     <w:p>
       <w:pPr>
-        <w:pStyle w:val="ListParagraph"/>
-        <w:spacing w:after="0" w:line="240" w:lineRule="auto"/>
-        <w:ind w:left="1080"/>
-      </w:pPr>
-    </w:p>
-    <w:p>
-      <w:pPr>
-        <w:spacing w:after="0" w:line="240" w:lineRule="auto"/>
-      </w:pPr>
-      <w:r>
-        <w:t xml:space="preserve">     2. </w:t>
+        <w:spacing w:after="0" w:line="240" w:lineRule="auto"/>
+      </w:pPr>
+      <w:r>
+        <w:t xml:space="preserve">  2. </w:t>
       </w:r>
       <w:r>
         <w:t>Create Connections</w:t>
@@ -5035,6 +5309,7 @@
         <w:spacing w:after="0" w:line="240" w:lineRule="auto"/>
       </w:pPr>
       <w:r>
+        <w:lastRenderedPageBreak/>
         <w:t>Create Event</w:t>
       </w:r>
     </w:p>
@@ -5311,7 +5586,6 @@
         <w:spacing w:after="0" w:line="240" w:lineRule="auto"/>
       </w:pPr>
       <w:r>
-        <w:lastRenderedPageBreak/>
         <w:t>Donate</w:t>
       </w:r>
     </w:p>
@@ -5482,7 +5756,7 @@
         <w:pStyle w:val="Heading2"/>
         <w:spacing w:before="0" w:line="240" w:lineRule="auto"/>
       </w:pPr>
-      <w:bookmarkStart w:id="16" w:name="_Toc437342838"/>
+      <w:bookmarkStart w:id="16" w:name="_Toc437345618"/>
       <w:r>
         <w:t>User Interaction</w:t>
       </w:r>
@@ -5583,7 +5857,7 @@
         <w:pStyle w:val="Heading2"/>
         <w:spacing w:before="0" w:line="240" w:lineRule="auto"/>
       </w:pPr>
-      <w:bookmarkStart w:id="17" w:name="_Toc437342839"/>
+      <w:bookmarkStart w:id="17" w:name="_Toc437345619"/>
       <w:r>
         <w:t>Functional Requirements</w:t>
       </w:r>
@@ -5592,7 +5866,11 @@
     <w:p>
       <w:r>
         <w:tab/>
-        <w:t xml:space="preserve">The functional requirements for our project are included below. They include primary and secondary requirements. Primary requirements are vital to the production of our site and will need to be completed. Secondary requirements are optional, functions that we would like to see added to the site, but are not necessary to complete. </w:t>
+        <w:t xml:space="preserve">The functional requirements for our project are included below. They include primary and secondary requirements. Primary requirements are vital to the production of our site and will need to </w:t>
+      </w:r>
+      <w:r>
+        <w:lastRenderedPageBreak/>
+        <w:t xml:space="preserve">be completed. Secondary requirements are optional, functions that we would like to see added to the site, but are not necessary to complete. </w:t>
       </w:r>
     </w:p>
     <w:p>
@@ -5600,7 +5878,7 @@
         <w:pStyle w:val="Heading3"/>
         <w:spacing w:before="0"/>
       </w:pPr>
-      <w:bookmarkStart w:id="18" w:name="_Toc437342840"/>
+      <w:bookmarkStart w:id="18" w:name="_Toc437345620"/>
       <w:r>
         <w:t>Primary Requirements</w:t>
       </w:r>
@@ -5669,7 +5947,27 @@
         <w:rPr>
           <w:rFonts w:cs="Times New Roman"/>
         </w:rPr>
-        <w:t>We will have a calendar that will be used for clients to book days where they will be organizing meals or other outdoor activities.</w:t>
+        <w:t>We wi</w:t>
+      </w:r>
+      <w:r>
+        <w:rPr>
+          <w:rFonts w:cs="Times New Roman"/>
+        </w:rPr>
+        <w:t>ll have a calendar for users</w:t>
+      </w:r>
+      <w:r>
+        <w:rPr>
+          <w:rFonts w:cs="Times New Roman"/>
+        </w:rPr>
+        <w:t xml:space="preserve"> to book days where they will be organizing meals </w:t>
+      </w:r>
+      <w:bookmarkStart w:id="19" w:name="_GoBack"/>
+      <w:bookmarkEnd w:id="19"/>
+      <w:r>
+        <w:rPr>
+          <w:rFonts w:cs="Times New Roman"/>
+        </w:rPr>
+        <w:t>or other outdoor activities.</w:t>
       </w:r>
     </w:p>
     <w:p>
@@ -5712,11 +6010,11 @@
         <w:pStyle w:val="Heading3"/>
         <w:spacing w:before="0"/>
       </w:pPr>
-      <w:bookmarkStart w:id="19" w:name="_Toc437342841"/>
+      <w:bookmarkStart w:id="20" w:name="_Toc437345621"/>
       <w:r>
         <w:t>Secondary Requirements</w:t>
       </w:r>
-      <w:bookmarkEnd w:id="19"/>
+      <w:bookmarkEnd w:id="20"/>
     </w:p>
     <w:p>
       <w:pPr>
@@ -5870,11 +6168,11 @@
         <w:pStyle w:val="Heading2"/>
         <w:spacing w:before="0" w:line="240" w:lineRule="auto"/>
       </w:pPr>
-      <w:bookmarkStart w:id="20" w:name="_Toc437342842"/>
+      <w:bookmarkStart w:id="21" w:name="_Toc437345622"/>
       <w:r>
         <w:t>Nonfunctional Requirements</w:t>
       </w:r>
-      <w:bookmarkEnd w:id="20"/>
+      <w:bookmarkEnd w:id="21"/>
       <w:r>
         <w:rPr>
           <w:rFonts w:ascii="Times New Roman" w:hAnsi="Times New Roman" w:cs="Times New Roman"/>
@@ -5904,14 +6202,7 @@
         <w:rPr>
           <w:rFonts w:cs="Times New Roman"/>
         </w:rPr>
-        <w:t xml:space="preserve">A user will be able to use our website for their needs anywhere in the world since it is in the internet.  Our project is based to be used in the United States as far as the physical environment is concerned. Specifically, we will focus in Ellensburg for testing purposes but the functionality will not </w:t>
-      </w:r>
-      <w:r>
-        <w:rPr>
-          <w:rFonts w:cs="Times New Roman"/>
-        </w:rPr>
-        <w:lastRenderedPageBreak/>
-        <w:t xml:space="preserve">differ by city or state, except for the restaurants in that particular town and we can adapt to that by embedding a location service/GPS API. </w:t>
+        <w:t xml:space="preserve">A user will be able to use our website for their needs anywhere in the world since it is in the internet.  Our project is based to be used in the United States as far as the physical environment is concerned. Specifically, we will focus in Ellensburg for testing purposes but the functionality will not differ by city or state, except for the restaurants in that particular town and we can adapt to that by embedding a location service/GPS API. </w:t>
       </w:r>
     </w:p>
     <w:p>
@@ -6120,6 +6411,7 @@
           <w:rFonts w:cs="Times New Roman"/>
           <w:b/>
         </w:rPr>
+        <w:lastRenderedPageBreak/>
         <w:t>Problem Size</w:t>
       </w:r>
       <w:r>
@@ -6160,11 +6452,11 @@
         <w:pStyle w:val="Heading2"/>
         <w:spacing w:before="0" w:line="240" w:lineRule="auto"/>
       </w:pPr>
-      <w:bookmarkStart w:id="21" w:name="_Toc437342843"/>
+      <w:bookmarkStart w:id="22" w:name="_Toc437345623"/>
       <w:r>
         <w:t>Feasibility</w:t>
       </w:r>
-      <w:bookmarkEnd w:id="21"/>
+      <w:bookmarkEnd w:id="22"/>
     </w:p>
     <w:p>
       <w:pPr>
@@ -6214,11 +6506,11 @@
         <w:pStyle w:val="Heading1"/>
         <w:spacing w:before="0"/>
       </w:pPr>
-      <w:bookmarkStart w:id="22" w:name="_Toc437342844"/>
+      <w:bookmarkStart w:id="23" w:name="_Toc437345624"/>
       <w:r>
         <w:t>Quality Assurance Plan</w:t>
       </w:r>
-      <w:bookmarkEnd w:id="22"/>
+      <w:bookmarkEnd w:id="23"/>
     </w:p>
     <w:p>
       <w:pPr>
@@ -6240,11 +6532,11 @@
         <w:pStyle w:val="Heading2"/>
         <w:spacing w:before="0"/>
       </w:pPr>
-      <w:bookmarkStart w:id="23" w:name="_Toc437342845"/>
+      <w:bookmarkStart w:id="24" w:name="_Toc437345625"/>
       <w:r>
         <w:t>Document Standards</w:t>
       </w:r>
-      <w:bookmarkEnd w:id="23"/>
+      <w:bookmarkEnd w:id="24"/>
     </w:p>
     <w:p>
       <w:pPr>
@@ -6296,11 +6588,11 @@
         <w:pStyle w:val="Heading2"/>
         <w:spacing w:before="0"/>
       </w:pPr>
-      <w:bookmarkStart w:id="24" w:name="_Toc437342846"/>
+      <w:bookmarkStart w:id="25" w:name="_Toc437345626"/>
       <w:r>
         <w:t>Coding Standards</w:t>
       </w:r>
-      <w:bookmarkEnd w:id="24"/>
+      <w:bookmarkEnd w:id="25"/>
     </w:p>
     <w:p>
       <w:pPr>
@@ -6395,6 +6687,7 @@
         <w:spacing w:line="240" w:lineRule="auto"/>
       </w:pPr>
       <w:r>
+        <w:lastRenderedPageBreak/>
         <w:t>Avoid long code lines, max characters for one line about 80. Should not need to scroll page left-right to read code.</w:t>
       </w:r>
     </w:p>
@@ -6539,6 +6832,9 @@
         <w:gridCol w:w="9350"/>
       </w:tblGrid>
       <w:tr>
+        <w:trPr>
+          <w:trHeight w:val="3788"/>
+        </w:trPr>
         <w:tc>
           <w:tcPr>
             <w:tcW w:w="9350" w:type="dxa"/>
@@ -6647,7 +6943,6 @@
           </w:p>
           <w:p>
             <w:r>
-              <w:lastRenderedPageBreak/>
               <w:t xml:space="preserve">            </w:t>
             </w:r>
             <w:r>
@@ -6733,7 +7028,6 @@
               <w:t>&lt;/head&gt;</w:t>
             </w:r>
           </w:p>
-          <w:p/>
         </w:tc>
       </w:tr>
     </w:tbl>
@@ -6743,25 +7037,19 @@
         <w:jc w:val="center"/>
       </w:pPr>
       <w:r>
-        <w:lastRenderedPageBreak/>
         <w:t>Figure 2</w:t>
       </w:r>
-    </w:p>
-    <w:p>
-      <w:pPr>
-        <w:spacing w:after="0"/>
-      </w:pPr>
     </w:p>
     <w:p>
       <w:pPr>
         <w:pStyle w:val="Heading2"/>
         <w:spacing w:before="0"/>
       </w:pPr>
-      <w:bookmarkStart w:id="25" w:name="_Toc437342847"/>
+      <w:bookmarkStart w:id="26" w:name="_Toc437345627"/>
       <w:r>
         <w:t>User Interface Guideline</w:t>
       </w:r>
-      <w:bookmarkEnd w:id="25"/>
+      <w:bookmarkEnd w:id="26"/>
     </w:p>
     <w:p>
       <w:pPr>
@@ -6806,11 +7094,12 @@
         <w:pStyle w:val="Heading2"/>
         <w:spacing w:before="0"/>
       </w:pPr>
-      <w:bookmarkStart w:id="26" w:name="_Toc437342848"/>
-      <w:r>
+      <w:bookmarkStart w:id="27" w:name="_Toc437345628"/>
+      <w:r>
+        <w:lastRenderedPageBreak/>
         <w:t>Change Control Process</w:t>
       </w:r>
-      <w:bookmarkEnd w:id="26"/>
+      <w:bookmarkEnd w:id="27"/>
     </w:p>
     <w:p>
       <w:pPr>
@@ -6877,11 +7166,11 @@
         <w:pStyle w:val="Heading2"/>
         <w:spacing w:before="0"/>
       </w:pPr>
-      <w:bookmarkStart w:id="27" w:name="_Toc437342849"/>
+      <w:bookmarkStart w:id="28" w:name="_Toc437345629"/>
       <w:r>
         <w:t>Testing Process</w:t>
       </w:r>
-      <w:bookmarkEnd w:id="27"/>
+      <w:bookmarkEnd w:id="28"/>
     </w:p>
     <w:p>
       <w:pPr>
@@ -6889,12 +7178,7 @@
         <w:ind w:firstLine="720"/>
       </w:pPr>
       <w:r>
-        <w:t>Our team will have a multi-step process for testing including unit testing, automation testing, and user testing. This will ensure that we cover functional testing, and that the product will work on multiple different platforms. We will first start by user testing with quality assurance’s personal computer and browser configurations. We will write down our configuration, and steps we did to produce a bug so that the developers can reproduce the bug and try to fix the code. After we have done this we will add the unit test to check and make sure that that bug is not introdu</w:t>
-      </w:r>
-      <w:bookmarkStart w:id="28" w:name="_GoBack"/>
-      <w:bookmarkEnd w:id="28"/>
-      <w:r>
-        <w:t>ced again after we add more features in our code. Then, once we have finished a unit test we will add it to our automation s</w:t>
+        <w:t>Our team will have a multi-step process for testing including unit testing, automation testing, and user testing. This will ensure that we cover functional testing, and that the product will work on multiple different platforms. We will first start by user testing with quality assurance’s personal computer and browser configurations. We will write down our configuration, and steps we did to produce a bug so that the developers can reproduce the bug and try to fix the code. After we have done this we will add the unit test to check and make sure that that bug is not introduced again after we add more features in our code. Then, once we have finished a unit test we will add it to our automation s</w:t>
       </w:r>
       <w:r>
         <w:t>uit</w:t>
@@ -6911,19 +7195,19 @@
       </w:r>
       <w:proofErr w:type="spellEnd"/>
       <w:r>
-        <w:t xml:space="preserve">) will run the unit tests against the </w:t>
-      </w:r>
-      <w:r>
-        <w:lastRenderedPageBreak/>
-        <w:t>new code using “</w:t>
-      </w:r>
-      <w:proofErr w:type="spellStart"/>
-      <w:r>
-        <w:t>Saucelabs</w:t>
-      </w:r>
-      <w:proofErr w:type="spellEnd"/>
-      <w:r>
-        <w:t xml:space="preserve">” as the host the run the unit test among many different browser and operating system configurations. </w:t>
+        <w:t>) will run the unit te</w:t>
+      </w:r>
+      <w:r>
+        <w:t>sts against the new code using Sauce L</w:t>
+      </w:r>
+      <w:r>
+        <w:t>ab</w:t>
+      </w:r>
+      <w:r>
+        <w:t>s</w:t>
+      </w:r>
+      <w:r>
+        <w:t xml:space="preserve"> as the host the run the unit test among many different browser and operating system configurations. </w:t>
       </w:r>
       <w:r>
         <w:t xml:space="preserve"> Doing this will make sure that we have covered unit testing, integration and system testing. </w:t>
@@ -6938,7 +7222,10 @@
         <w:t xml:space="preserve">these steps while developing our project to make sure that our program </w:t>
       </w:r>
       <w:r>
-        <w:t xml:space="preserve">covered all aspects of testing. </w:t>
+        <w:t>covers</w:t>
+      </w:r>
+      <w:r>
+        <w:t xml:space="preserve"> all aspects of testing. </w:t>
       </w:r>
     </w:p>
     <w:p>
@@ -6991,7 +7278,7 @@
         <w:pStyle w:val="Heading1"/>
         <w:spacing w:before="0"/>
       </w:pPr>
-      <w:bookmarkStart w:id="29" w:name="_Toc437342850"/>
+      <w:bookmarkStart w:id="29" w:name="_Toc437345630"/>
       <w:r>
         <w:t>Conclusion</w:t>
       </w:r>
@@ -7056,7 +7343,7 @@
       <w:pPr>
         <w:pStyle w:val="Heading1"/>
       </w:pPr>
-      <w:bookmarkStart w:id="30" w:name="_Toc437342851"/>
+      <w:bookmarkStart w:id="30" w:name="_Toc437345631"/>
       <w:r>
         <w:lastRenderedPageBreak/>
         <w:t>Appendi</w:t>
@@ -7070,7 +7357,7 @@
       <w:pPr>
         <w:pStyle w:val="Heading2"/>
       </w:pPr>
-      <w:bookmarkStart w:id="31" w:name="_Toc437342852"/>
+      <w:bookmarkStart w:id="31" w:name="_Toc437345632"/>
       <w:r>
         <w:t>Use Cases</w:t>
       </w:r>
@@ -7531,7 +7818,7 @@
       <w:pPr>
         <w:pStyle w:val="Heading1"/>
       </w:pPr>
-      <w:bookmarkStart w:id="32" w:name="_Toc437342853"/>
+      <w:bookmarkStart w:id="32" w:name="_Toc437345633"/>
       <w:r>
         <w:lastRenderedPageBreak/>
         <w:t>Appendix B</w:t>
@@ -7542,7 +7829,7 @@
       <w:pPr>
         <w:pStyle w:val="Heading2"/>
       </w:pPr>
-      <w:bookmarkStart w:id="33" w:name="_Toc437342854"/>
+      <w:bookmarkStart w:id="33" w:name="_Toc437345634"/>
       <w:r>
         <w:t>System Models</w:t>
       </w:r>
@@ -8028,7 +8315,6 @@
           <w:docPartUnique/>
         </w:docPartObj>
       </w:sdtPr>
-      <w:sdtEndPr/>
       <w:sdtContent>
         <w:r>
           <w:rPr>
@@ -8099,7 +8385,7 @@
                                 <w:rPr>
                                   <w:noProof/>
                                 </w:rPr>
-                                <w:t>9</w:t>
+                                <w:t>15</w:t>
                               </w:r>
                               <w:r>
                                 <w:rPr>
@@ -8165,7 +8451,7 @@
                           <w:rPr>
                             <w:noProof/>
                           </w:rPr>
-                          <w:t>9</w:t>
+                          <w:t>15</w:t>
                         </w:r>
                         <w:r>
                           <w:rPr>
@@ -8280,7 +8566,6 @@
         <w:docPartUnique/>
       </w:docPartObj>
     </w:sdtPr>
-    <w:sdtEndPr/>
     <w:sdtContent>
       <w:p>
         <w:pPr>
@@ -9625,6 +9910,119 @@
     </w:lvl>
   </w:abstractNum>
   <w:abstractNum w:abstractNumId="10" w15:restartNumberingAfterBreak="0">
+    <w:nsid w:val="76475425"/>
+    <w:multiLevelType w:val="hybridMultilevel"/>
+    <w:tmpl w:val="7CE83D92"/>
+    <w:lvl w:ilvl="0" w:tplc="04090001">
+      <w:start w:val="1"/>
+      <w:numFmt w:val="bullet"/>
+      <w:lvlText w:val=""/>
+      <w:lvlJc w:val="left"/>
+      <w:pPr>
+        <w:ind w:left="774" w:hanging="360"/>
+      </w:pPr>
+      <w:rPr>
+        <w:rFonts w:ascii="Symbol" w:hAnsi="Symbol" w:hint="default"/>
+      </w:rPr>
+    </w:lvl>
+    <w:lvl w:ilvl="1" w:tplc="04090003" w:tentative="1">
+      <w:start w:val="1"/>
+      <w:numFmt w:val="bullet"/>
+      <w:lvlText w:val="o"/>
+      <w:lvlJc w:val="left"/>
+      <w:pPr>
+        <w:ind w:left="1494" w:hanging="360"/>
+      </w:pPr>
+      <w:rPr>
+        <w:rFonts w:ascii="Courier New" w:hAnsi="Courier New" w:cs="Courier New" w:hint="default"/>
+      </w:rPr>
+    </w:lvl>
+    <w:lvl w:ilvl="2" w:tplc="04090005" w:tentative="1">
+      <w:start w:val="1"/>
+      <w:numFmt w:val="bullet"/>
+      <w:lvlText w:val=""/>
+      <w:lvlJc w:val="left"/>
+      <w:pPr>
+        <w:ind w:left="2214" w:hanging="360"/>
+      </w:pPr>
+      <w:rPr>
+        <w:rFonts w:ascii="Wingdings" w:hAnsi="Wingdings" w:hint="default"/>
+      </w:rPr>
+    </w:lvl>
+    <w:lvl w:ilvl="3" w:tplc="04090001" w:tentative="1">
+      <w:start w:val="1"/>
+      <w:numFmt w:val="bullet"/>
+      <w:lvlText w:val=""/>
+      <w:lvlJc w:val="left"/>
+      <w:pPr>
+        <w:ind w:left="2934" w:hanging="360"/>
+      </w:pPr>
+      <w:rPr>
+        <w:rFonts w:ascii="Symbol" w:hAnsi="Symbol" w:hint="default"/>
+      </w:rPr>
+    </w:lvl>
+    <w:lvl w:ilvl="4" w:tplc="04090003" w:tentative="1">
+      <w:start w:val="1"/>
+      <w:numFmt w:val="bullet"/>
+      <w:lvlText w:val="o"/>
+      <w:lvlJc w:val="left"/>
+      <w:pPr>
+        <w:ind w:left="3654" w:hanging="360"/>
+      </w:pPr>
+      <w:rPr>
+        <w:rFonts w:ascii="Courier New" w:hAnsi="Courier New" w:cs="Courier New" w:hint="default"/>
+      </w:rPr>
+    </w:lvl>
+    <w:lvl w:ilvl="5" w:tplc="04090005" w:tentative="1">
+      <w:start w:val="1"/>
+      <w:numFmt w:val="bullet"/>
+      <w:lvlText w:val=""/>
+      <w:lvlJc w:val="left"/>
+      <w:pPr>
+        <w:ind w:left="4374" w:hanging="360"/>
+      </w:pPr>
+      <w:rPr>
+        <w:rFonts w:ascii="Wingdings" w:hAnsi="Wingdings" w:hint="default"/>
+      </w:rPr>
+    </w:lvl>
+    <w:lvl w:ilvl="6" w:tplc="04090001" w:tentative="1">
+      <w:start w:val="1"/>
+      <w:numFmt w:val="bullet"/>
+      <w:lvlText w:val=""/>
+      <w:lvlJc w:val="left"/>
+      <w:pPr>
+        <w:ind w:left="5094" w:hanging="360"/>
+      </w:pPr>
+      <w:rPr>
+        <w:rFonts w:ascii="Symbol" w:hAnsi="Symbol" w:hint="default"/>
+      </w:rPr>
+    </w:lvl>
+    <w:lvl w:ilvl="7" w:tplc="04090003" w:tentative="1">
+      <w:start w:val="1"/>
+      <w:numFmt w:val="bullet"/>
+      <w:lvlText w:val="o"/>
+      <w:lvlJc w:val="left"/>
+      <w:pPr>
+        <w:ind w:left="5814" w:hanging="360"/>
+      </w:pPr>
+      <w:rPr>
+        <w:rFonts w:ascii="Courier New" w:hAnsi="Courier New" w:cs="Courier New" w:hint="default"/>
+      </w:rPr>
+    </w:lvl>
+    <w:lvl w:ilvl="8" w:tplc="04090005" w:tentative="1">
+      <w:start w:val="1"/>
+      <w:numFmt w:val="bullet"/>
+      <w:lvlText w:val=""/>
+      <w:lvlJc w:val="left"/>
+      <w:pPr>
+        <w:ind w:left="6534" w:hanging="360"/>
+      </w:pPr>
+      <w:rPr>
+        <w:rFonts w:ascii="Wingdings" w:hAnsi="Wingdings" w:hint="default"/>
+      </w:rPr>
+    </w:lvl>
+  </w:abstractNum>
+  <w:abstractNum w:abstractNumId="11" w15:restartNumberingAfterBreak="0">
     <w:nsid w:val="7DE468D0"/>
     <w:multiLevelType w:val="multilevel"/>
     <w:tmpl w:val="5AB402EC"/>
@@ -9764,7 +10162,7 @@
     <w:abstractNumId w:val="4"/>
   </w:num>
   <w:num w:numId="7">
-    <w:abstractNumId w:val="10"/>
+    <w:abstractNumId w:val="11"/>
   </w:num>
   <w:num w:numId="8">
     <w:abstractNumId w:val="7"/>
@@ -9777,6 +10175,9 @@
   </w:num>
   <w:num w:numId="11">
     <w:abstractNumId w:val="6"/>
+  </w:num>
+  <w:num w:numId="12">
+    <w:abstractNumId w:val="10"/>
   </w:num>
 </w:numbering>
 </file>
@@ -10782,7 +11183,7 @@
 </file>
 
 <file path=customXml/itemProps2.xml><?xml version="1.0" encoding="utf-8"?>
-<ds:datastoreItem xmlns:ds="http://schemas.openxmlformats.org/officeDocument/2006/customXml" ds:itemID="{4BF2EDDD-2AD2-4457-8BA7-00B52BC37489}">
+<ds:datastoreItem xmlns:ds="http://schemas.openxmlformats.org/officeDocument/2006/customXml" ds:itemID="{9CBF7148-71DB-4804-BC11-BAFF2CD0B90E}">
   <ds:schemaRefs>
     <ds:schemaRef ds:uri="http://schemas.openxmlformats.org/officeDocument/2006/bibliography"/>
   </ds:schemaRefs>

</xml_diff>